<commit_message>
Updated resume for graphics lab
</commit_message>
<xml_diff>
--- a/resume.docx
+++ b/resume.docx
@@ -81,19 +81,16 @@
         <w:ind w:hanging="32"/>
         <w:contextualSpacing w:val="0"/>
         <w:rPr>
+          <w:rFonts w:ascii="Calibri" w:eastAsia="Calibri" w:hAnsi="Calibri" w:cs="Calibri"/>
+        </w:rPr>
+      </w:pPr>
+      <w:r>
+        <w:rPr>
           <w:rFonts w:ascii="Calibri" w:eastAsia="Georgia" w:hAnsi="Calibri" w:cs="Georgia"/>
           <w:b/>
           <w:sz w:val="26"/>
           <w:szCs w:val="26"/>
         </w:rPr>
-      </w:pPr>
-      <w:r>
-        <w:rPr>
-          <w:rFonts w:ascii="Calibri" w:eastAsia="Georgia" w:hAnsi="Calibri" w:cs="Georgia"/>
-          <w:b/>
-          <w:sz w:val="26"/>
-          <w:szCs w:val="26"/>
-        </w:rPr>
         <w:t>Work Experience</w:t>
       </w:r>
     </w:p>
@@ -102,34 +99,74 @@
         <w:ind w:hanging="32"/>
         <w:contextualSpacing w:val="0"/>
         <w:rPr>
-          <w:rFonts w:ascii="Calibri" w:hAnsi="Calibri"/>
-          <w:sz w:val="26"/>
-          <w:szCs w:val="26"/>
-        </w:rPr>
-      </w:pPr>
-      <w:r>
-        <w:rPr>
-          <w:rFonts w:ascii="Calibri" w:eastAsia="Calibri" w:hAnsi="Calibri" w:cs="Calibri"/>
-          <w:sz w:val="26"/>
-          <w:szCs w:val="26"/>
-        </w:rPr>
-        <w:t>Computer Repair Technician</w:t>
-      </w:r>
-      <w:r>
-        <w:rPr>
-          <w:rFonts w:ascii="Calibri" w:hAnsi="Calibri"/>
-          <w:sz w:val="26"/>
-          <w:szCs w:val="26"/>
-        </w:rPr>
-        <w:t xml:space="preserve"> -- </w:t>
-      </w:r>
-      <w:r>
-        <w:rPr>
-          <w:rFonts w:ascii="Calibri" w:eastAsia="Calibri" w:hAnsi="Calibri" w:cs="Calibri"/>
-          <w:sz w:val="26"/>
-          <w:szCs w:val="26"/>
-        </w:rPr>
-        <w:t>Information Technology Repair Shop - UW Madison</w:t>
+          <w:rFonts w:ascii="Calibri" w:eastAsia="Calibri" w:hAnsi="Calibri" w:cs="Calibri"/>
+          <w:sz w:val="26"/>
+          <w:szCs w:val="26"/>
+        </w:rPr>
+      </w:pPr>
+      <w:r>
+        <w:rPr>
+          <w:rFonts w:ascii="Calibri" w:eastAsia="Calibri" w:hAnsi="Calibri" w:cs="Calibri"/>
+          <w:sz w:val="26"/>
+          <w:szCs w:val="26"/>
+        </w:rPr>
+        <w:t>Research Assitant</w:t>
+      </w:r>
+      <w:r>
+        <w:rPr>
+          <w:rFonts w:ascii="Calibri" w:eastAsia="Calibri" w:hAnsi="Calibri" w:cs="Calibri"/>
+          <w:sz w:val="26"/>
+          <w:szCs w:val="26"/>
+        </w:rPr>
+        <w:t xml:space="preserve"> </w:t>
+      </w:r>
+      <w:r>
+        <w:rPr>
+          <w:rFonts w:ascii="Calibri" w:eastAsia="Calibri" w:hAnsi="Calibri" w:cs="Calibri"/>
+          <w:sz w:val="26"/>
+          <w:szCs w:val="26"/>
+        </w:rPr>
+        <w:t>–</w:t>
+      </w:r>
+      <w:r>
+        <w:rPr>
+          <w:rFonts w:ascii="Calibri" w:eastAsia="Calibri" w:hAnsi="Calibri" w:cs="Calibri"/>
+          <w:sz w:val="26"/>
+          <w:szCs w:val="26"/>
+        </w:rPr>
+        <w:t xml:space="preserve"> </w:t>
+      </w:r>
+      <w:r>
+        <w:rPr>
+          <w:rFonts w:ascii="Calibri" w:eastAsia="Calibri" w:hAnsi="Calibri" w:cs="Calibri"/>
+          <w:sz w:val="26"/>
+          <w:szCs w:val="26"/>
+        </w:rPr>
+        <w:t>Graphi</w:t>
+      </w:r>
+      <w:r>
+        <w:rPr>
+          <w:rFonts w:ascii="Calibri" w:eastAsia="Calibri" w:hAnsi="Calibri" w:cs="Calibri"/>
+          <w:sz w:val="26"/>
+          <w:szCs w:val="26"/>
+        </w:rPr>
+        <w:t xml:space="preserve">cs </w:t>
+      </w:r>
+      <w:r>
+        <w:rPr>
+          <w:rFonts w:ascii="Calibri" w:eastAsia="Calibri" w:hAnsi="Calibri" w:cs="Calibri"/>
+          <w:sz w:val="26"/>
+          <w:szCs w:val="26"/>
+        </w:rPr>
+        <w:t>and Data Visualization</w:t>
+      </w:r>
+      <w:r>
+        <w:rPr>
+          <w:rFonts w:ascii="Calibri" w:eastAsia="Calibri" w:hAnsi="Calibri" w:cs="Calibri"/>
+          <w:sz w:val="26"/>
+          <w:szCs w:val="26"/>
+        </w:rPr>
+        <w:t xml:space="preserve"> Lab</w:t>
       </w:r>
     </w:p>
     <w:p>
@@ -137,102 +174,233 @@
         <w:ind w:hanging="32"/>
         <w:contextualSpacing w:val="0"/>
         <w:rPr>
-          <w:rFonts w:ascii="Calibri" w:hAnsi="Calibri"/>
-        </w:rPr>
-      </w:pPr>
-      <w:r>
-        <w:rPr>
           <w:rFonts w:ascii="Calibri" w:eastAsia="Calibri" w:hAnsi="Calibri" w:cs="Calibri"/>
           <w:i/>
-        </w:rPr>
-        <w:t>August</w:t>
-      </w:r>
+          <w:szCs w:val="26"/>
+        </w:rPr>
+      </w:pPr>
       <w:r>
         <w:rPr>
           <w:rFonts w:ascii="Calibri" w:eastAsia="Calibri" w:hAnsi="Calibri" w:cs="Calibri"/>
           <w:i/>
-        </w:rPr>
-        <w:t xml:space="preserve"> 2015 --</w:t>
-      </w:r>
-      <w:r>
-        <w:rPr>
-          <w:rFonts w:ascii="Calibri" w:eastAsia="Calibri" w:hAnsi="Calibri" w:cs="Calibri"/>
-          <w:i/>
-        </w:rPr>
-        <w:t xml:space="preserve"> Present</w:t>
-      </w:r>
-    </w:p>
-    <w:p>
-      <w:pPr>
+          <w:szCs w:val="26"/>
+        </w:rPr>
+        <w:t>March 2017 -- Present</w:t>
+      </w:r>
+    </w:p>
+    <w:p>
+      <w:pPr>
+        <w:pStyle w:val="ListParagraph"/>
         <w:numPr>
           <w:ilvl w:val="0"/>
-          <w:numId w:val="1"/>
+          <w:numId w:val="9"/>
         </w:numPr>
-        <w:ind w:left="392" w:hanging="32"/>
-        <w:rPr>
-          <w:rFonts w:ascii="Calibri" w:eastAsia="Calibri" w:hAnsi="Calibri" w:cs="Calibri"/>
-        </w:rPr>
-      </w:pPr>
-      <w:r>
-        <w:rPr>
-          <w:rFonts w:ascii="Calibri" w:eastAsia="Calibri" w:hAnsi="Calibri" w:cs="Calibri"/>
-        </w:rPr>
-        <w:t>Perform</w:t>
-      </w:r>
-      <w:r>
-        <w:rPr>
-          <w:rFonts w:ascii="Calibri" w:eastAsia="Calibri" w:hAnsi="Calibri" w:cs="Calibri"/>
-        </w:rPr>
-        <w:t xml:space="preserve"> </w:t>
-      </w:r>
-      <w:r>
-        <w:rPr>
-          <w:rFonts w:ascii="Calibri" w:eastAsia="Calibri" w:hAnsi="Calibri" w:cs="Calibri"/>
-        </w:rPr>
-        <w:t>diagnostics on laptop and deskto</w:t>
-      </w:r>
-      <w:r>
-        <w:rPr>
-          <w:rFonts w:ascii="Calibri" w:eastAsia="Calibri" w:hAnsi="Calibri" w:cs="Calibri"/>
-        </w:rPr>
-        <w:t>p hardware/software issues using industry software.</w:t>
-      </w:r>
-    </w:p>
-    <w:p>
-      <w:pPr>
+        <w:contextualSpacing w:val="0"/>
+        <w:rPr>
+          <w:rFonts w:ascii="Calibri" w:eastAsia="Calibri" w:hAnsi="Calibri" w:cs="Calibri"/>
+          <w:szCs w:val="26"/>
+        </w:rPr>
+      </w:pPr>
+      <w:r>
+        <w:rPr>
+          <w:rFonts w:ascii="Calibri" w:eastAsia="Calibri" w:hAnsi="Calibri" w:cs="Calibri"/>
+          <w:szCs w:val="26"/>
+        </w:rPr>
+        <w:t xml:space="preserve">Assist PhD students in their research by </w:t>
+      </w:r>
+      <w:r>
+        <w:rPr>
+          <w:rFonts w:ascii="Calibri" w:eastAsia="Calibri" w:hAnsi="Calibri" w:cs="Calibri"/>
+          <w:szCs w:val="26"/>
+        </w:rPr>
+        <w:t xml:space="preserve">writing </w:t>
+      </w:r>
+      <w:r>
+        <w:rPr>
+          <w:rFonts w:ascii="Calibri" w:eastAsia="Calibri" w:hAnsi="Calibri" w:cs="Calibri"/>
+          <w:szCs w:val="26"/>
+        </w:rPr>
+        <w:t xml:space="preserve">portable </w:t>
+      </w:r>
+      <w:r>
+        <w:rPr>
+          <w:rFonts w:ascii="Calibri" w:eastAsia="Calibri" w:hAnsi="Calibri" w:cs="Calibri"/>
+          <w:szCs w:val="26"/>
+        </w:rPr>
+        <w:t>Graphics Libraries</w:t>
+      </w:r>
+      <w:r>
+        <w:rPr>
+          <w:rFonts w:ascii="Calibri" w:eastAsia="Calibri" w:hAnsi="Calibri" w:cs="Calibri"/>
+          <w:szCs w:val="26"/>
+        </w:rPr>
+        <w:t xml:space="preserve"> to support arbitrary data visualizations.</w:t>
+      </w:r>
+    </w:p>
+    <w:p>
+      <w:pPr>
+        <w:pStyle w:val="ListParagraph"/>
         <w:numPr>
           <w:ilvl w:val="0"/>
-          <w:numId w:val="1"/>
+          <w:numId w:val="9"/>
         </w:numPr>
-        <w:ind w:left="392" w:hanging="32"/>
-        <w:rPr>
-          <w:rFonts w:ascii="Calibri" w:eastAsia="Calibri" w:hAnsi="Calibri" w:cs="Calibri"/>
-        </w:rPr>
-      </w:pPr>
-      <w:r>
-        <w:rPr>
-          <w:rFonts w:ascii="Calibri" w:eastAsia="Calibri" w:hAnsi="Calibri" w:cs="Calibri"/>
-        </w:rPr>
-        <w:t>Certified Dell rep</w:t>
-      </w:r>
-      <w:bookmarkStart w:id="0" w:name="_GoBack"/>
-      <w:bookmarkEnd w:id="0"/>
-      <w:r>
-        <w:rPr>
-          <w:rFonts w:ascii="Calibri" w:eastAsia="Calibri" w:hAnsi="Calibri" w:cs="Calibri"/>
-        </w:rPr>
-        <w:t>air technician, and in-training Apple repair technician</w:t>
-      </w:r>
-      <w:r>
-        <w:rPr>
-          <w:rFonts w:ascii="Calibri" w:eastAsia="Calibri" w:hAnsi="Calibri" w:cs="Calibri"/>
+        <w:contextualSpacing w:val="0"/>
+        <w:rPr>
+          <w:rFonts w:ascii="Calibri" w:eastAsia="Calibri" w:hAnsi="Calibri" w:cs="Calibri"/>
+          <w:szCs w:val="26"/>
+        </w:rPr>
+      </w:pPr>
+      <w:r>
+        <w:rPr>
+          <w:rFonts w:ascii="Calibri" w:eastAsia="Calibri" w:hAnsi="Calibri" w:cs="Calibri"/>
+          <w:szCs w:val="26"/>
+        </w:rPr>
+        <w:t>Maintain</w:t>
+      </w:r>
+      <w:r>
+        <w:rPr>
+          <w:rFonts w:ascii="Calibri" w:eastAsia="Calibri" w:hAnsi="Calibri" w:cs="Calibri"/>
+          <w:szCs w:val="26"/>
+        </w:rPr>
+        <w:t xml:space="preserve"> the Graphics Lab’s website, as well as </w:t>
+      </w:r>
+      <w:r>
+        <w:rPr>
+          <w:rFonts w:ascii="Calibri" w:eastAsia="Calibri" w:hAnsi="Calibri" w:cs="Calibri"/>
+          <w:szCs w:val="26"/>
+        </w:rPr>
+        <w:t xml:space="preserve">reducing overhead by </w:t>
+      </w:r>
+      <w:r>
+        <w:rPr>
+          <w:rFonts w:ascii="Calibri" w:eastAsia="Calibri" w:hAnsi="Calibri" w:cs="Calibri"/>
+          <w:szCs w:val="26"/>
+        </w:rPr>
+        <w:t xml:space="preserve">switching to static </w:t>
+      </w:r>
+      <w:r>
+        <w:rPr>
+          <w:rFonts w:ascii="Calibri" w:eastAsia="Calibri" w:hAnsi="Calibri" w:cs="Calibri"/>
+          <w:szCs w:val="26"/>
+        </w:rPr>
+        <w:t>web paging</w:t>
+      </w:r>
+      <w:r>
+        <w:rPr>
+          <w:rFonts w:ascii="Calibri" w:eastAsia="Calibri" w:hAnsi="Calibri" w:cs="Calibri"/>
+          <w:szCs w:val="26"/>
         </w:rPr>
         <w:t>.</w:t>
       </w:r>
     </w:p>
     <w:p>
       <w:pPr>
-        <w:ind w:hanging="32"/>
+        <w:contextualSpacing w:val="0"/>
+        <w:rPr>
+          <w:rFonts w:ascii="Calibri" w:eastAsia="Calibri" w:hAnsi="Calibri" w:cs="Calibri"/>
+          <w:sz w:val="26"/>
+          <w:szCs w:val="26"/>
+        </w:rPr>
+      </w:pPr>
+      <w:r>
+        <w:rPr>
+          <w:rFonts w:ascii="Calibri" w:eastAsia="Calibri" w:hAnsi="Calibri" w:cs="Calibri"/>
+          <w:sz w:val="26"/>
+          <w:szCs w:val="26"/>
+        </w:rPr>
+        <w:t xml:space="preserve">Research Assistant </w:t>
+      </w:r>
+      <w:r>
+        <w:rPr>
+          <w:rFonts w:ascii="Calibri" w:eastAsia="Calibri" w:hAnsi="Calibri" w:cs="Calibri"/>
+          <w:sz w:val="26"/>
+          <w:szCs w:val="26"/>
+        </w:rPr>
+        <w:t>–</w:t>
+      </w:r>
+      <w:r>
+        <w:rPr>
+          <w:rFonts w:ascii="Calibri" w:eastAsia="Calibri" w:hAnsi="Calibri" w:cs="Calibri"/>
+          <w:sz w:val="26"/>
+          <w:szCs w:val="26"/>
+        </w:rPr>
+        <w:t xml:space="preserve"> </w:t>
+      </w:r>
+      <w:r>
+        <w:rPr>
+          <w:rFonts w:ascii="Calibri" w:eastAsia="Calibri" w:hAnsi="Calibri" w:cs="Calibri"/>
+          <w:sz w:val="26"/>
+          <w:szCs w:val="26"/>
+        </w:rPr>
+        <w:t>School of Journalism / Department of Statistics</w:t>
+      </w:r>
+    </w:p>
+    <w:p>
+      <w:pPr>
+        <w:contextualSpacing w:val="0"/>
+        <w:rPr>
+          <w:rFonts w:ascii="Calibri" w:eastAsia="Calibri" w:hAnsi="Calibri" w:cs="Calibri"/>
+          <w:i/>
+          <w:szCs w:val="26"/>
+        </w:rPr>
+      </w:pPr>
+      <w:r>
+        <w:rPr>
+          <w:rFonts w:ascii="Calibri" w:eastAsia="Calibri" w:hAnsi="Calibri" w:cs="Calibri"/>
+          <w:i/>
+          <w:szCs w:val="26"/>
+        </w:rPr>
+        <w:t>November 2016 -- Present</w:t>
+      </w:r>
+    </w:p>
+    <w:p>
+      <w:pPr>
+        <w:pStyle w:val="ListParagraph"/>
+        <w:numPr>
+          <w:ilvl w:val="0"/>
+          <w:numId w:val="8"/>
+        </w:numPr>
+        <w:contextualSpacing w:val="0"/>
+        <w:rPr>
+          <w:rFonts w:ascii="Calibri" w:hAnsi="Calibri"/>
+        </w:rPr>
+      </w:pPr>
+      <w:r>
+        <w:rPr>
+          <w:rFonts w:ascii="Calibri" w:hAnsi="Calibri"/>
+        </w:rPr>
+        <w:t>Lead programmer for a small research team creating concise models of social n</w:t>
+      </w:r>
+      <w:r>
+        <w:rPr>
+          <w:rFonts w:ascii="Calibri" w:hAnsi="Calibri"/>
+        </w:rPr>
+        <w:t>etworks for Audience Segmentation.</w:t>
+      </w:r>
+    </w:p>
+    <w:p>
+      <w:pPr>
+        <w:pStyle w:val="ListParagraph"/>
+        <w:numPr>
+          <w:ilvl w:val="1"/>
+          <w:numId w:val="8"/>
+        </w:numPr>
+        <w:contextualSpacing w:val="0"/>
+        <w:rPr>
+          <w:rFonts w:ascii="Calibri" w:hAnsi="Calibri"/>
+          <w:sz w:val="26"/>
+          <w:szCs w:val="26"/>
+        </w:rPr>
+      </w:pPr>
+      <w:r>
+        <w:rPr>
+          <w:rFonts w:ascii="Calibri" w:hAnsi="Calibri"/>
+        </w:rPr>
+        <w:t xml:space="preserve">Use Python, MongoDB, and the Twitter API to develop efficient and reusable techniques of fetching, storing, and managing data. </w:t>
+      </w:r>
+    </w:p>
+    <w:p>
+      <w:pPr>
         <w:contextualSpacing w:val="0"/>
         <w:rPr>
           <w:rFonts w:ascii="Calibri" w:hAnsi="Calibri"/>
@@ -386,156 +554,6 @@
           <w:rFonts w:ascii="Calibri" w:eastAsia="Calibri" w:hAnsi="Calibri" w:cs="Calibri"/>
         </w:rPr>
         <w:t>ets.</w:t>
-      </w:r>
-    </w:p>
-    <w:p>
-      <w:pPr>
-        <w:numPr>
-          <w:ilvl w:val="1"/>
-          <w:numId w:val="2"/>
-        </w:numPr>
-        <w:ind w:left="1080" w:hanging="360"/>
-        <w:rPr>
-          <w:rFonts w:ascii="Calibri" w:hAnsi="Calibri"/>
-        </w:rPr>
-      </w:pPr>
-      <w:r>
-        <w:rPr>
-          <w:rFonts w:ascii="Calibri" w:hAnsi="Calibri"/>
-        </w:rPr>
-        <w:t xml:space="preserve">Created unique search queries to extract data from an internal database. </w:t>
-      </w:r>
-    </w:p>
-    <w:p>
-      <w:pPr>
-        <w:numPr>
-          <w:ilvl w:val="1"/>
-          <w:numId w:val="2"/>
-        </w:numPr>
-        <w:ind w:left="1080" w:hanging="360"/>
-        <w:rPr>
-          <w:rFonts w:ascii="Calibri" w:hAnsi="Calibri"/>
-        </w:rPr>
-      </w:pPr>
-      <w:r>
-        <w:rPr>
-          <w:rFonts w:ascii="Calibri" w:hAnsi="Calibri"/>
-        </w:rPr>
-        <w:t>Used the Python Library Bokeh to interpret and visualize data.</w:t>
-      </w:r>
-    </w:p>
-    <w:p>
-      <w:pPr>
-        <w:numPr>
-          <w:ilvl w:val="1"/>
-          <w:numId w:val="2"/>
-        </w:numPr>
-        <w:ind w:left="1080" w:hanging="360"/>
-        <w:rPr>
-          <w:rFonts w:ascii="Calibri" w:hAnsi="Calibri"/>
-        </w:rPr>
-      </w:pPr>
-      <w:r>
-        <w:rPr>
-          <w:rFonts w:ascii="Calibri" w:hAnsi="Calibri"/>
-        </w:rPr>
-        <w:t>Currently working on expanding analytical functionality to calculate</w:t>
-      </w:r>
-      <w:r>
-        <w:rPr>
-          <w:rFonts w:ascii="Calibri" w:hAnsi="Calibri"/>
-        </w:rPr>
-        <w:t xml:space="preserve"> spread </w:t>
-      </w:r>
-      <w:r>
-        <w:rPr>
-          <w:rFonts w:ascii="Calibri" w:hAnsi="Calibri"/>
-        </w:rPr>
-        <w:t>and tendencies</w:t>
-      </w:r>
-      <w:r>
-        <w:rPr>
-          <w:rFonts w:ascii="Calibri" w:hAnsi="Calibri"/>
-        </w:rPr>
-        <w:t xml:space="preserve"> within the data</w:t>
-      </w:r>
-      <w:r>
-        <w:rPr>
-          <w:rFonts w:ascii="Calibri" w:hAnsi="Calibri"/>
-        </w:rPr>
-        <w:t>.</w:t>
-      </w:r>
-    </w:p>
-    <w:p>
-      <w:pPr>
-        <w:numPr>
-          <w:ilvl w:val="1"/>
-          <w:numId w:val="2"/>
-        </w:numPr>
-        <w:ind w:left="1080" w:hanging="360"/>
-        <w:rPr>
-          <w:rFonts w:ascii="Calibri" w:hAnsi="Calibri"/>
-        </w:rPr>
-      </w:pPr>
-      <w:r>
-        <w:rPr>
-          <w:rFonts w:ascii="Calibri" w:hAnsi="Calibri"/>
-        </w:rPr>
-        <w:t>Perform</w:t>
-      </w:r>
-      <w:r>
-        <w:rPr>
-          <w:rFonts w:ascii="Calibri" w:hAnsi="Calibri"/>
-        </w:rPr>
-        <w:t>ing</w:t>
-      </w:r>
-      <w:r>
-        <w:rPr>
-          <w:rFonts w:ascii="Calibri" w:hAnsi="Calibri"/>
-        </w:rPr>
-        <w:t xml:space="preserve"> hypothesis testing and other analyses on the queried data to prove or disprove the need for workflow changes.</w:t>
-      </w:r>
-    </w:p>
-    <w:p>
-      <w:pPr>
-        <w:numPr>
-          <w:ilvl w:val="1"/>
-          <w:numId w:val="2"/>
-        </w:numPr>
-        <w:ind w:left="1080" w:hanging="360"/>
-        <w:rPr>
-          <w:rFonts w:ascii="Calibri" w:hAnsi="Calibri"/>
-        </w:rPr>
-      </w:pPr>
-      <w:r>
-        <w:rPr>
-          <w:rFonts w:ascii="Calibri" w:hAnsi="Calibri"/>
-        </w:rPr>
-        <w:t xml:space="preserve">Developing </w:t>
-      </w:r>
-      <w:r>
-        <w:rPr>
-          <w:rFonts w:ascii="Calibri" w:hAnsi="Calibri"/>
-        </w:rPr>
-        <w:t>modules with a focus on</w:t>
-      </w:r>
-      <w:r>
-        <w:rPr>
-          <w:rFonts w:ascii="Calibri" w:hAnsi="Calibri"/>
-        </w:rPr>
-        <w:t xml:space="preserve"> reusability and ease of </w:t>
-      </w:r>
-      <w:r>
-        <w:rPr>
-          <w:rFonts w:ascii="Calibri" w:hAnsi="Calibri"/>
-        </w:rPr>
-        <w:t>testing</w:t>
-      </w:r>
-      <w:r>
-        <w:rPr>
-          <w:rFonts w:ascii="Calibri" w:hAnsi="Calibri"/>
-        </w:rPr>
-        <w:t>.</w:t>
       </w:r>
     </w:p>
     <w:p>
@@ -850,7 +868,7 @@
           <w:sz w:val="26"/>
           <w:szCs w:val="26"/>
         </w:rPr>
-        <w:t>Differential Backup</w:t>
+        <w:t>TextSplunky</w:t>
       </w:r>
     </w:p>
     <w:p>
@@ -869,25 +887,7 @@
         <w:rPr>
           <w:rFonts w:ascii="Calibri" w:hAnsi="Calibri"/>
         </w:rPr>
-        <w:t xml:space="preserve">Developed a Java application to scan differences in metadata in a target and source directory, and transfer data that has not been included in the target directory from the source. </w:t>
-      </w:r>
-    </w:p>
-    <w:p>
-      <w:pPr>
-        <w:contextualSpacing w:val="0"/>
-        <w:rPr>
-          <w:rFonts w:ascii="Calibri" w:hAnsi="Calibri"/>
-          <w:sz w:val="26"/>
-          <w:szCs w:val="26"/>
-        </w:rPr>
-      </w:pPr>
-      <w:r>
-        <w:rPr>
-          <w:rFonts w:ascii="Calibri" w:hAnsi="Calibri"/>
-          <w:sz w:val="26"/>
-          <w:szCs w:val="26"/>
-        </w:rPr>
-        <w:t>Chatty Charter Box</w:t>
+        <w:t>Recreating the popular video game “Splunk” solely in the terminal console.</w:t>
       </w:r>
     </w:p>
     <w:p>
@@ -906,13 +906,7 @@
         <w:rPr>
           <w:rFonts w:ascii="Calibri" w:hAnsi="Calibri"/>
         </w:rPr>
-        <w:t xml:space="preserve">Uses </w:t>
-      </w:r>
-      <w:r>
-        <w:rPr>
-          <w:rFonts w:ascii="Calibri" w:hAnsi="Calibri"/>
-        </w:rPr>
-        <w:t xml:space="preserve">Python, Bash Scripting, Nodejs, and the Twitter API to monitor internet speed and tweet at Charter whenever internet service drops below advertised download Mbps. </w:t>
+        <w:t>Uses C++, ncurses, and bash scripting to procedurally generate the game.</w:t>
       </w:r>
     </w:p>
     <w:p>
@@ -920,35 +914,17 @@
         <w:contextualSpacing w:val="0"/>
         <w:rPr>
           <w:rFonts w:ascii="Calibri" w:hAnsi="Calibri"/>
-          <w:b/>
-          <w:sz w:val="26"/>
-          <w:szCs w:val="26"/>
-        </w:rPr>
-      </w:pPr>
-      <w:r>
-        <w:rPr>
-          <w:rFonts w:ascii="Calibri" w:hAnsi="Calibri"/>
-          <w:b/>
-          <w:sz w:val="26"/>
-          <w:szCs w:val="26"/>
-        </w:rPr>
-        <w:t>Research</w:t>
-      </w:r>
-    </w:p>
-    <w:p>
-      <w:pPr>
-        <w:contextualSpacing w:val="0"/>
-        <w:rPr>
-          <w:rFonts w:ascii="Calibri" w:hAnsi="Calibri"/>
-        </w:rPr>
-      </w:pPr>
-      <w:r>
-        <w:rPr>
-          <w:rFonts w:ascii="Calibri" w:hAnsi="Calibri"/>
-          <w:sz w:val="26"/>
-          <w:szCs w:val="26"/>
-        </w:rPr>
-        <w:t>Social Network Analysis</w:t>
+          <w:sz w:val="26"/>
+          <w:szCs w:val="26"/>
+        </w:rPr>
+      </w:pPr>
+      <w:r>
+        <w:rPr>
+          <w:rFonts w:ascii="Calibri" w:hAnsi="Calibri"/>
+          <w:sz w:val="26"/>
+          <w:szCs w:val="26"/>
+        </w:rPr>
+        <w:t>Chatty Charter Box</w:t>
       </w:r>
     </w:p>
     <w:p>
@@ -967,52 +943,119 @@
         <w:rPr>
           <w:rFonts w:ascii="Calibri" w:hAnsi="Calibri"/>
         </w:rPr>
-        <w:t>Lead programmer for a small research team creating concise models of social n</w:t>
-      </w:r>
-      <w:r>
-        <w:rPr>
-          <w:rFonts w:ascii="Calibri" w:hAnsi="Calibri"/>
-        </w:rPr>
-        <w:t>etworks for Audience Segmentation.</w:t>
+        <w:t xml:space="preserve">Uses </w:t>
+      </w:r>
+      <w:r>
+        <w:rPr>
+          <w:rFonts w:ascii="Calibri" w:hAnsi="Calibri"/>
+        </w:rPr>
+        <w:t xml:space="preserve">Python, Bash Scripting, Nodejs, and the Twitter API to monitor internet speed and tweet at Charter whenever internet service drops below advertised download Mbps. </w:t>
+      </w:r>
+    </w:p>
+    <w:p>
+      <w:pPr>
+        <w:contextualSpacing w:val="0"/>
+        <w:rPr>
+          <w:rFonts w:ascii="Calibri" w:hAnsi="Calibri"/>
+          <w:b/>
+          <w:sz w:val="26"/>
+          <w:szCs w:val="26"/>
+        </w:rPr>
+      </w:pPr>
+      <w:r>
+        <w:rPr>
+          <w:rFonts w:ascii="Calibri" w:hAnsi="Calibri"/>
+          <w:b/>
+          <w:sz w:val="26"/>
+          <w:szCs w:val="26"/>
+        </w:rPr>
+        <w:t>Talks</w:t>
+      </w:r>
+    </w:p>
+    <w:p>
+      <w:pPr>
+        <w:contextualSpacing w:val="0"/>
+        <w:rPr>
+          <w:rFonts w:ascii="Calibri" w:hAnsi="Calibri"/>
+          <w:sz w:val="26"/>
+          <w:szCs w:val="26"/>
+        </w:rPr>
+      </w:pPr>
+      <w:r>
+        <w:rPr>
+          <w:rFonts w:ascii="Calibri" w:hAnsi="Calibri"/>
+          <w:sz w:val="26"/>
+          <w:szCs w:val="26"/>
+        </w:rPr>
+        <w:t>Discourses in Debugging</w:t>
       </w:r>
     </w:p>
     <w:p>
       <w:pPr>
         <w:pStyle w:val="ListParagraph"/>
         <w:numPr>
-          <w:ilvl w:val="1"/>
+          <w:ilvl w:val="0"/>
           <w:numId w:val="8"/>
         </w:numPr>
         <w:contextualSpacing w:val="0"/>
         <w:rPr>
           <w:rFonts w:ascii="Calibri" w:hAnsi="Calibri"/>
-        </w:rPr>
-      </w:pPr>
-      <w:r>
-        <w:rPr>
-          <w:rFonts w:ascii="Calibri" w:hAnsi="Calibri"/>
-        </w:rPr>
-        <w:t xml:space="preserve">Use Python, MongoDB, and the Twitter API to develop efficient and reusable techniques of fetching, storing, and managing data. </w:t>
+          <w:szCs w:val="26"/>
+        </w:rPr>
+      </w:pPr>
+      <w:r>
+        <w:rPr>
+          <w:rFonts w:ascii="Calibri" w:hAnsi="Calibri"/>
+          <w:szCs w:val="26"/>
+        </w:rPr>
+        <w:t>Organized a Distinguished Visiting Professor talk on Debug</w:t>
+      </w:r>
+      <w:r>
+        <w:rPr>
+          <w:rFonts w:ascii="Calibri" w:hAnsi="Calibri"/>
+          <w:szCs w:val="26"/>
+        </w:rPr>
+        <w:t>ging for ~120 students.</w:t>
+      </w:r>
+    </w:p>
+    <w:p>
+      <w:pPr>
+        <w:contextualSpacing w:val="0"/>
+        <w:rPr>
+          <w:rFonts w:ascii="Calibri" w:hAnsi="Calibri"/>
+          <w:szCs w:val="26"/>
+        </w:rPr>
+      </w:pPr>
+      <w:r>
+        <w:rPr>
+          <w:rFonts w:ascii="Calibri" w:hAnsi="Calibri"/>
+          <w:szCs w:val="26"/>
+        </w:rPr>
+        <w:t>Twitter Research Board Colloquium</w:t>
       </w:r>
     </w:p>
     <w:p>
       <w:pPr>
         <w:pStyle w:val="ListParagraph"/>
         <w:numPr>
-          <w:ilvl w:val="1"/>
+          <w:ilvl w:val="0"/>
           <w:numId w:val="8"/>
         </w:numPr>
         <w:contextualSpacing w:val="0"/>
         <w:rPr>
           <w:rFonts w:ascii="Calibri" w:hAnsi="Calibri"/>
-        </w:rPr>
-      </w:pPr>
-      <w:r>
-        <w:rPr>
-          <w:rFonts w:ascii="Calibri" w:hAnsi="Calibri"/>
-        </w:rPr>
-        <w:t>Focusing on optimizing algorithms to allow for efficient scaling.</w:t>
-      </w:r>
+          <w:szCs w:val="26"/>
+        </w:rPr>
+      </w:pPr>
+      <w:r>
+        <w:rPr>
+          <w:rFonts w:ascii="Calibri" w:hAnsi="Calibri"/>
+          <w:szCs w:val="26"/>
+        </w:rPr>
+        <w:t xml:space="preserve">Presented my research findings and pipeline to a board of Professors and PhD students. </w:t>
+      </w:r>
+      <w:bookmarkStart w:id="0" w:name="_GoBack"/>
+      <w:bookmarkEnd w:id="0"/>
     </w:p>
     <w:sectPr>
       <w:pgSz w:w="12240" w:h="15840"/>
@@ -1140,6 +1183,119 @@
     </w:lvl>
   </w:abstractNum>
   <w:abstractNum w:abstractNumId="1">
+    <w:nsid w:val="05720933"/>
+    <w:multiLevelType w:val="hybridMultilevel"/>
+    <w:tmpl w:val="108405CA"/>
+    <w:lvl w:ilvl="0" w:tplc="04090001">
+      <w:start w:val="1"/>
+      <w:numFmt w:val="bullet"/>
+      <w:lvlText w:val=""/>
+      <w:lvlJc w:val="left"/>
+      <w:pPr>
+        <w:ind w:left="688" w:hanging="360"/>
+      </w:pPr>
+      <w:rPr>
+        <w:rFonts w:ascii="Symbol" w:hAnsi="Symbol" w:hint="default"/>
+      </w:rPr>
+    </w:lvl>
+    <w:lvl w:ilvl="1" w:tplc="04090003" w:tentative="1">
+      <w:start w:val="1"/>
+      <w:numFmt w:val="bullet"/>
+      <w:lvlText w:val="o"/>
+      <w:lvlJc w:val="left"/>
+      <w:pPr>
+        <w:ind w:left="1408" w:hanging="360"/>
+      </w:pPr>
+      <w:rPr>
+        <w:rFonts w:ascii="Courier New" w:hAnsi="Courier New" w:cs="Courier New" w:hint="default"/>
+      </w:rPr>
+    </w:lvl>
+    <w:lvl w:ilvl="2" w:tplc="04090005" w:tentative="1">
+      <w:start w:val="1"/>
+      <w:numFmt w:val="bullet"/>
+      <w:lvlText w:val=""/>
+      <w:lvlJc w:val="left"/>
+      <w:pPr>
+        <w:ind w:left="2128" w:hanging="360"/>
+      </w:pPr>
+      <w:rPr>
+        <w:rFonts w:ascii="Wingdings" w:hAnsi="Wingdings" w:hint="default"/>
+      </w:rPr>
+    </w:lvl>
+    <w:lvl w:ilvl="3" w:tplc="04090001" w:tentative="1">
+      <w:start w:val="1"/>
+      <w:numFmt w:val="bullet"/>
+      <w:lvlText w:val=""/>
+      <w:lvlJc w:val="left"/>
+      <w:pPr>
+        <w:ind w:left="2848" w:hanging="360"/>
+      </w:pPr>
+      <w:rPr>
+        <w:rFonts w:ascii="Symbol" w:hAnsi="Symbol" w:hint="default"/>
+      </w:rPr>
+    </w:lvl>
+    <w:lvl w:ilvl="4" w:tplc="04090003" w:tentative="1">
+      <w:start w:val="1"/>
+      <w:numFmt w:val="bullet"/>
+      <w:lvlText w:val="o"/>
+      <w:lvlJc w:val="left"/>
+      <w:pPr>
+        <w:ind w:left="3568" w:hanging="360"/>
+      </w:pPr>
+      <w:rPr>
+        <w:rFonts w:ascii="Courier New" w:hAnsi="Courier New" w:cs="Courier New" w:hint="default"/>
+      </w:rPr>
+    </w:lvl>
+    <w:lvl w:ilvl="5" w:tplc="04090005" w:tentative="1">
+      <w:start w:val="1"/>
+      <w:numFmt w:val="bullet"/>
+      <w:lvlText w:val=""/>
+      <w:lvlJc w:val="left"/>
+      <w:pPr>
+        <w:ind w:left="4288" w:hanging="360"/>
+      </w:pPr>
+      <w:rPr>
+        <w:rFonts w:ascii="Wingdings" w:hAnsi="Wingdings" w:hint="default"/>
+      </w:rPr>
+    </w:lvl>
+    <w:lvl w:ilvl="6" w:tplc="04090001" w:tentative="1">
+      <w:start w:val="1"/>
+      <w:numFmt w:val="bullet"/>
+      <w:lvlText w:val=""/>
+      <w:lvlJc w:val="left"/>
+      <w:pPr>
+        <w:ind w:left="5008" w:hanging="360"/>
+      </w:pPr>
+      <w:rPr>
+        <w:rFonts w:ascii="Symbol" w:hAnsi="Symbol" w:hint="default"/>
+      </w:rPr>
+    </w:lvl>
+    <w:lvl w:ilvl="7" w:tplc="04090003" w:tentative="1">
+      <w:start w:val="1"/>
+      <w:numFmt w:val="bullet"/>
+      <w:lvlText w:val="o"/>
+      <w:lvlJc w:val="left"/>
+      <w:pPr>
+        <w:ind w:left="5728" w:hanging="360"/>
+      </w:pPr>
+      <w:rPr>
+        <w:rFonts w:ascii="Courier New" w:hAnsi="Courier New" w:cs="Courier New" w:hint="default"/>
+      </w:rPr>
+    </w:lvl>
+    <w:lvl w:ilvl="8" w:tplc="04090005" w:tentative="1">
+      <w:start w:val="1"/>
+      <w:numFmt w:val="bullet"/>
+      <w:lvlText w:val=""/>
+      <w:lvlJc w:val="left"/>
+      <w:pPr>
+        <w:ind w:left="6448" w:hanging="360"/>
+      </w:pPr>
+      <w:rPr>
+        <w:rFonts w:ascii="Wingdings" w:hAnsi="Wingdings" w:hint="default"/>
+      </w:rPr>
+    </w:lvl>
+  </w:abstractNum>
+  <w:abstractNum w:abstractNumId="2">
     <w:nsid w:val="30904834"/>
     <w:multiLevelType w:val="multilevel"/>
     <w:tmpl w:val="8DB6F9F6"/>
@@ -1252,7 +1408,7 @@
       </w:rPr>
     </w:lvl>
   </w:abstractNum>
-  <w:abstractNum w:abstractNumId="2">
+  <w:abstractNum w:abstractNumId="3">
     <w:nsid w:val="318D1EDF"/>
     <w:multiLevelType w:val="multilevel"/>
     <w:tmpl w:val="1164A61E"/>
@@ -1365,7 +1521,7 @@
       </w:rPr>
     </w:lvl>
   </w:abstractNum>
-  <w:abstractNum w:abstractNumId="3">
+  <w:abstractNum w:abstractNumId="4">
     <w:nsid w:val="5BD4269D"/>
     <w:multiLevelType w:val="multilevel"/>
     <w:tmpl w:val="1C648CD2"/>
@@ -1478,7 +1634,7 @@
       </w:rPr>
     </w:lvl>
   </w:abstractNum>
-  <w:abstractNum w:abstractNumId="4">
+  <w:abstractNum w:abstractNumId="5">
     <w:nsid w:val="5FCB3881"/>
     <w:multiLevelType w:val="hybridMultilevel"/>
     <w:tmpl w:val="E4CE33C0"/>
@@ -1591,7 +1747,7 @@
       </w:rPr>
     </w:lvl>
   </w:abstractNum>
-  <w:abstractNum w:abstractNumId="5">
+  <w:abstractNum w:abstractNumId="6">
     <w:nsid w:val="6B7543E3"/>
     <w:multiLevelType w:val="multilevel"/>
     <w:tmpl w:val="415E44DE"/>
@@ -1704,7 +1860,7 @@
       </w:rPr>
     </w:lvl>
   </w:abstractNum>
-  <w:abstractNum w:abstractNumId="6">
+  <w:abstractNum w:abstractNumId="7">
     <w:nsid w:val="74146FEC"/>
     <w:multiLevelType w:val="multilevel"/>
     <w:tmpl w:val="FFEA51C6"/>
@@ -1817,10 +1973,10 @@
       </w:rPr>
     </w:lvl>
   </w:abstractNum>
-  <w:abstractNum w:abstractNumId="7">
+  <w:abstractNum w:abstractNumId="8">
     <w:nsid w:val="7DCF50CC"/>
     <w:multiLevelType w:val="hybridMultilevel"/>
-    <w:tmpl w:val="C1823B4E"/>
+    <w:tmpl w:val="53A6974E"/>
     <w:lvl w:ilvl="0" w:tplc="04090001">
       <w:start w:val="1"/>
       <w:numFmt w:val="bullet"/>
@@ -1931,28 +2087,31 @@
     </w:lvl>
   </w:abstractNum>
   <w:num w:numId="1">
-    <w:abstractNumId w:val="5"/>
+    <w:abstractNumId w:val="6"/>
   </w:num>
   <w:num w:numId="2">
-    <w:abstractNumId w:val="2"/>
+    <w:abstractNumId w:val="3"/>
   </w:num>
   <w:num w:numId="3">
-    <w:abstractNumId w:val="1"/>
+    <w:abstractNumId w:val="2"/>
   </w:num>
   <w:num w:numId="4">
     <w:abstractNumId w:val="0"/>
   </w:num>
   <w:num w:numId="5">
-    <w:abstractNumId w:val="3"/>
+    <w:abstractNumId w:val="4"/>
   </w:num>
   <w:num w:numId="6">
-    <w:abstractNumId w:val="6"/>
+    <w:abstractNumId w:val="7"/>
   </w:num>
   <w:num w:numId="7">
-    <w:abstractNumId w:val="4"/>
+    <w:abstractNumId w:val="5"/>
   </w:num>
   <w:num w:numId="8">
-    <w:abstractNumId w:val="7"/>
+    <w:abstractNumId w:val="8"/>
+  </w:num>
+  <w:num w:numId="9">
+    <w:abstractNumId w:val="1"/>
   </w:num>
 </w:numbering>
 </file>
@@ -1975,7 +2134,7 @@
       </w:pPr>
     </w:pPrDefault>
   </w:docDefaults>
-  <w:latentStyles w:defLockedState="0" w:defUIPriority="99" w:defSemiHidden="0" w:defUnhideWhenUsed="0" w:defQFormat="0" w:count="380">
+  <w:latentStyles w:defLockedState="0" w:defUIPriority="99" w:defSemiHidden="0" w:defUnhideWhenUsed="0" w:defQFormat="0" w:count="382">
     <w:lsdException w:name="Normal" w:uiPriority="0" w:qFormat="1"/>
     <w:lsdException w:name="heading 1" w:uiPriority="9" w:qFormat="1"/>
     <w:lsdException w:name="heading 2" w:semiHidden="1" w:uiPriority="9" w:unhideWhenUsed="1" w:qFormat="1"/>
@@ -2081,7 +2240,6 @@
     <w:lsdException w:name="HTML Sample" w:semiHidden="1" w:unhideWhenUsed="1"/>
     <w:lsdException w:name="HTML Typewriter" w:semiHidden="1" w:unhideWhenUsed="1"/>
     <w:lsdException w:name="HTML Variable" w:semiHidden="1" w:unhideWhenUsed="1"/>
-    <w:lsdException w:name="Normal Table" w:semiHidden="1" w:unhideWhenUsed="1"/>
     <w:lsdException w:name="annotation subject" w:semiHidden="1" w:unhideWhenUsed="1"/>
     <w:lsdException w:name="No List" w:semiHidden="1" w:unhideWhenUsed="1"/>
     <w:lsdException w:name="Outline List 1" w:semiHidden="1" w:unhideWhenUsed="1"/>
@@ -2127,11 +2285,9 @@
     <w:lsdException w:name="Table Subtle 1" w:semiHidden="1" w:unhideWhenUsed="1"/>
     <w:lsdException w:name="Table Subtle 2" w:semiHidden="1" w:unhideWhenUsed="1"/>
     <w:lsdException w:name="Table Web 1" w:semiHidden="1" w:unhideWhenUsed="1"/>
-    <w:lsdException w:name="Table Web 2" w:semiHidden="1" w:unhideWhenUsed="1"/>
     <w:lsdException w:name="Table Web 3" w:semiHidden="1" w:unhideWhenUsed="1"/>
     <w:lsdException w:name="Balloon Text" w:semiHidden="1" w:unhideWhenUsed="1"/>
     <w:lsdException w:name="Table Grid" w:uiPriority="39"/>
-    <w:lsdException w:name="Table Theme" w:semiHidden="1" w:unhideWhenUsed="1"/>
     <w:lsdException w:name="Placeholder Text" w:semiHidden="1"/>
     <w:lsdException w:name="No Spacing" w:uiPriority="1" w:qFormat="1"/>
     <w:lsdException w:name="Light Shading" w:uiPriority="60"/>
@@ -2347,6 +2503,8 @@
     <w:lsdException w:name="List Table 5 Dark Accent 6" w:uiPriority="50"/>
     <w:lsdException w:name="List Table 6 Colorful Accent 6" w:uiPriority="51"/>
     <w:lsdException w:name="List Table 7 Colorful Accent 6" w:uiPriority="52"/>
+    <w:lsdException w:name="Mention" w:semiHidden="1" w:unhideWhenUsed="1"/>
+    <w:lsdException w:name="Smart Hyperlink" w:semiHidden="1" w:unhideWhenUsed="1"/>
   </w:latentStyles>
   <w:style w:type="paragraph" w:default="1" w:styleId="Normal">
     <w:name w:val="Normal"/>

</xml_diff>

<commit_message>
Added Distributed Trade Hackathon
</commit_message>
<xml_diff>
--- a/resume.docx
+++ b/resume.docx
@@ -1,6 +1,6 @@
 
 <file path=word/document.xml><?xml version="1.0" encoding="utf-8"?>
-<w:document xmlns:wpc="http://schemas.microsoft.com/office/word/2010/wordprocessingCanvas" xmlns:mo="http://schemas.microsoft.com/office/mac/office/2008/main" xmlns:mc="http://schemas.openxmlformats.org/markup-compatibility/2006" xmlns:mv="urn:schemas-microsoft-com:mac:vml" xmlns:o="urn:schemas-microsoft-com:office:office" xmlns:r="http://schemas.openxmlformats.org/officeDocument/2006/relationships" xmlns:m="http://schemas.openxmlformats.org/officeDocument/2006/math" xmlns:v="urn:schemas-microsoft-com:vml" xmlns:wp14="http://schemas.microsoft.com/office/word/2010/wordprocessingDrawing" xmlns:wp="http://schemas.openxmlformats.org/drawingml/2006/wordprocessingDrawing" xmlns:w10="urn:schemas-microsoft-com:office:word" xmlns:w="http://schemas.openxmlformats.org/wordprocessingml/2006/main" xmlns:w14="http://schemas.microsoft.com/office/word/2010/wordml" xmlns:w15="http://schemas.microsoft.com/office/word/2012/wordml" xmlns:wpg="http://schemas.microsoft.com/office/word/2010/wordprocessingGroup" xmlns:wpi="http://schemas.microsoft.com/office/word/2010/wordprocessingInk" xmlns:wne="http://schemas.microsoft.com/office/word/2006/wordml" xmlns:wps="http://schemas.microsoft.com/office/word/2010/wordprocessingShape" mc:Ignorable="w14 w15 wp14">
+<w:document xmlns:wpc="http://schemas.microsoft.com/office/word/2010/wordprocessingCanvas" xmlns:mo="http://schemas.microsoft.com/office/mac/office/2008/main" xmlns:mc="http://schemas.openxmlformats.org/markup-compatibility/2006" xmlns:mv="urn:schemas-microsoft-com:mac:vml" xmlns:o="urn:schemas-microsoft-com:office:office" xmlns:r="http://schemas.openxmlformats.org/officeDocument/2006/relationships" xmlns:m="http://schemas.openxmlformats.org/officeDocument/2006/math" xmlns:v="urn:schemas-microsoft-com:vml" xmlns:wp14="http://schemas.microsoft.com/office/word/2010/wordprocessingDrawing" xmlns:wp="http://schemas.openxmlformats.org/drawingml/2006/wordprocessingDrawing" xmlns:w10="urn:schemas-microsoft-com:office:word" xmlns:w="http://schemas.openxmlformats.org/wordprocessingml/2006/main" xmlns:w14="http://schemas.microsoft.com/office/word/2010/wordml" xmlns:wpg="http://schemas.microsoft.com/office/word/2010/wordprocessingGroup" xmlns:wpi="http://schemas.microsoft.com/office/word/2010/wordprocessingInk" xmlns:wne="http://schemas.microsoft.com/office/word/2006/wordml" xmlns:wps="http://schemas.microsoft.com/office/word/2010/wordprocessingShape" mc:Ignorable="w14 wp14">
   <w:background w:color="FFFFFF"/>
   <w:body>
     <w:p>
@@ -73,8 +73,21 @@
           <w:sz w:val="30"/>
           <w:szCs w:val="30"/>
         </w:rPr>
-        <w:t xml:space="preserve"> | https://github.com/ekivolowitz/</w:t>
-      </w:r>
+        <w:t xml:space="preserve"> | </w:t>
+      </w:r>
+      <w:hyperlink r:id="rId6" w:history="1">
+        <w:r>
+          <w:rPr>
+            <w:rStyle w:val="Hyperlink"/>
+            <w:rFonts w:ascii="Calibri" w:eastAsia="Calibri" w:hAnsi="Calibri" w:cs="Calibri"/>
+            <w:sz w:val="30"/>
+            <w:szCs w:val="30"/>
+          </w:rPr>
+          <w:t>https://github.com/ekivolowitz/</w:t>
+        </w:r>
+      </w:hyperlink>
+      <w:bookmarkStart w:id="0" w:name="_GoBack"/>
+      <w:bookmarkEnd w:id="0"/>
     </w:p>
     <w:p>
       <w:pPr>
@@ -104,13 +117,31 @@
           <w:szCs w:val="26"/>
         </w:rPr>
       </w:pPr>
-      <w:r>
-        <w:rPr>
-          <w:rFonts w:ascii="Calibri" w:eastAsia="Calibri" w:hAnsi="Calibri" w:cs="Calibri"/>
-          <w:sz w:val="26"/>
-          <w:szCs w:val="26"/>
-        </w:rPr>
-        <w:t xml:space="preserve">Technology Development Program (TDP) Intern – United Health Group – </w:t>
+      <w:proofErr w:type="spellStart"/>
+      <w:r>
+        <w:rPr>
+          <w:rFonts w:ascii="Calibri" w:eastAsia="Calibri" w:hAnsi="Calibri" w:cs="Calibri"/>
+          <w:sz w:val="26"/>
+          <w:szCs w:val="26"/>
+        </w:rPr>
+        <w:t>Blockchain</w:t>
+      </w:r>
+      <w:proofErr w:type="spellEnd"/>
+      <w:r>
+        <w:rPr>
+          <w:rFonts w:ascii="Calibri" w:eastAsia="Calibri" w:hAnsi="Calibri" w:cs="Calibri"/>
+          <w:sz w:val="26"/>
+          <w:szCs w:val="26"/>
+        </w:rPr>
+        <w:t xml:space="preserve"> Development</w:t>
+      </w:r>
+      <w:r>
+        <w:rPr>
+          <w:rFonts w:ascii="Calibri" w:eastAsia="Calibri" w:hAnsi="Calibri" w:cs="Calibri"/>
+          <w:sz w:val="26"/>
+          <w:szCs w:val="26"/>
+        </w:rPr>
+        <w:t xml:space="preserve"> Intern – United Health Group – </w:t>
       </w:r>
       <w:proofErr w:type="spellStart"/>
       <w:r>
@@ -161,7 +192,23 @@
           <w:rFonts w:ascii="Calibri" w:eastAsia="Calibri" w:hAnsi="Calibri" w:cs="Calibri"/>
           <w:szCs w:val="26"/>
         </w:rPr>
-        <w:t xml:space="preserve">Develop high performance testing suite to optimize code under heavy stress. </w:t>
+        <w:t xml:space="preserve">Develop Proof of Concept models for </w:t>
+      </w:r>
+      <w:proofErr w:type="spellStart"/>
+      <w:r>
+        <w:rPr>
+          <w:rFonts w:ascii="Calibri" w:eastAsia="Calibri" w:hAnsi="Calibri" w:cs="Calibri"/>
+          <w:szCs w:val="26"/>
+        </w:rPr>
+        <w:t>Blockchain</w:t>
+      </w:r>
+      <w:proofErr w:type="spellEnd"/>
+      <w:r>
+        <w:rPr>
+          <w:rFonts w:ascii="Calibri" w:eastAsia="Calibri" w:hAnsi="Calibri" w:cs="Calibri"/>
+          <w:szCs w:val="26"/>
+        </w:rPr>
+        <w:t xml:space="preserve"> focusing on data management.</w:t>
       </w:r>
     </w:p>
     <w:p>
@@ -183,14 +230,53 @@
           <w:rFonts w:ascii="Calibri" w:eastAsia="Calibri" w:hAnsi="Calibri" w:cs="Calibri"/>
           <w:szCs w:val="26"/>
         </w:rPr>
-        <w:t>Mak</w:t>
-      </w:r>
-      <w:r>
-        <w:rPr>
-          <w:rFonts w:ascii="Calibri" w:eastAsia="Calibri" w:hAnsi="Calibri" w:cs="Calibri"/>
-          <w:szCs w:val="26"/>
-        </w:rPr>
-        <w:t xml:space="preserve">e use of Agile development in infrastructure for working on the Data Lake. </w:t>
+        <w:t>Mad</w:t>
+      </w:r>
+      <w:r>
+        <w:rPr>
+          <w:rFonts w:ascii="Calibri" w:eastAsia="Calibri" w:hAnsi="Calibri" w:cs="Calibri"/>
+          <w:szCs w:val="26"/>
+        </w:rPr>
+        <w:t xml:space="preserve">e use of </w:t>
+      </w:r>
+      <w:proofErr w:type="spellStart"/>
+      <w:r>
+        <w:rPr>
+          <w:rFonts w:ascii="Calibri" w:eastAsia="Calibri" w:hAnsi="Calibri" w:cs="Calibri"/>
+          <w:szCs w:val="26"/>
+        </w:rPr>
+        <w:t>Hyperledger</w:t>
+      </w:r>
+      <w:proofErr w:type="spellEnd"/>
+      <w:r>
+        <w:rPr>
+          <w:rFonts w:ascii="Calibri" w:eastAsia="Calibri" w:hAnsi="Calibri" w:cs="Calibri"/>
+          <w:szCs w:val="26"/>
+        </w:rPr>
+        <w:t xml:space="preserve"> Fabric and Composer to develop permissioned </w:t>
+      </w:r>
+      <w:proofErr w:type="spellStart"/>
+      <w:r>
+        <w:rPr>
+          <w:rFonts w:ascii="Calibri" w:eastAsia="Calibri" w:hAnsi="Calibri" w:cs="Calibri"/>
+          <w:szCs w:val="26"/>
+        </w:rPr>
+        <w:t>Blockchain</w:t>
+      </w:r>
+      <w:proofErr w:type="spellEnd"/>
+      <w:r>
+        <w:rPr>
+          <w:rFonts w:ascii="Calibri" w:eastAsia="Calibri" w:hAnsi="Calibri" w:cs="Calibri"/>
+          <w:szCs w:val="26"/>
+        </w:rPr>
+        <w:t xml:space="preserve"> solutions</w:t>
+      </w:r>
+      <w:r>
+        <w:rPr>
+          <w:rFonts w:ascii="Calibri" w:eastAsia="Calibri" w:hAnsi="Calibri" w:cs="Calibri"/>
+          <w:szCs w:val="26"/>
+        </w:rPr>
+        <w:t>.</w:t>
       </w:r>
     </w:p>
     <w:p>
@@ -200,7 +286,6 @@
           <w:ilvl w:val="1"/>
           <w:numId w:val="10"/>
         </w:numPr>
-        <w:ind w:left="1080" w:hanging="302"/>
         <w:contextualSpacing w:val="0"/>
         <w:rPr>
           <w:rFonts w:ascii="Calibri" w:eastAsia="Calibri" w:hAnsi="Calibri" w:cs="Calibri"/>
@@ -213,7 +298,125 @@
           <w:rFonts w:ascii="Calibri" w:eastAsia="Calibri" w:hAnsi="Calibri" w:cs="Calibri"/>
           <w:szCs w:val="26"/>
         </w:rPr>
-        <w:t>Integrate Data Lake into reporting tools for more powerful managerial reports.</w:t>
+        <w:t xml:space="preserve">Uses </w:t>
+      </w:r>
+      <w:proofErr w:type="spellStart"/>
+      <w:r>
+        <w:rPr>
+          <w:rFonts w:ascii="Calibri" w:eastAsia="Calibri" w:hAnsi="Calibri" w:cs="Calibri"/>
+          <w:szCs w:val="26"/>
+        </w:rPr>
+        <w:t>Golang</w:t>
+      </w:r>
+      <w:proofErr w:type="spellEnd"/>
+      <w:r>
+        <w:rPr>
+          <w:rFonts w:ascii="Calibri" w:eastAsia="Calibri" w:hAnsi="Calibri" w:cs="Calibri"/>
+          <w:szCs w:val="26"/>
+        </w:rPr>
+        <w:t xml:space="preserve">, </w:t>
+      </w:r>
+      <w:proofErr w:type="spellStart"/>
+      <w:r>
+        <w:rPr>
+          <w:rFonts w:ascii="Calibri" w:eastAsia="Calibri" w:hAnsi="Calibri" w:cs="Calibri"/>
+          <w:szCs w:val="26"/>
+        </w:rPr>
+        <w:t>Javascript</w:t>
+      </w:r>
+      <w:proofErr w:type="spellEnd"/>
+      <w:r>
+        <w:rPr>
+          <w:rFonts w:ascii="Calibri" w:eastAsia="Calibri" w:hAnsi="Calibri" w:cs="Calibri"/>
+          <w:szCs w:val="26"/>
+        </w:rPr>
+        <w:t xml:space="preserve">, </w:t>
+      </w:r>
+      <w:proofErr w:type="spellStart"/>
+      <w:r>
+        <w:rPr>
+          <w:rFonts w:ascii="Calibri" w:eastAsia="Calibri" w:hAnsi="Calibri" w:cs="Calibri"/>
+          <w:szCs w:val="26"/>
+        </w:rPr>
+        <w:t>Nodejs</w:t>
+      </w:r>
+      <w:proofErr w:type="spellEnd"/>
+      <w:r>
+        <w:rPr>
+          <w:rFonts w:ascii="Calibri" w:eastAsia="Calibri" w:hAnsi="Calibri" w:cs="Calibri"/>
+          <w:szCs w:val="26"/>
+        </w:rPr>
+        <w:t xml:space="preserve">, Bash, </w:t>
+      </w:r>
+      <w:proofErr w:type="spellStart"/>
+      <w:r>
+        <w:rPr>
+          <w:rFonts w:ascii="Calibri" w:eastAsia="Calibri" w:hAnsi="Calibri" w:cs="Calibri"/>
+          <w:szCs w:val="26"/>
+        </w:rPr>
+        <w:t>Docker</w:t>
+      </w:r>
+      <w:proofErr w:type="spellEnd"/>
+      <w:r>
+        <w:rPr>
+          <w:rFonts w:ascii="Calibri" w:eastAsia="Calibri" w:hAnsi="Calibri" w:cs="Calibri"/>
+          <w:szCs w:val="26"/>
+        </w:rPr>
+        <w:t xml:space="preserve">, and </w:t>
+      </w:r>
+      <w:proofErr w:type="spellStart"/>
+      <w:r>
+        <w:rPr>
+          <w:rFonts w:ascii="Calibri" w:eastAsia="Calibri" w:hAnsi="Calibri" w:cs="Calibri"/>
+          <w:szCs w:val="26"/>
+        </w:rPr>
+        <w:t>Git</w:t>
+      </w:r>
+      <w:proofErr w:type="spellEnd"/>
+      <w:r>
+        <w:rPr>
+          <w:rFonts w:ascii="Calibri" w:eastAsia="Calibri" w:hAnsi="Calibri" w:cs="Calibri"/>
+          <w:szCs w:val="26"/>
+        </w:rPr>
+        <w:t xml:space="preserve"> </w:t>
+      </w:r>
+    </w:p>
+    <w:p>
+      <w:pPr>
+        <w:pStyle w:val="ListParagraph"/>
+        <w:numPr>
+          <w:ilvl w:val="0"/>
+          <w:numId w:val="10"/>
+        </w:numPr>
+        <w:contextualSpacing w:val="0"/>
+        <w:rPr>
+          <w:rFonts w:ascii="Calibri" w:eastAsia="Calibri" w:hAnsi="Calibri" w:cs="Calibri"/>
+          <w:i/>
+          <w:szCs w:val="26"/>
+        </w:rPr>
+      </w:pPr>
+      <w:r>
+        <w:rPr>
+          <w:rFonts w:ascii="Calibri" w:eastAsia="Calibri" w:hAnsi="Calibri" w:cs="Calibri"/>
+          <w:szCs w:val="26"/>
+        </w:rPr>
+        <w:t xml:space="preserve">Made and presented presentations on </w:t>
+      </w:r>
+      <w:proofErr w:type="spellStart"/>
+      <w:r>
+        <w:rPr>
+          <w:rFonts w:ascii="Calibri" w:eastAsia="Calibri" w:hAnsi="Calibri" w:cs="Calibri"/>
+          <w:szCs w:val="26"/>
+        </w:rPr>
+        <w:t>Blockchain</w:t>
+      </w:r>
+      <w:proofErr w:type="spellEnd"/>
+      <w:r>
+        <w:rPr>
+          <w:rFonts w:ascii="Calibri" w:eastAsia="Calibri" w:hAnsi="Calibri" w:cs="Calibri"/>
+          <w:szCs w:val="26"/>
+        </w:rPr>
+        <w:t xml:space="preserve"> technology.</w:t>
       </w:r>
     </w:p>
     <w:p>
@@ -315,17 +518,7 @@
           <w:i/>
           <w:szCs w:val="26"/>
         </w:rPr>
-        <w:t>March 2017 -- Pr</w:t>
-      </w:r>
-      <w:bookmarkStart w:id="0" w:name="_GoBack"/>
-      <w:bookmarkEnd w:id="0"/>
-      <w:r>
-        <w:rPr>
-          <w:rFonts w:ascii="Calibri" w:eastAsia="Calibri" w:hAnsi="Calibri" w:cs="Calibri"/>
-          <w:i/>
-          <w:szCs w:val="26"/>
-        </w:rPr>
-        <w:t>esent</w:t>
+        <w:t>March 2017 -- Present</w:t>
       </w:r>
     </w:p>
     <w:p>
@@ -813,7 +1006,47 @@
         <w:rPr>
           <w:rFonts w:ascii="Calibri" w:eastAsia="Calibri" w:hAnsi="Calibri" w:cs="Calibri"/>
         </w:rPr>
-        <w:t xml:space="preserve">Organizing events focused on bitcoin and blockchain technologies around UW Madison. </w:t>
+        <w:t>Organizing</w:t>
+      </w:r>
+      <w:r>
+        <w:rPr>
+          <w:rFonts w:ascii="Calibri" w:eastAsia="Calibri" w:hAnsi="Calibri" w:cs="Calibri"/>
+        </w:rPr>
+        <w:t xml:space="preserve"> events focused on </w:t>
+      </w:r>
+      <w:proofErr w:type="spellStart"/>
+      <w:r>
+        <w:rPr>
+          <w:rFonts w:ascii="Calibri" w:eastAsia="Calibri" w:hAnsi="Calibri" w:cs="Calibri"/>
+        </w:rPr>
+        <w:t>Bitcoin</w:t>
+      </w:r>
+      <w:proofErr w:type="spellEnd"/>
+      <w:r>
+        <w:rPr>
+          <w:rFonts w:ascii="Calibri" w:eastAsia="Calibri" w:hAnsi="Calibri" w:cs="Calibri"/>
+        </w:rPr>
+        <w:t xml:space="preserve"> and </w:t>
+      </w:r>
+      <w:proofErr w:type="spellStart"/>
+      <w:r>
+        <w:rPr>
+          <w:rFonts w:ascii="Calibri" w:eastAsia="Calibri" w:hAnsi="Calibri" w:cs="Calibri"/>
+        </w:rPr>
+        <w:t>B</w:t>
+      </w:r>
+      <w:r>
+        <w:rPr>
+          <w:rFonts w:ascii="Calibri" w:eastAsia="Calibri" w:hAnsi="Calibri" w:cs="Calibri"/>
+        </w:rPr>
+        <w:t>lockchain</w:t>
+      </w:r>
+      <w:proofErr w:type="spellEnd"/>
+      <w:r>
+        <w:rPr>
+          <w:rFonts w:ascii="Calibri" w:eastAsia="Calibri" w:hAnsi="Calibri" w:cs="Calibri"/>
+        </w:rPr>
+        <w:t xml:space="preserve"> technologies around UW Madison. </w:t>
       </w:r>
     </w:p>
     <w:p>
@@ -853,6 +1086,14 @@
           <w:szCs w:val="26"/>
         </w:rPr>
       </w:pPr>
+      <w:r>
+        <w:rPr>
+          <w:rFonts w:ascii="Calibri" w:hAnsi="Calibri"/>
+          <w:sz w:val="26"/>
+          <w:szCs w:val="26"/>
+        </w:rPr>
+        <w:t xml:space="preserve">Distributed Trade </w:t>
+      </w:r>
       <w:proofErr w:type="spellStart"/>
       <w:r>
         <w:rPr>
@@ -860,25 +1101,44 @@
           <w:sz w:val="26"/>
           <w:szCs w:val="26"/>
         </w:rPr>
-        <w:t>TextSp</w:t>
-      </w:r>
-      <w:r>
-        <w:rPr>
-          <w:rFonts w:ascii="Calibri" w:hAnsi="Calibri"/>
-          <w:sz w:val="26"/>
-          <w:szCs w:val="26"/>
-        </w:rPr>
-        <w:t>e</w:t>
-      </w:r>
-      <w:r>
-        <w:rPr>
-          <w:rFonts w:ascii="Calibri" w:hAnsi="Calibri"/>
-          <w:sz w:val="26"/>
-          <w:szCs w:val="26"/>
-        </w:rPr>
-        <w:t>lunky</w:t>
+        <w:t>Hackathon</w:t>
       </w:r>
       <w:proofErr w:type="spellEnd"/>
+      <w:r>
+        <w:rPr>
+          <w:rFonts w:ascii="Calibri" w:hAnsi="Calibri"/>
+          <w:sz w:val="26"/>
+          <w:szCs w:val="26"/>
+        </w:rPr>
+        <w:t xml:space="preserve"> </w:t>
+      </w:r>
+      <w:r>
+        <w:rPr>
+          <w:rFonts w:ascii="Calibri" w:hAnsi="Calibri"/>
+          <w:sz w:val="26"/>
+          <w:szCs w:val="26"/>
+        </w:rPr>
+        <w:t>Challenge</w:t>
+      </w:r>
+      <w:r>
+        <w:rPr>
+          <w:rFonts w:ascii="Calibri" w:hAnsi="Calibri"/>
+          <w:sz w:val="26"/>
+          <w:szCs w:val="26"/>
+        </w:rPr>
+        <w:t xml:space="preserve"> Prize Winner - </w:t>
+      </w:r>
+      <w:hyperlink r:id="rId7" w:history="1">
+        <w:r>
+          <w:rPr>
+            <w:rStyle w:val="Hyperlink"/>
+            <w:rFonts w:ascii="Calibri" w:hAnsi="Calibri"/>
+            <w:sz w:val="26"/>
+            <w:szCs w:val="26"/>
+          </w:rPr>
+          <w:t>DREX</w:t>
+        </w:r>
+      </w:hyperlink>
     </w:p>
     <w:p>
       <w:pPr>
@@ -896,19 +1156,21 @@
         <w:rPr>
           <w:rFonts w:ascii="Calibri" w:hAnsi="Calibri"/>
         </w:rPr>
-        <w:t>Recreating the popular video game “Sp</w:t>
-      </w:r>
-      <w:r>
-        <w:rPr>
-          <w:rFonts w:ascii="Calibri" w:hAnsi="Calibri"/>
-        </w:rPr>
-        <w:t>e</w:t>
-      </w:r>
-      <w:r>
-        <w:rPr>
-          <w:rFonts w:ascii="Calibri" w:hAnsi="Calibri"/>
-        </w:rPr>
-        <w:t>lunk” solely in the terminal console.</w:t>
+        <w:t xml:space="preserve">Developed a marketplace for financiers to </w:t>
+      </w:r>
+      <w:proofErr w:type="spellStart"/>
+      <w:r>
+        <w:rPr>
+          <w:rFonts w:ascii="Calibri" w:hAnsi="Calibri"/>
+        </w:rPr>
+        <w:t>crowdfund</w:t>
+      </w:r>
+      <w:proofErr w:type="spellEnd"/>
+      <w:r>
+        <w:rPr>
+          <w:rFonts w:ascii="Calibri" w:hAnsi="Calibri"/>
+        </w:rPr>
+        <w:t xml:space="preserve"> electricity infrastructure in Africa. </w:t>
       </w:r>
     </w:p>
     <w:p>
@@ -927,59 +1189,7 @@
         <w:rPr>
           <w:rFonts w:ascii="Calibri" w:hAnsi="Calibri"/>
         </w:rPr>
-        <w:t xml:space="preserve">Uses C++, </w:t>
-      </w:r>
-      <w:proofErr w:type="spellStart"/>
-      <w:r>
-        <w:rPr>
-          <w:rFonts w:ascii="Calibri" w:hAnsi="Calibri"/>
-        </w:rPr>
-        <w:t>ncurses</w:t>
-      </w:r>
-      <w:proofErr w:type="spellEnd"/>
-      <w:r>
-        <w:rPr>
-          <w:rFonts w:ascii="Calibri" w:hAnsi="Calibri"/>
-        </w:rPr>
-        <w:t xml:space="preserve">, and </w:t>
-      </w:r>
-      <w:proofErr w:type="spellStart"/>
-      <w:r>
-        <w:rPr>
-          <w:rFonts w:ascii="Calibri" w:hAnsi="Calibri"/>
-        </w:rPr>
-        <w:t>pthreads</w:t>
-      </w:r>
-      <w:proofErr w:type="spellEnd"/>
-      <w:r>
-        <w:rPr>
-          <w:rFonts w:ascii="Calibri" w:hAnsi="Calibri"/>
-        </w:rPr>
-        <w:t xml:space="preserve"> to develop a fluid gameplay experience</w:t>
-      </w:r>
-      <w:r>
-        <w:rPr>
-          <w:rFonts w:ascii="Calibri" w:hAnsi="Calibri"/>
-        </w:rPr>
-        <w:t>.</w:t>
-      </w:r>
-    </w:p>
-    <w:p>
-      <w:pPr>
-        <w:contextualSpacing w:val="0"/>
-        <w:rPr>
-          <w:rFonts w:ascii="Calibri" w:hAnsi="Calibri"/>
-          <w:sz w:val="26"/>
-          <w:szCs w:val="26"/>
-        </w:rPr>
-      </w:pPr>
-      <w:r>
-        <w:rPr>
-          <w:rFonts w:ascii="Calibri" w:hAnsi="Calibri"/>
-          <w:sz w:val="26"/>
-          <w:szCs w:val="26"/>
-        </w:rPr>
-        <w:t>Chatty Charter Box</w:t>
+        <w:t xml:space="preserve">Built the marketplace on QTUM, and developed an ERC20 compliant token. </w:t>
       </w:r>
     </w:p>
     <w:p>
@@ -998,27 +1208,21 @@
         <w:rPr>
           <w:rFonts w:ascii="Calibri" w:hAnsi="Calibri"/>
         </w:rPr>
-        <w:t xml:space="preserve">Uses </w:t>
-      </w:r>
-      <w:r>
-        <w:rPr>
-          <w:rFonts w:ascii="Calibri" w:hAnsi="Calibri"/>
-        </w:rPr>
-        <w:t xml:space="preserve">Python, Bash Scripting, </w:t>
+        <w:t xml:space="preserve">Made use of Python / Flask, Solidity, Bash, and </w:t>
       </w:r>
       <w:proofErr w:type="spellStart"/>
       <w:r>
         <w:rPr>
           <w:rFonts w:ascii="Calibri" w:hAnsi="Calibri"/>
         </w:rPr>
-        <w:t>Nodejs</w:t>
+        <w:t>Javascript</w:t>
       </w:r>
       <w:proofErr w:type="spellEnd"/>
       <w:r>
         <w:rPr>
           <w:rFonts w:ascii="Calibri" w:hAnsi="Calibri"/>
         </w:rPr>
-        <w:t xml:space="preserve">, and the Twitter API to monitor internet speed and tweet at Charter whenever internet service drops below advertised download Mbps. </w:t>
+        <w:t xml:space="preserve"> for implementation</w:t>
       </w:r>
     </w:p>
     <w:p>
@@ -1026,37 +1230,17 @@
         <w:contextualSpacing w:val="0"/>
         <w:rPr>
           <w:rFonts w:ascii="Calibri" w:hAnsi="Calibri"/>
-          <w:b/>
-          <w:sz w:val="26"/>
-          <w:szCs w:val="26"/>
-        </w:rPr>
-      </w:pPr>
-      <w:r>
-        <w:rPr>
-          <w:rFonts w:ascii="Calibri" w:hAnsi="Calibri"/>
-          <w:b/>
-          <w:sz w:val="26"/>
-          <w:szCs w:val="26"/>
-        </w:rPr>
-        <w:t>Talks</w:t>
-      </w:r>
-    </w:p>
-    <w:p>
-      <w:pPr>
-        <w:contextualSpacing w:val="0"/>
-        <w:rPr>
-          <w:rFonts w:ascii="Calibri" w:hAnsi="Calibri"/>
-          <w:sz w:val="26"/>
-          <w:szCs w:val="26"/>
-        </w:rPr>
-      </w:pPr>
-      <w:r>
-        <w:rPr>
-          <w:rFonts w:ascii="Calibri" w:hAnsi="Calibri"/>
-          <w:sz w:val="26"/>
-          <w:szCs w:val="26"/>
-        </w:rPr>
-        <w:t>Discourses in Debugging</w:t>
+          <w:sz w:val="26"/>
+          <w:szCs w:val="26"/>
+        </w:rPr>
+      </w:pPr>
+      <w:r>
+        <w:rPr>
+          <w:rFonts w:ascii="Calibri" w:hAnsi="Calibri"/>
+          <w:sz w:val="26"/>
+          <w:szCs w:val="26"/>
+        </w:rPr>
+        <w:t>Chatty Charter Box</w:t>
       </w:r>
     </w:p>
     <w:p>
@@ -1069,22 +1253,33 @@
         <w:contextualSpacing w:val="0"/>
         <w:rPr>
           <w:rFonts w:ascii="Calibri" w:hAnsi="Calibri"/>
-          <w:szCs w:val="26"/>
-        </w:rPr>
-      </w:pPr>
-      <w:r>
-        <w:rPr>
-          <w:rFonts w:ascii="Calibri" w:hAnsi="Calibri"/>
-          <w:szCs w:val="26"/>
-        </w:rPr>
-        <w:t>Organized a Distinguished Visiting Professor talk on Debug</w:t>
-      </w:r>
-      <w:r>
-        <w:rPr>
-          <w:rFonts w:ascii="Calibri" w:hAnsi="Calibri"/>
-          <w:szCs w:val="26"/>
-        </w:rPr>
-        <w:t>ging for ~120 students.</w:t>
+        </w:rPr>
+      </w:pPr>
+      <w:r>
+        <w:rPr>
+          <w:rFonts w:ascii="Calibri" w:hAnsi="Calibri"/>
+        </w:rPr>
+        <w:t xml:space="preserve">Uses </w:t>
+      </w:r>
+      <w:r>
+        <w:rPr>
+          <w:rFonts w:ascii="Calibri" w:hAnsi="Calibri"/>
+        </w:rPr>
+        <w:t xml:space="preserve">Python, Bash Scripting, </w:t>
+      </w:r>
+      <w:proofErr w:type="spellStart"/>
+      <w:r>
+        <w:rPr>
+          <w:rFonts w:ascii="Calibri" w:hAnsi="Calibri"/>
+        </w:rPr>
+        <w:t>Nodejs</w:t>
+      </w:r>
+      <w:proofErr w:type="spellEnd"/>
+      <w:r>
+        <w:rPr>
+          <w:rFonts w:ascii="Calibri" w:hAnsi="Calibri"/>
+        </w:rPr>
+        <w:t xml:space="preserve">, and the Twitter API to monitor internet speed and tweet at Charter whenever internet service drops below advertised download Mbps. </w:t>
       </w:r>
     </w:p>
     <w:p>
@@ -1092,17 +1287,37 @@
         <w:contextualSpacing w:val="0"/>
         <w:rPr>
           <w:rFonts w:ascii="Calibri" w:hAnsi="Calibri"/>
-          <w:sz w:val="26"/>
-          <w:szCs w:val="26"/>
-        </w:rPr>
-      </w:pPr>
-      <w:r>
-        <w:rPr>
-          <w:rFonts w:ascii="Calibri" w:hAnsi="Calibri"/>
-          <w:sz w:val="26"/>
-          <w:szCs w:val="26"/>
-        </w:rPr>
-        <w:t>Twitter Research Board Colloquium</w:t>
+          <w:b/>
+          <w:sz w:val="26"/>
+          <w:szCs w:val="26"/>
+        </w:rPr>
+      </w:pPr>
+      <w:r>
+        <w:rPr>
+          <w:rFonts w:ascii="Calibri" w:hAnsi="Calibri"/>
+          <w:b/>
+          <w:sz w:val="26"/>
+          <w:szCs w:val="26"/>
+        </w:rPr>
+        <w:t>Talks</w:t>
+      </w:r>
+    </w:p>
+    <w:p>
+      <w:pPr>
+        <w:contextualSpacing w:val="0"/>
+        <w:rPr>
+          <w:rFonts w:ascii="Calibri" w:hAnsi="Calibri"/>
+          <w:sz w:val="26"/>
+          <w:szCs w:val="26"/>
+        </w:rPr>
+      </w:pPr>
+      <w:r>
+        <w:rPr>
+          <w:rFonts w:ascii="Calibri" w:hAnsi="Calibri"/>
+          <w:sz w:val="26"/>
+          <w:szCs w:val="26"/>
+        </w:rPr>
+        <w:t>Discourses in Debugging</w:t>
       </w:r>
     </w:p>
     <w:p>
@@ -1123,12 +1338,58 @@
           <w:rFonts w:ascii="Calibri" w:hAnsi="Calibri"/>
           <w:szCs w:val="26"/>
         </w:rPr>
+        <w:t>Organized a Distinguished Visiting Professor talk on Debug</w:t>
+      </w:r>
+      <w:r>
+        <w:rPr>
+          <w:rFonts w:ascii="Calibri" w:hAnsi="Calibri"/>
+          <w:szCs w:val="26"/>
+        </w:rPr>
+        <w:t>ging for ~120 students.</w:t>
+      </w:r>
+    </w:p>
+    <w:p>
+      <w:pPr>
+        <w:contextualSpacing w:val="0"/>
+        <w:rPr>
+          <w:rFonts w:ascii="Calibri" w:hAnsi="Calibri"/>
+          <w:sz w:val="26"/>
+          <w:szCs w:val="26"/>
+        </w:rPr>
+      </w:pPr>
+      <w:r>
+        <w:rPr>
+          <w:rFonts w:ascii="Calibri" w:hAnsi="Calibri"/>
+          <w:sz w:val="26"/>
+          <w:szCs w:val="26"/>
+        </w:rPr>
+        <w:t>Twitter Research Board Colloquium</w:t>
+      </w:r>
+    </w:p>
+    <w:p>
+      <w:pPr>
+        <w:pStyle w:val="ListParagraph"/>
+        <w:numPr>
+          <w:ilvl w:val="0"/>
+          <w:numId w:val="8"/>
+        </w:numPr>
+        <w:contextualSpacing w:val="0"/>
+        <w:rPr>
+          <w:rFonts w:ascii="Calibri" w:hAnsi="Calibri"/>
+          <w:szCs w:val="26"/>
+        </w:rPr>
+      </w:pPr>
+      <w:r>
+        <w:rPr>
+          <w:rFonts w:ascii="Calibri" w:hAnsi="Calibri"/>
+          <w:szCs w:val="26"/>
+        </w:rPr>
         <w:t xml:space="preserve">Presented my research findings and pipeline to a board of Professors and PhD students. </w:t>
       </w:r>
     </w:p>
     <w:sectPr>
       <w:pgSz w:w="12240" w:h="15840"/>
-      <w:pgMar w:top="1137" w:right="1137" w:bottom="1137" w:left="1137" w:header="720" w:footer="720" w:gutter="0"/>
+      <w:pgMar w:top="270" w:right="1137" w:bottom="1137" w:left="1137" w:header="720" w:footer="720" w:gutter="0"/>
       <w:pgNumType w:start="1"/>
       <w:cols w:space="720"/>
     </w:sectPr>
@@ -1137,7 +1398,7 @@
 </file>
 
 <file path=word/numbering.xml><?xml version="1.0" encoding="utf-8"?>
-<w:numbering xmlns:wpc="http://schemas.microsoft.com/office/word/2010/wordprocessingCanvas" xmlns:mo="http://schemas.microsoft.com/office/mac/office/2008/main" xmlns:mc="http://schemas.openxmlformats.org/markup-compatibility/2006" xmlns:mv="urn:schemas-microsoft-com:mac:vml" xmlns:o="urn:schemas-microsoft-com:office:office" xmlns:r="http://schemas.openxmlformats.org/officeDocument/2006/relationships" xmlns:m="http://schemas.openxmlformats.org/officeDocument/2006/math" xmlns:v="urn:schemas-microsoft-com:vml" xmlns:wp14="http://schemas.microsoft.com/office/word/2010/wordprocessingDrawing" xmlns:wp="http://schemas.openxmlformats.org/drawingml/2006/wordprocessingDrawing" xmlns:w10="urn:schemas-microsoft-com:office:word" xmlns:w="http://schemas.openxmlformats.org/wordprocessingml/2006/main" xmlns:w14="http://schemas.microsoft.com/office/word/2010/wordml" xmlns:w15="http://schemas.microsoft.com/office/word/2012/wordml" xmlns:wpg="http://schemas.microsoft.com/office/word/2010/wordprocessingGroup" xmlns:wpi="http://schemas.microsoft.com/office/word/2010/wordprocessingInk" xmlns:wne="http://schemas.microsoft.com/office/word/2006/wordml" xmlns:wps="http://schemas.microsoft.com/office/word/2010/wordprocessingShape" mc:Ignorable="w14 w15 wp14">
+<w:numbering xmlns:wpc="http://schemas.microsoft.com/office/word/2010/wordprocessingCanvas" xmlns:mo="http://schemas.microsoft.com/office/mac/office/2008/main" xmlns:mc="http://schemas.openxmlformats.org/markup-compatibility/2006" xmlns:mv="urn:schemas-microsoft-com:mac:vml" xmlns:o="urn:schemas-microsoft-com:office:office" xmlns:r="http://schemas.openxmlformats.org/officeDocument/2006/relationships" xmlns:m="http://schemas.openxmlformats.org/officeDocument/2006/math" xmlns:v="urn:schemas-microsoft-com:vml" xmlns:wp14="http://schemas.microsoft.com/office/word/2010/wordprocessingDrawing" xmlns:wp="http://schemas.openxmlformats.org/drawingml/2006/wordprocessingDrawing" xmlns:w10="urn:schemas-microsoft-com:office:word" xmlns:w="http://schemas.openxmlformats.org/wordprocessingml/2006/main" xmlns:w14="http://schemas.microsoft.com/office/word/2010/wordml" xmlns:wpg="http://schemas.microsoft.com/office/word/2010/wordprocessingGroup" xmlns:wpi="http://schemas.microsoft.com/office/word/2010/wordprocessingInk" xmlns:wne="http://schemas.microsoft.com/office/word/2006/wordml" xmlns:wps="http://schemas.microsoft.com/office/word/2010/wordprocessingShape" mc:Ignorable="w14 wp14">
   <w:abstractNum w:abstractNumId="0">
     <w:nsid w:val="00404F41"/>
     <w:multiLevelType w:val="multilevel"/>
@@ -2302,7 +2563,7 @@
 </file>
 
 <file path=word/styles.xml><?xml version="1.0" encoding="utf-8"?>
-<w:styles xmlns:mc="http://schemas.openxmlformats.org/markup-compatibility/2006" xmlns:r="http://schemas.openxmlformats.org/officeDocument/2006/relationships" xmlns:w="http://schemas.openxmlformats.org/wordprocessingml/2006/main" xmlns:w14="http://schemas.microsoft.com/office/word/2010/wordml" xmlns:w15="http://schemas.microsoft.com/office/word/2012/wordml" mc:Ignorable="w14 w15">
+<w:styles xmlns:mc="http://schemas.openxmlformats.org/markup-compatibility/2006" xmlns:r="http://schemas.openxmlformats.org/officeDocument/2006/relationships" xmlns:w="http://schemas.openxmlformats.org/wordprocessingml/2006/main" xmlns:w14="http://schemas.microsoft.com/office/word/2010/wordml" mc:Ignorable="w14">
   <w:docDefaults>
     <w:rPrDefault>
       <w:rPr>
@@ -2319,378 +2580,153 @@
       </w:pPr>
     </w:pPrDefault>
   </w:docDefaults>
-  <w:latentStyles w:defLockedState="0" w:defUIPriority="99" w:defSemiHidden="0" w:defUnhideWhenUsed="0" w:defQFormat="0" w:count="380">
-    <w:lsdException w:name="Normal" w:uiPriority="0" w:qFormat="1"/>
-    <w:lsdException w:name="heading 1" w:uiPriority="9" w:qFormat="1"/>
-    <w:lsdException w:name="heading 2" w:semiHidden="1" w:uiPriority="9" w:unhideWhenUsed="1" w:qFormat="1"/>
-    <w:lsdException w:name="heading 3" w:semiHidden="1" w:uiPriority="9" w:unhideWhenUsed="1" w:qFormat="1"/>
-    <w:lsdException w:name="heading 4" w:semiHidden="1" w:uiPriority="9" w:unhideWhenUsed="1" w:qFormat="1"/>
-    <w:lsdException w:name="heading 5" w:semiHidden="1" w:uiPriority="9" w:unhideWhenUsed="1" w:qFormat="1"/>
-    <w:lsdException w:name="heading 6" w:semiHidden="1" w:uiPriority="9" w:unhideWhenUsed="1" w:qFormat="1"/>
-    <w:lsdException w:name="heading 7" w:semiHidden="1" w:uiPriority="9" w:unhideWhenUsed="1" w:qFormat="1"/>
-    <w:lsdException w:name="heading 8" w:semiHidden="1" w:uiPriority="9" w:unhideWhenUsed="1" w:qFormat="1"/>
-    <w:lsdException w:name="heading 9" w:semiHidden="1" w:uiPriority="9" w:unhideWhenUsed="1" w:qFormat="1"/>
-    <w:lsdException w:name="index 1" w:semiHidden="1" w:unhideWhenUsed="1"/>
-    <w:lsdException w:name="index 2" w:semiHidden="1" w:unhideWhenUsed="1"/>
-    <w:lsdException w:name="index 3" w:semiHidden="1" w:unhideWhenUsed="1"/>
-    <w:lsdException w:name="index 4" w:semiHidden="1" w:unhideWhenUsed="1"/>
-    <w:lsdException w:name="index 5" w:semiHidden="1" w:unhideWhenUsed="1"/>
-    <w:lsdException w:name="index 6" w:semiHidden="1" w:unhideWhenUsed="1"/>
-    <w:lsdException w:name="index 7" w:semiHidden="1" w:unhideWhenUsed="1"/>
-    <w:lsdException w:name="index 8" w:semiHidden="1" w:unhideWhenUsed="1"/>
-    <w:lsdException w:name="index 9" w:semiHidden="1" w:unhideWhenUsed="1"/>
-    <w:lsdException w:name="toc 1" w:semiHidden="1" w:uiPriority="39" w:unhideWhenUsed="1"/>
-    <w:lsdException w:name="toc 2" w:semiHidden="1" w:uiPriority="39" w:unhideWhenUsed="1"/>
-    <w:lsdException w:name="toc 3" w:semiHidden="1" w:uiPriority="39" w:unhideWhenUsed="1"/>
-    <w:lsdException w:name="toc 4" w:semiHidden="1" w:uiPriority="39" w:unhideWhenUsed="1"/>
-    <w:lsdException w:name="toc 5" w:semiHidden="1" w:uiPriority="39" w:unhideWhenUsed="1"/>
-    <w:lsdException w:name="toc 6" w:semiHidden="1" w:uiPriority="39" w:unhideWhenUsed="1"/>
-    <w:lsdException w:name="toc 7" w:semiHidden="1" w:uiPriority="39" w:unhideWhenUsed="1"/>
-    <w:lsdException w:name="toc 8" w:semiHidden="1" w:uiPriority="39" w:unhideWhenUsed="1"/>
-    <w:lsdException w:name="toc 9" w:semiHidden="1" w:uiPriority="39" w:unhideWhenUsed="1"/>
-    <w:lsdException w:name="Normal Indent" w:semiHidden="1" w:unhideWhenUsed="1"/>
-    <w:lsdException w:name="footnote text" w:semiHidden="1" w:unhideWhenUsed="1"/>
-    <w:lsdException w:name="annotation text" w:semiHidden="1" w:unhideWhenUsed="1"/>
-    <w:lsdException w:name="header" w:semiHidden="1" w:unhideWhenUsed="1"/>
-    <w:lsdException w:name="footer" w:semiHidden="1" w:unhideWhenUsed="1"/>
-    <w:lsdException w:name="index heading" w:semiHidden="1" w:unhideWhenUsed="1"/>
-    <w:lsdException w:name="caption" w:semiHidden="1" w:uiPriority="35" w:unhideWhenUsed="1" w:qFormat="1"/>
-    <w:lsdException w:name="table of figures" w:semiHidden="1" w:unhideWhenUsed="1"/>
-    <w:lsdException w:name="envelope address" w:semiHidden="1" w:unhideWhenUsed="1"/>
-    <w:lsdException w:name="envelope return" w:semiHidden="1" w:unhideWhenUsed="1"/>
-    <w:lsdException w:name="footnote reference" w:semiHidden="1" w:unhideWhenUsed="1"/>
-    <w:lsdException w:name="annotation reference" w:semiHidden="1" w:unhideWhenUsed="1"/>
-    <w:lsdException w:name="line number" w:semiHidden="1" w:unhideWhenUsed="1"/>
-    <w:lsdException w:name="page number" w:semiHidden="1" w:unhideWhenUsed="1"/>
-    <w:lsdException w:name="endnote reference" w:semiHidden="1" w:unhideWhenUsed="1"/>
-    <w:lsdException w:name="endnote text" w:semiHidden="1" w:unhideWhenUsed="1"/>
-    <w:lsdException w:name="table of authorities" w:semiHidden="1" w:unhideWhenUsed="1"/>
-    <w:lsdException w:name="macro" w:semiHidden="1" w:unhideWhenUsed="1"/>
-    <w:lsdException w:name="toa heading" w:semiHidden="1" w:unhideWhenUsed="1"/>
-    <w:lsdException w:name="List" w:semiHidden="1" w:unhideWhenUsed="1"/>
-    <w:lsdException w:name="List Bullet" w:semiHidden="1" w:unhideWhenUsed="1"/>
-    <w:lsdException w:name="List Number" w:semiHidden="1" w:unhideWhenUsed="1"/>
-    <w:lsdException w:name="List 2" w:semiHidden="1" w:unhideWhenUsed="1"/>
-    <w:lsdException w:name="List 3" w:semiHidden="1" w:unhideWhenUsed="1"/>
-    <w:lsdException w:name="List 4" w:semiHidden="1" w:unhideWhenUsed="1"/>
-    <w:lsdException w:name="List 5" w:semiHidden="1" w:unhideWhenUsed="1"/>
-    <w:lsdException w:name="List Bullet 2" w:semiHidden="1" w:unhideWhenUsed="1"/>
-    <w:lsdException w:name="List Bullet 3" w:semiHidden="1" w:unhideWhenUsed="1"/>
-    <w:lsdException w:name="List Bullet 4" w:semiHidden="1" w:unhideWhenUsed="1"/>
-    <w:lsdException w:name="List Bullet 5" w:semiHidden="1" w:unhideWhenUsed="1"/>
-    <w:lsdException w:name="List Number 2" w:semiHidden="1" w:unhideWhenUsed="1"/>
-    <w:lsdException w:name="List Number 3" w:semiHidden="1" w:unhideWhenUsed="1"/>
-    <w:lsdException w:name="List Number 4" w:semiHidden="1" w:unhideWhenUsed="1"/>
-    <w:lsdException w:name="List Number 5" w:semiHidden="1" w:unhideWhenUsed="1"/>
-    <w:lsdException w:name="Title" w:uiPriority="10" w:qFormat="1"/>
-    <w:lsdException w:name="Closing" w:semiHidden="1" w:unhideWhenUsed="1"/>
-    <w:lsdException w:name="Signature" w:semiHidden="1" w:unhideWhenUsed="1"/>
-    <w:lsdException w:name="Default Paragraph Font" w:semiHidden="1" w:uiPriority="1" w:unhideWhenUsed="1"/>
-    <w:lsdException w:name="Body Text" w:semiHidden="1" w:unhideWhenUsed="1"/>
-    <w:lsdException w:name="Body Text Indent" w:semiHidden="1" w:unhideWhenUsed="1"/>
-    <w:lsdException w:name="List Continue" w:semiHidden="1" w:unhideWhenUsed="1"/>
-    <w:lsdException w:name="List Continue 2" w:semiHidden="1" w:unhideWhenUsed="1"/>
-    <w:lsdException w:name="List Continue 3" w:semiHidden="1" w:unhideWhenUsed="1"/>
-    <w:lsdException w:name="List Continue 4" w:semiHidden="1" w:unhideWhenUsed="1"/>
-    <w:lsdException w:name="List Continue 5" w:semiHidden="1" w:unhideWhenUsed="1"/>
-    <w:lsdException w:name="Message Header" w:semiHidden="1" w:unhideWhenUsed="1"/>
-    <w:lsdException w:name="Subtitle" w:uiPriority="11" w:qFormat="1"/>
-    <w:lsdException w:name="Salutation" w:semiHidden="1" w:unhideWhenUsed="1"/>
-    <w:lsdException w:name="Date" w:semiHidden="1" w:unhideWhenUsed="1"/>
-    <w:lsdException w:name="Body Text First Indent" w:semiHidden="1" w:unhideWhenUsed="1"/>
-    <w:lsdException w:name="Body Text First Indent 2" w:semiHidden="1" w:unhideWhenUsed="1"/>
-    <w:lsdException w:name="Note Heading" w:semiHidden="1" w:unhideWhenUsed="1"/>
-    <w:lsdException w:name="Body Text 2" w:semiHidden="1" w:unhideWhenUsed="1"/>
-    <w:lsdException w:name="Body Text 3" w:semiHidden="1" w:unhideWhenUsed="1"/>
-    <w:lsdException w:name="Body Text Indent 2" w:semiHidden="1" w:unhideWhenUsed="1"/>
-    <w:lsdException w:name="Body Text Indent 3" w:semiHidden="1" w:unhideWhenUsed="1"/>
-    <w:lsdException w:name="Block Text" w:semiHidden="1" w:unhideWhenUsed="1"/>
-    <w:lsdException w:name="Hyperlink" w:semiHidden="1" w:unhideWhenUsed="1"/>
-    <w:lsdException w:name="FollowedHyperlink" w:semiHidden="1" w:unhideWhenUsed="1"/>
-    <w:lsdException w:name="Strong" w:uiPriority="22" w:qFormat="1"/>
-    <w:lsdException w:name="Emphasis" w:uiPriority="20" w:qFormat="1"/>
-    <w:lsdException w:name="Document Map" w:semiHidden="1" w:unhideWhenUsed="1"/>
-    <w:lsdException w:name="Plain Text" w:semiHidden="1" w:unhideWhenUsed="1"/>
-    <w:lsdException w:name="E-mail Signature" w:semiHidden="1" w:unhideWhenUsed="1"/>
-    <w:lsdException w:name="HTML Top of Form" w:semiHidden="1" w:unhideWhenUsed="1"/>
-    <w:lsdException w:name="HTML Bottom of Form" w:semiHidden="1" w:unhideWhenUsed="1"/>
-    <w:lsdException w:name="Normal (Web)" w:semiHidden="1" w:unhideWhenUsed="1"/>
-    <w:lsdException w:name="HTML Acronym" w:semiHidden="1" w:unhideWhenUsed="1"/>
-    <w:lsdException w:name="HTML Address" w:semiHidden="1" w:unhideWhenUsed="1"/>
-    <w:lsdException w:name="HTML Cite" w:semiHidden="1" w:unhideWhenUsed="1"/>
-    <w:lsdException w:name="HTML Code" w:semiHidden="1" w:unhideWhenUsed="1"/>
-    <w:lsdException w:name="HTML Definition" w:semiHidden="1" w:unhideWhenUsed="1"/>
-    <w:lsdException w:name="HTML Keyboard" w:semiHidden="1" w:unhideWhenUsed="1"/>
-    <w:lsdException w:name="HTML Preformatted" w:semiHidden="1" w:unhideWhenUsed="1"/>
-    <w:lsdException w:name="HTML Sample" w:semiHidden="1" w:unhideWhenUsed="1"/>
-    <w:lsdException w:name="HTML Typewriter" w:semiHidden="1" w:unhideWhenUsed="1"/>
-    <w:lsdException w:name="HTML Variable" w:semiHidden="1" w:unhideWhenUsed="1"/>
-    <w:lsdException w:name="Normal Table" w:semiHidden="1" w:unhideWhenUsed="1"/>
-    <w:lsdException w:name="annotation subject" w:semiHidden="1" w:unhideWhenUsed="1"/>
-    <w:lsdException w:name="No List" w:semiHidden="1" w:unhideWhenUsed="1"/>
-    <w:lsdException w:name="Outline List 1" w:semiHidden="1" w:unhideWhenUsed="1"/>
-    <w:lsdException w:name="Outline List 2" w:semiHidden="1" w:unhideWhenUsed="1"/>
-    <w:lsdException w:name="Outline List 3" w:semiHidden="1" w:unhideWhenUsed="1"/>
-    <w:lsdException w:name="Table Simple 1" w:semiHidden="1" w:unhideWhenUsed="1"/>
-    <w:lsdException w:name="Table Simple 2" w:semiHidden="1" w:unhideWhenUsed="1"/>
-    <w:lsdException w:name="Table Simple 3" w:semiHidden="1" w:unhideWhenUsed="1"/>
-    <w:lsdException w:name="Table Classic 1" w:semiHidden="1" w:unhideWhenUsed="1"/>
-    <w:lsdException w:name="Table Classic 2" w:semiHidden="1" w:unhideWhenUsed="1"/>
-    <w:lsdException w:name="Table Classic 3" w:semiHidden="1" w:unhideWhenUsed="1"/>
-    <w:lsdException w:name="Table Classic 4" w:semiHidden="1" w:unhideWhenUsed="1"/>
-    <w:lsdException w:name="Table Colorful 1" w:semiHidden="1" w:unhideWhenUsed="1"/>
-    <w:lsdException w:name="Table Colorful 2" w:semiHidden="1" w:unhideWhenUsed="1"/>
-    <w:lsdException w:name="Table Colorful 3" w:semiHidden="1" w:unhideWhenUsed="1"/>
-    <w:lsdException w:name="Table Columns 1" w:semiHidden="1" w:unhideWhenUsed="1"/>
-    <w:lsdException w:name="Table Columns 2" w:semiHidden="1" w:unhideWhenUsed="1"/>
-    <w:lsdException w:name="Table Columns 3" w:semiHidden="1" w:unhideWhenUsed="1"/>
-    <w:lsdException w:name="Table Columns 4" w:semiHidden="1" w:unhideWhenUsed="1"/>
-    <w:lsdException w:name="Table Columns 5" w:semiHidden="1" w:unhideWhenUsed="1"/>
-    <w:lsdException w:name="Table Grid 1" w:semiHidden="1" w:unhideWhenUsed="1"/>
-    <w:lsdException w:name="Table Grid 2" w:semiHidden="1" w:unhideWhenUsed="1"/>
-    <w:lsdException w:name="Table Grid 3" w:semiHidden="1" w:unhideWhenUsed="1"/>
-    <w:lsdException w:name="Table Grid 4" w:semiHidden="1" w:unhideWhenUsed="1"/>
-    <w:lsdException w:name="Table Grid 5" w:semiHidden="1" w:unhideWhenUsed="1"/>
-    <w:lsdException w:name="Table Grid 6" w:semiHidden="1" w:unhideWhenUsed="1"/>
-    <w:lsdException w:name="Table Grid 7" w:semiHidden="1" w:unhideWhenUsed="1"/>
-    <w:lsdException w:name="Table Grid 8" w:semiHidden="1" w:unhideWhenUsed="1"/>
-    <w:lsdException w:name="Table List 1" w:semiHidden="1" w:unhideWhenUsed="1"/>
-    <w:lsdException w:name="Table List 2" w:semiHidden="1" w:unhideWhenUsed="1"/>
-    <w:lsdException w:name="Table List 3" w:semiHidden="1" w:unhideWhenUsed="1"/>
-    <w:lsdException w:name="Table List 4" w:semiHidden="1" w:unhideWhenUsed="1"/>
-    <w:lsdException w:name="Table List 5" w:semiHidden="1" w:unhideWhenUsed="1"/>
-    <w:lsdException w:name="Table List 6" w:semiHidden="1" w:unhideWhenUsed="1"/>
-    <w:lsdException w:name="Table List 7" w:semiHidden="1" w:unhideWhenUsed="1"/>
-    <w:lsdException w:name="Table List 8" w:semiHidden="1" w:unhideWhenUsed="1"/>
-    <w:lsdException w:name="Table 3D effects 1" w:semiHidden="1" w:unhideWhenUsed="1"/>
-    <w:lsdException w:name="Table 3D effects 2" w:semiHidden="1" w:unhideWhenUsed="1"/>
-    <w:lsdException w:name="Table 3D effects 3" w:semiHidden="1" w:unhideWhenUsed="1"/>
-    <w:lsdException w:name="Table Contemporary" w:semiHidden="1" w:unhideWhenUsed="1"/>
-    <w:lsdException w:name="Table Elegant" w:semiHidden="1" w:unhideWhenUsed="1"/>
-    <w:lsdException w:name="Table Professional" w:semiHidden="1" w:unhideWhenUsed="1"/>
-    <w:lsdException w:name="Table Subtle 1" w:semiHidden="1" w:unhideWhenUsed="1"/>
-    <w:lsdException w:name="Table Subtle 2" w:semiHidden="1" w:unhideWhenUsed="1"/>
-    <w:lsdException w:name="Table Web 1" w:semiHidden="1" w:unhideWhenUsed="1"/>
-    <w:lsdException w:name="Table Web 2" w:semiHidden="1" w:unhideWhenUsed="1"/>
-    <w:lsdException w:name="Table Web 3" w:semiHidden="1" w:unhideWhenUsed="1"/>
-    <w:lsdException w:name="Balloon Text" w:semiHidden="1" w:unhideWhenUsed="1"/>
-    <w:lsdException w:name="Table Grid" w:uiPriority="39"/>
-    <w:lsdException w:name="Table Theme" w:semiHidden="1" w:unhideWhenUsed="1"/>
-    <w:lsdException w:name="Placeholder Text" w:semiHidden="1"/>
-    <w:lsdException w:name="No Spacing" w:uiPriority="1" w:qFormat="1"/>
-    <w:lsdException w:name="Light Shading" w:uiPriority="60"/>
-    <w:lsdException w:name="Light List" w:uiPriority="61"/>
-    <w:lsdException w:name="Light Grid" w:uiPriority="62"/>
-    <w:lsdException w:name="Medium Shading 1" w:uiPriority="63"/>
-    <w:lsdException w:name="Medium Shading 2" w:uiPriority="64"/>
-    <w:lsdException w:name="Medium List 1" w:uiPriority="65"/>
-    <w:lsdException w:name="Medium List 2" w:uiPriority="66"/>
-    <w:lsdException w:name="Medium Grid 1" w:uiPriority="67"/>
-    <w:lsdException w:name="Medium Grid 2" w:uiPriority="68"/>
-    <w:lsdException w:name="Medium Grid 3" w:uiPriority="69"/>
-    <w:lsdException w:name="Dark List" w:uiPriority="70"/>
-    <w:lsdException w:name="Colorful Shading" w:uiPriority="71"/>
-    <w:lsdException w:name="Colorful List" w:uiPriority="72"/>
-    <w:lsdException w:name="Colorful Grid" w:uiPriority="73"/>
-    <w:lsdException w:name="Light Shading Accent 1" w:uiPriority="60"/>
-    <w:lsdException w:name="Light List Accent 1" w:uiPriority="61"/>
-    <w:lsdException w:name="Light Grid Accent 1" w:uiPriority="62"/>
-    <w:lsdException w:name="Medium Shading 1 Accent 1" w:uiPriority="63"/>
-    <w:lsdException w:name="Medium Shading 2 Accent 1" w:uiPriority="64"/>
-    <w:lsdException w:name="Medium List 1 Accent 1" w:uiPriority="65"/>
-    <w:lsdException w:name="Revision" w:semiHidden="1"/>
-    <w:lsdException w:name="List Paragraph" w:uiPriority="34" w:qFormat="1"/>
-    <w:lsdException w:name="Quote" w:uiPriority="29" w:qFormat="1"/>
-    <w:lsdException w:name="Intense Quote" w:uiPriority="30" w:qFormat="1"/>
-    <w:lsdException w:name="Medium List 2 Accent 1" w:uiPriority="66"/>
-    <w:lsdException w:name="Medium Grid 1 Accent 1" w:uiPriority="67"/>
-    <w:lsdException w:name="Medium Grid 2 Accent 1" w:uiPriority="68"/>
-    <w:lsdException w:name="Medium Grid 3 Accent 1" w:uiPriority="69"/>
-    <w:lsdException w:name="Dark List Accent 1" w:uiPriority="70"/>
-    <w:lsdException w:name="Colorful Shading Accent 1" w:uiPriority="71"/>
-    <w:lsdException w:name="Colorful List Accent 1" w:uiPriority="72"/>
-    <w:lsdException w:name="Colorful Grid Accent 1" w:uiPriority="73"/>
-    <w:lsdException w:name="Light Shading Accent 2" w:uiPriority="60"/>
-    <w:lsdException w:name="Light List Accent 2" w:uiPriority="61"/>
-    <w:lsdException w:name="Light Grid Accent 2" w:uiPriority="62"/>
-    <w:lsdException w:name="Medium Shading 1 Accent 2" w:uiPriority="63"/>
-    <w:lsdException w:name="Medium Shading 2 Accent 2" w:uiPriority="64"/>
-    <w:lsdException w:name="Medium List 1 Accent 2" w:uiPriority="65"/>
-    <w:lsdException w:name="Medium List 2 Accent 2" w:uiPriority="66"/>
-    <w:lsdException w:name="Medium Grid 1 Accent 2" w:uiPriority="67"/>
-    <w:lsdException w:name="Medium Grid 2 Accent 2" w:uiPriority="68"/>
-    <w:lsdException w:name="Medium Grid 3 Accent 2" w:uiPriority="69"/>
-    <w:lsdException w:name="Dark List Accent 2" w:uiPriority="70"/>
-    <w:lsdException w:name="Colorful Shading Accent 2" w:uiPriority="71"/>
-    <w:lsdException w:name="Colorful List Accent 2" w:uiPriority="72"/>
-    <w:lsdException w:name="Colorful Grid Accent 2" w:uiPriority="73"/>
-    <w:lsdException w:name="Light Shading Accent 3" w:uiPriority="60"/>
-    <w:lsdException w:name="Light List Accent 3" w:uiPriority="61"/>
-    <w:lsdException w:name="Light Grid Accent 3" w:uiPriority="62"/>
-    <w:lsdException w:name="Medium Shading 1 Accent 3" w:uiPriority="63"/>
-    <w:lsdException w:name="Medium Shading 2 Accent 3" w:uiPriority="64"/>
-    <w:lsdException w:name="Medium List 1 Accent 3" w:uiPriority="65"/>
-    <w:lsdException w:name="Medium List 2 Accent 3" w:uiPriority="66"/>
-    <w:lsdException w:name="Medium Grid 1 Accent 3" w:uiPriority="67"/>
-    <w:lsdException w:name="Medium Grid 2 Accent 3" w:uiPriority="68"/>
-    <w:lsdException w:name="Medium Grid 3 Accent 3" w:uiPriority="69"/>
-    <w:lsdException w:name="Dark List Accent 3" w:uiPriority="70"/>
-    <w:lsdException w:name="Colorful Shading Accent 3" w:uiPriority="71"/>
-    <w:lsdException w:name="Colorful List Accent 3" w:uiPriority="72"/>
-    <w:lsdException w:name="Colorful Grid Accent 3" w:uiPriority="73"/>
-    <w:lsdException w:name="Light Shading Accent 4" w:uiPriority="60"/>
-    <w:lsdException w:name="Light List Accent 4" w:uiPriority="61"/>
-    <w:lsdException w:name="Light Grid Accent 4" w:uiPriority="62"/>
-    <w:lsdException w:name="Medium Shading 1 Accent 4" w:uiPriority="63"/>
-    <w:lsdException w:name="Medium Shading 2 Accent 4" w:uiPriority="64"/>
-    <w:lsdException w:name="Medium List 1 Accent 4" w:uiPriority="65"/>
-    <w:lsdException w:name="Medium List 2 Accent 4" w:uiPriority="66"/>
-    <w:lsdException w:name="Medium Grid 1 Accent 4" w:uiPriority="67"/>
-    <w:lsdException w:name="Medium Grid 2 Accent 4" w:uiPriority="68"/>
-    <w:lsdException w:name="Medium Grid 3 Accent 4" w:uiPriority="69"/>
-    <w:lsdException w:name="Dark List Accent 4" w:uiPriority="70"/>
-    <w:lsdException w:name="Colorful Shading Accent 4" w:uiPriority="71"/>
-    <w:lsdException w:name="Colorful List Accent 4" w:uiPriority="72"/>
-    <w:lsdException w:name="Colorful Grid Accent 4" w:uiPriority="73"/>
-    <w:lsdException w:name="Light Shading Accent 5" w:uiPriority="60"/>
-    <w:lsdException w:name="Light List Accent 5" w:uiPriority="61"/>
-    <w:lsdException w:name="Light Grid Accent 5" w:uiPriority="62"/>
-    <w:lsdException w:name="Medium Shading 1 Accent 5" w:uiPriority="63"/>
-    <w:lsdException w:name="Medium Shading 2 Accent 5" w:uiPriority="64"/>
-    <w:lsdException w:name="Medium List 1 Accent 5" w:uiPriority="65"/>
-    <w:lsdException w:name="Medium List 2 Accent 5" w:uiPriority="66"/>
-    <w:lsdException w:name="Medium Grid 1 Accent 5" w:uiPriority="67"/>
-    <w:lsdException w:name="Medium Grid 2 Accent 5" w:uiPriority="68"/>
-    <w:lsdException w:name="Medium Grid 3 Accent 5" w:uiPriority="69"/>
-    <w:lsdException w:name="Dark List Accent 5" w:uiPriority="70"/>
-    <w:lsdException w:name="Colorful Shading Accent 5" w:uiPriority="71"/>
-    <w:lsdException w:name="Colorful List Accent 5" w:uiPriority="72"/>
-    <w:lsdException w:name="Colorful Grid Accent 5" w:uiPriority="73"/>
-    <w:lsdException w:name="Light Shading Accent 6" w:uiPriority="60"/>
-    <w:lsdException w:name="Light List Accent 6" w:uiPriority="61"/>
-    <w:lsdException w:name="Light Grid Accent 6" w:uiPriority="62"/>
-    <w:lsdException w:name="Medium Shading 1 Accent 6" w:uiPriority="63"/>
-    <w:lsdException w:name="Medium Shading 2 Accent 6" w:uiPriority="64"/>
-    <w:lsdException w:name="Medium List 1 Accent 6" w:uiPriority="65"/>
-    <w:lsdException w:name="Medium List 2 Accent 6" w:uiPriority="66"/>
-    <w:lsdException w:name="Medium Grid 1 Accent 6" w:uiPriority="67"/>
-    <w:lsdException w:name="Medium Grid 2 Accent 6" w:uiPriority="68"/>
-    <w:lsdException w:name="Medium Grid 3 Accent 6" w:uiPriority="69"/>
-    <w:lsdException w:name="Dark List Accent 6" w:uiPriority="70"/>
-    <w:lsdException w:name="Colorful Shading Accent 6" w:uiPriority="71"/>
-    <w:lsdException w:name="Colorful List Accent 6" w:uiPriority="72"/>
-    <w:lsdException w:name="Colorful Grid Accent 6" w:uiPriority="73"/>
-    <w:lsdException w:name="Subtle Emphasis" w:uiPriority="19" w:qFormat="1"/>
-    <w:lsdException w:name="Intense Emphasis" w:uiPriority="21" w:qFormat="1"/>
-    <w:lsdException w:name="Subtle Reference" w:uiPriority="31" w:qFormat="1"/>
-    <w:lsdException w:name="Intense Reference" w:uiPriority="32" w:qFormat="1"/>
-    <w:lsdException w:name="Book Title" w:uiPriority="33" w:qFormat="1"/>
-    <w:lsdException w:name="Bibliography" w:semiHidden="1" w:uiPriority="37" w:unhideWhenUsed="1"/>
-    <w:lsdException w:name="TOC Heading" w:semiHidden="1" w:uiPriority="39" w:unhideWhenUsed="1" w:qFormat="1"/>
-    <w:lsdException w:name="Plain Table 1" w:uiPriority="41"/>
-    <w:lsdException w:name="Plain Table 2" w:uiPriority="42"/>
-    <w:lsdException w:name="Plain Table 3" w:uiPriority="43"/>
-    <w:lsdException w:name="Plain Table 4" w:uiPriority="44"/>
-    <w:lsdException w:name="Plain Table 5" w:uiPriority="45"/>
-    <w:lsdException w:name="Grid Table Light" w:uiPriority="40"/>
-    <w:lsdException w:name="Grid Table 1 Light" w:uiPriority="46"/>
-    <w:lsdException w:name="Grid Table 2" w:uiPriority="47"/>
-    <w:lsdException w:name="Grid Table 3" w:uiPriority="48"/>
-    <w:lsdException w:name="Grid Table 4" w:uiPriority="49"/>
-    <w:lsdException w:name="Grid Table 5 Dark" w:uiPriority="50"/>
-    <w:lsdException w:name="Grid Table 6 Colorful" w:uiPriority="51"/>
-    <w:lsdException w:name="Grid Table 7 Colorful" w:uiPriority="52"/>
-    <w:lsdException w:name="Grid Table 1 Light Accent 1" w:uiPriority="46"/>
-    <w:lsdException w:name="Grid Table 2 Accent 1" w:uiPriority="47"/>
-    <w:lsdException w:name="Grid Table 3 Accent 1" w:uiPriority="48"/>
-    <w:lsdException w:name="Grid Table 4 Accent 1" w:uiPriority="49"/>
-    <w:lsdException w:name="Grid Table 5 Dark Accent 1" w:uiPriority="50"/>
-    <w:lsdException w:name="Grid Table 6 Colorful Accent 1" w:uiPriority="51"/>
-    <w:lsdException w:name="Grid Table 7 Colorful Accent 1" w:uiPriority="52"/>
-    <w:lsdException w:name="Grid Table 1 Light Accent 2" w:uiPriority="46"/>
-    <w:lsdException w:name="Grid Table 2 Accent 2" w:uiPriority="47"/>
-    <w:lsdException w:name="Grid Table 3 Accent 2" w:uiPriority="48"/>
-    <w:lsdException w:name="Grid Table 4 Accent 2" w:uiPriority="49"/>
-    <w:lsdException w:name="Grid Table 5 Dark Accent 2" w:uiPriority="50"/>
-    <w:lsdException w:name="Grid Table 6 Colorful Accent 2" w:uiPriority="51"/>
-    <w:lsdException w:name="Grid Table 7 Colorful Accent 2" w:uiPriority="52"/>
-    <w:lsdException w:name="Grid Table 1 Light Accent 3" w:uiPriority="46"/>
-    <w:lsdException w:name="Grid Table 2 Accent 3" w:uiPriority="47"/>
-    <w:lsdException w:name="Grid Table 3 Accent 3" w:uiPriority="48"/>
-    <w:lsdException w:name="Grid Table 4 Accent 3" w:uiPriority="49"/>
-    <w:lsdException w:name="Grid Table 5 Dark Accent 3" w:uiPriority="50"/>
-    <w:lsdException w:name="Grid Table 6 Colorful Accent 3" w:uiPriority="51"/>
-    <w:lsdException w:name="Grid Table 7 Colorful Accent 3" w:uiPriority="52"/>
-    <w:lsdException w:name="Grid Table 1 Light Accent 4" w:uiPriority="46"/>
-    <w:lsdException w:name="Grid Table 2 Accent 4" w:uiPriority="47"/>
-    <w:lsdException w:name="Grid Table 3 Accent 4" w:uiPriority="48"/>
-    <w:lsdException w:name="Grid Table 4 Accent 4" w:uiPriority="49"/>
-    <w:lsdException w:name="Grid Table 5 Dark Accent 4" w:uiPriority="50"/>
-    <w:lsdException w:name="Grid Table 6 Colorful Accent 4" w:uiPriority="51"/>
-    <w:lsdException w:name="Grid Table 7 Colorful Accent 4" w:uiPriority="52"/>
-    <w:lsdException w:name="Grid Table 1 Light Accent 5" w:uiPriority="46"/>
-    <w:lsdException w:name="Grid Table 2 Accent 5" w:uiPriority="47"/>
-    <w:lsdException w:name="Grid Table 3 Accent 5" w:uiPriority="48"/>
-    <w:lsdException w:name="Grid Table 4 Accent 5" w:uiPriority="49"/>
-    <w:lsdException w:name="Grid Table 5 Dark Accent 5" w:uiPriority="50"/>
-    <w:lsdException w:name="Grid Table 6 Colorful Accent 5" w:uiPriority="51"/>
-    <w:lsdException w:name="Grid Table 7 Colorful Accent 5" w:uiPriority="52"/>
-    <w:lsdException w:name="Grid Table 1 Light Accent 6" w:uiPriority="46"/>
-    <w:lsdException w:name="Grid Table 2 Accent 6" w:uiPriority="47"/>
-    <w:lsdException w:name="Grid Table 3 Accent 6" w:uiPriority="48"/>
-    <w:lsdException w:name="Grid Table 4 Accent 6" w:uiPriority="49"/>
-    <w:lsdException w:name="Grid Table 5 Dark Accent 6" w:uiPriority="50"/>
-    <w:lsdException w:name="Grid Table 6 Colorful Accent 6" w:uiPriority="51"/>
-    <w:lsdException w:name="Grid Table 7 Colorful Accent 6" w:uiPriority="52"/>
-    <w:lsdException w:name="List Table 1 Light" w:uiPriority="46"/>
-    <w:lsdException w:name="List Table 2" w:uiPriority="47"/>
-    <w:lsdException w:name="List Table 3" w:uiPriority="48"/>
-    <w:lsdException w:name="List Table 4" w:uiPriority="49"/>
-    <w:lsdException w:name="List Table 5 Dark" w:uiPriority="50"/>
-    <w:lsdException w:name="List Table 6 Colorful" w:uiPriority="51"/>
-    <w:lsdException w:name="List Table 7 Colorful" w:uiPriority="52"/>
-    <w:lsdException w:name="List Table 1 Light Accent 1" w:uiPriority="46"/>
-    <w:lsdException w:name="List Table 2 Accent 1" w:uiPriority="47"/>
-    <w:lsdException w:name="List Table 3 Accent 1" w:uiPriority="48"/>
-    <w:lsdException w:name="List Table 4 Accent 1" w:uiPriority="49"/>
-    <w:lsdException w:name="List Table 5 Dark Accent 1" w:uiPriority="50"/>
-    <w:lsdException w:name="List Table 6 Colorful Accent 1" w:uiPriority="51"/>
-    <w:lsdException w:name="List Table 7 Colorful Accent 1" w:uiPriority="52"/>
-    <w:lsdException w:name="List Table 1 Light Accent 2" w:uiPriority="46"/>
-    <w:lsdException w:name="List Table 2 Accent 2" w:uiPriority="47"/>
-    <w:lsdException w:name="List Table 3 Accent 2" w:uiPriority="48"/>
-    <w:lsdException w:name="List Table 4 Accent 2" w:uiPriority="49"/>
-    <w:lsdException w:name="List Table 5 Dark Accent 2" w:uiPriority="50"/>
-    <w:lsdException w:name="List Table 6 Colorful Accent 2" w:uiPriority="51"/>
-    <w:lsdException w:name="List Table 7 Colorful Accent 2" w:uiPriority="52"/>
-    <w:lsdException w:name="List Table 1 Light Accent 3" w:uiPriority="46"/>
-    <w:lsdException w:name="List Table 2 Accent 3" w:uiPriority="47"/>
-    <w:lsdException w:name="List Table 3 Accent 3" w:uiPriority="48"/>
-    <w:lsdException w:name="List Table 4 Accent 3" w:uiPriority="49"/>
-    <w:lsdException w:name="List Table 5 Dark Accent 3" w:uiPriority="50"/>
-    <w:lsdException w:name="List Table 6 Colorful Accent 3" w:uiPriority="51"/>
-    <w:lsdException w:name="List Table 7 Colorful Accent 3" w:uiPriority="52"/>
-    <w:lsdException w:name="List Table 1 Light Accent 4" w:uiPriority="46"/>
-    <w:lsdException w:name="List Table 2 Accent 4" w:uiPriority="47"/>
-    <w:lsdException w:name="List Table 3 Accent 4" w:uiPriority="48"/>
-    <w:lsdException w:name="List Table 4 Accent 4" w:uiPriority="49"/>
-    <w:lsdException w:name="List Table 5 Dark Accent 4" w:uiPriority="50"/>
-    <w:lsdException w:name="List Table 6 Colorful Accent 4" w:uiPriority="51"/>
-    <w:lsdException w:name="List Table 7 Colorful Accent 4" w:uiPriority="52"/>
-    <w:lsdException w:name="List Table 1 Light Accent 5" w:uiPriority="46"/>
-    <w:lsdException w:name="List Table 2 Accent 5" w:uiPriority="47"/>
-    <w:lsdException w:name="List Table 3 Accent 5" w:uiPriority="48"/>
-    <w:lsdException w:name="List Table 4 Accent 5" w:uiPriority="49"/>
-    <w:lsdException w:name="List Table 5 Dark Accent 5" w:uiPriority="50"/>
-    <w:lsdException w:name="List Table 6 Colorful Accent 5" w:uiPriority="51"/>
-    <w:lsdException w:name="List Table 7 Colorful Accent 5" w:uiPriority="52"/>
-    <w:lsdException w:name="List Table 1 Light Accent 6" w:uiPriority="46"/>
-    <w:lsdException w:name="List Table 2 Accent 6" w:uiPriority="47"/>
-    <w:lsdException w:name="List Table 3 Accent 6" w:uiPriority="48"/>
-    <w:lsdException w:name="List Table 4 Accent 6" w:uiPriority="49"/>
-    <w:lsdException w:name="List Table 5 Dark Accent 6" w:uiPriority="50"/>
-    <w:lsdException w:name="List Table 6 Colorful Accent 6" w:uiPriority="51"/>
-    <w:lsdException w:name="List Table 7 Colorful Accent 6" w:uiPriority="52"/>
+  <w:latentStyles w:defLockedState="0" w:defUIPriority="99" w:defSemiHidden="1" w:defUnhideWhenUsed="1" w:defQFormat="0" w:count="276">
+    <w:lsdException w:name="Normal" w:semiHidden="0" w:uiPriority="0" w:unhideWhenUsed="0" w:qFormat="1"/>
+    <w:lsdException w:name="heading 1" w:semiHidden="0" w:uiPriority="9" w:unhideWhenUsed="0" w:qFormat="1"/>
+    <w:lsdException w:name="heading 2" w:uiPriority="9" w:qFormat="1"/>
+    <w:lsdException w:name="heading 3" w:uiPriority="9" w:qFormat="1"/>
+    <w:lsdException w:name="heading 4" w:uiPriority="9" w:qFormat="1"/>
+    <w:lsdException w:name="heading 5" w:uiPriority="9" w:qFormat="1"/>
+    <w:lsdException w:name="heading 6" w:uiPriority="9" w:qFormat="1"/>
+    <w:lsdException w:name="heading 7" w:uiPriority="9" w:qFormat="1"/>
+    <w:lsdException w:name="heading 8" w:uiPriority="9" w:qFormat="1"/>
+    <w:lsdException w:name="heading 9" w:uiPriority="9" w:qFormat="1"/>
+    <w:lsdException w:name="toc 1" w:uiPriority="39"/>
+    <w:lsdException w:name="toc 2" w:uiPriority="39"/>
+    <w:lsdException w:name="toc 3" w:uiPriority="39"/>
+    <w:lsdException w:name="toc 4" w:uiPriority="39"/>
+    <w:lsdException w:name="toc 5" w:uiPriority="39"/>
+    <w:lsdException w:name="toc 6" w:uiPriority="39"/>
+    <w:lsdException w:name="toc 7" w:uiPriority="39"/>
+    <w:lsdException w:name="toc 8" w:uiPriority="39"/>
+    <w:lsdException w:name="toc 9" w:uiPriority="39"/>
+    <w:lsdException w:name="caption" w:uiPriority="35" w:qFormat="1"/>
+    <w:lsdException w:name="Title" w:semiHidden="0" w:uiPriority="10" w:unhideWhenUsed="0" w:qFormat="1"/>
+    <w:lsdException w:name="Default Paragraph Font" w:uiPriority="1"/>
+    <w:lsdException w:name="Subtitle" w:semiHidden="0" w:uiPriority="11" w:unhideWhenUsed="0" w:qFormat="1"/>
+    <w:lsdException w:name="Strong" w:semiHidden="0" w:uiPriority="22" w:unhideWhenUsed="0" w:qFormat="1"/>
+    <w:lsdException w:name="Emphasis" w:semiHidden="0" w:uiPriority="20" w:unhideWhenUsed="0" w:qFormat="1"/>
+    <w:lsdException w:name="Table Grid" w:semiHidden="0" w:uiPriority="39" w:unhideWhenUsed="0"/>
+    <w:lsdException w:name="Note Level 1" w:semiHidden="0" w:unhideWhenUsed="0"/>
+    <w:lsdException w:name="Note Level 2" w:semiHidden="0" w:unhideWhenUsed="0"/>
+    <w:lsdException w:name="Note Level 3" w:semiHidden="0" w:unhideWhenUsed="0"/>
+    <w:lsdException w:name="Note Level 4" w:semiHidden="0" w:unhideWhenUsed="0"/>
+    <w:lsdException w:name="Note Level 5" w:semiHidden="0" w:unhideWhenUsed="0"/>
+    <w:lsdException w:name="Note Level 6" w:semiHidden="0" w:unhideWhenUsed="0"/>
+    <w:lsdException w:name="Note Level 7" w:semiHidden="0" w:unhideWhenUsed="0"/>
+    <w:lsdException w:name="Note Level 8" w:semiHidden="0" w:unhideWhenUsed="0"/>
+    <w:lsdException w:name="Note Level 9" w:semiHidden="0" w:unhideWhenUsed="0"/>
+    <w:lsdException w:name="Placeholder Text" w:unhideWhenUsed="0"/>
+    <w:lsdException w:name="No Spacing" w:semiHidden="0" w:uiPriority="1" w:unhideWhenUsed="0" w:qFormat="1"/>
+    <w:lsdException w:name="Light Shading" w:semiHidden="0" w:uiPriority="60" w:unhideWhenUsed="0"/>
+    <w:lsdException w:name="Light List" w:semiHidden="0" w:uiPriority="61" w:unhideWhenUsed="0"/>
+    <w:lsdException w:name="Light Grid" w:semiHidden="0" w:uiPriority="62" w:unhideWhenUsed="0"/>
+    <w:lsdException w:name="Medium Shading 1" w:semiHidden="0" w:uiPriority="63" w:unhideWhenUsed="0"/>
+    <w:lsdException w:name="Medium Shading 2" w:semiHidden="0" w:uiPriority="64" w:unhideWhenUsed="0"/>
+    <w:lsdException w:name="Medium List 1" w:semiHidden="0" w:uiPriority="65" w:unhideWhenUsed="0"/>
+    <w:lsdException w:name="Medium List 2" w:semiHidden="0" w:uiPriority="66" w:unhideWhenUsed="0"/>
+    <w:lsdException w:name="Medium Grid 1" w:semiHidden="0" w:uiPriority="67" w:unhideWhenUsed="0"/>
+    <w:lsdException w:name="Medium Grid 2" w:semiHidden="0" w:uiPriority="68" w:unhideWhenUsed="0"/>
+    <w:lsdException w:name="Medium Grid 3" w:semiHidden="0" w:uiPriority="69" w:unhideWhenUsed="0"/>
+    <w:lsdException w:name="Dark List" w:semiHidden="0" w:uiPriority="70" w:unhideWhenUsed="0"/>
+    <w:lsdException w:name="Colorful Shading" w:semiHidden="0" w:uiPriority="71" w:unhideWhenUsed="0"/>
+    <w:lsdException w:name="Colorful List" w:semiHidden="0" w:uiPriority="72" w:unhideWhenUsed="0"/>
+    <w:lsdException w:name="Colorful Grid" w:semiHidden="0" w:uiPriority="73" w:unhideWhenUsed="0"/>
+    <w:lsdException w:name="Light Shading Accent 1" w:semiHidden="0" w:uiPriority="60" w:unhideWhenUsed="0"/>
+    <w:lsdException w:name="Light List Accent 1" w:semiHidden="0" w:uiPriority="61" w:unhideWhenUsed="0"/>
+    <w:lsdException w:name="Light Grid Accent 1" w:semiHidden="0" w:uiPriority="62" w:unhideWhenUsed="0"/>
+    <w:lsdException w:name="Medium Shading 1 Accent 1" w:semiHidden="0" w:uiPriority="63" w:unhideWhenUsed="0"/>
+    <w:lsdException w:name="Medium Shading 2 Accent 1" w:semiHidden="0" w:uiPriority="64" w:unhideWhenUsed="0"/>
+    <w:lsdException w:name="Medium List 1 Accent 1" w:semiHidden="0" w:uiPriority="65" w:unhideWhenUsed="0"/>
+    <w:lsdException w:name="Revision" w:unhideWhenUsed="0"/>
+    <w:lsdException w:name="List Paragraph" w:semiHidden="0" w:uiPriority="34" w:unhideWhenUsed="0" w:qFormat="1"/>
+    <w:lsdException w:name="Quote" w:semiHidden="0" w:uiPriority="29" w:unhideWhenUsed="0" w:qFormat="1"/>
+    <w:lsdException w:name="Intense Quote" w:semiHidden="0" w:uiPriority="30" w:unhideWhenUsed="0" w:qFormat="1"/>
+    <w:lsdException w:name="Medium List 2 Accent 1" w:semiHidden="0" w:uiPriority="66" w:unhideWhenUsed="0"/>
+    <w:lsdException w:name="Medium Grid 1 Accent 1" w:semiHidden="0" w:uiPriority="67" w:unhideWhenUsed="0"/>
+    <w:lsdException w:name="Medium Grid 2 Accent 1" w:semiHidden="0" w:uiPriority="68" w:unhideWhenUsed="0"/>
+    <w:lsdException w:name="Medium Grid 3 Accent 1" w:semiHidden="0" w:uiPriority="69" w:unhideWhenUsed="0"/>
+    <w:lsdException w:name="Dark List Accent 1" w:semiHidden="0" w:uiPriority="70" w:unhideWhenUsed="0"/>
+    <w:lsdException w:name="Colorful Shading Accent 1" w:semiHidden="0" w:uiPriority="71" w:unhideWhenUsed="0"/>
+    <w:lsdException w:name="Colorful List Accent 1" w:semiHidden="0" w:uiPriority="72" w:unhideWhenUsed="0"/>
+    <w:lsdException w:name="Colorful Grid Accent 1" w:semiHidden="0" w:uiPriority="73" w:unhideWhenUsed="0"/>
+    <w:lsdException w:name="Light Shading Accent 2" w:semiHidden="0" w:uiPriority="60" w:unhideWhenUsed="0"/>
+    <w:lsdException w:name="Light List Accent 2" w:semiHidden="0" w:uiPriority="61" w:unhideWhenUsed="0"/>
+    <w:lsdException w:name="Light Grid Accent 2" w:semiHidden="0" w:uiPriority="62" w:unhideWhenUsed="0"/>
+    <w:lsdException w:name="Medium Shading 1 Accent 2" w:semiHidden="0" w:uiPriority="63" w:unhideWhenUsed="0"/>
+    <w:lsdException w:name="Medium Shading 2 Accent 2" w:semiHidden="0" w:uiPriority="64" w:unhideWhenUsed="0"/>
+    <w:lsdException w:name="Medium List 1 Accent 2" w:semiHidden="0" w:uiPriority="65" w:unhideWhenUsed="0"/>
+    <w:lsdException w:name="Medium List 2 Accent 2" w:semiHidden="0" w:uiPriority="66" w:unhideWhenUsed="0"/>
+    <w:lsdException w:name="Medium Grid 1 Accent 2" w:semiHidden="0" w:uiPriority="67" w:unhideWhenUsed="0"/>
+    <w:lsdException w:name="Medium Grid 2 Accent 2" w:semiHidden="0" w:uiPriority="68" w:unhideWhenUsed="0"/>
+    <w:lsdException w:name="Medium Grid 3 Accent 2" w:semiHidden="0" w:uiPriority="69" w:unhideWhenUsed="0"/>
+    <w:lsdException w:name="Dark List Accent 2" w:semiHidden="0" w:uiPriority="70" w:unhideWhenUsed="0"/>
+    <w:lsdException w:name="Colorful Shading Accent 2" w:semiHidden="0" w:uiPriority="71" w:unhideWhenUsed="0"/>
+    <w:lsdException w:name="Colorful List Accent 2" w:semiHidden="0" w:uiPriority="72" w:unhideWhenUsed="0"/>
+    <w:lsdException w:name="Colorful Grid Accent 2" w:semiHidden="0" w:uiPriority="73" w:unhideWhenUsed="0"/>
+    <w:lsdException w:name="Light Shading Accent 3" w:semiHidden="0" w:uiPriority="60" w:unhideWhenUsed="0"/>
+    <w:lsdException w:name="Light List Accent 3" w:semiHidden="0" w:uiPriority="61" w:unhideWhenUsed="0"/>
+    <w:lsdException w:name="Light Grid Accent 3" w:semiHidden="0" w:uiPriority="62" w:unhideWhenUsed="0"/>
+    <w:lsdException w:name="Medium Shading 1 Accent 3" w:semiHidden="0" w:uiPriority="63" w:unhideWhenUsed="0"/>
+    <w:lsdException w:name="Medium Shading 2 Accent 3" w:semiHidden="0" w:uiPriority="64" w:unhideWhenUsed="0"/>
+    <w:lsdException w:name="Medium List 1 Accent 3" w:semiHidden="0" w:uiPriority="65" w:unhideWhenUsed="0"/>
+    <w:lsdException w:name="Medium List 2 Accent 3" w:semiHidden="0" w:uiPriority="66" w:unhideWhenUsed="0"/>
+    <w:lsdException w:name="Medium Grid 1 Accent 3" w:semiHidden="0" w:uiPriority="67" w:unhideWhenUsed="0"/>
+    <w:lsdException w:name="Medium Grid 2 Accent 3" w:semiHidden="0" w:uiPriority="68" w:unhideWhenUsed="0"/>
+    <w:lsdException w:name="Medium Grid 3 Accent 3" w:semiHidden="0" w:uiPriority="69" w:unhideWhenUsed="0"/>
+    <w:lsdException w:name="Dark List Accent 3" w:semiHidden="0" w:uiPriority="70" w:unhideWhenUsed="0"/>
+    <w:lsdException w:name="Colorful Shading Accent 3" w:semiHidden="0" w:uiPriority="71" w:unhideWhenUsed="0"/>
+    <w:lsdException w:name="Colorful List Accent 3" w:semiHidden="0" w:uiPriority="72" w:unhideWhenUsed="0"/>
+    <w:lsdException w:name="Colorful Grid Accent 3" w:semiHidden="0" w:uiPriority="73" w:unhideWhenUsed="0"/>
+    <w:lsdException w:name="Light Shading Accent 4" w:semiHidden="0" w:uiPriority="60" w:unhideWhenUsed="0"/>
+    <w:lsdException w:name="Light List Accent 4" w:semiHidden="0" w:uiPriority="61" w:unhideWhenUsed="0"/>
+    <w:lsdException w:name="Light Grid Accent 4" w:semiHidden="0" w:uiPriority="62" w:unhideWhenUsed="0"/>
+    <w:lsdException w:name="Medium Shading 1 Accent 4" w:semiHidden="0" w:uiPriority="63" w:unhideWhenUsed="0"/>
+    <w:lsdException w:name="Medium Shading 2 Accent 4" w:semiHidden="0" w:uiPriority="64" w:unhideWhenUsed="0"/>
+    <w:lsdException w:name="Medium List 1 Accent 4" w:semiHidden="0" w:uiPriority="65" w:unhideWhenUsed="0"/>
+    <w:lsdException w:name="Medium List 2 Accent 4" w:semiHidden="0" w:uiPriority="66" w:unhideWhenUsed="0"/>
+    <w:lsdException w:name="Medium Grid 1 Accent 4" w:semiHidden="0" w:uiPriority="67" w:unhideWhenUsed="0"/>
+    <w:lsdException w:name="Medium Grid 2 Accent 4" w:semiHidden="0" w:uiPriority="68" w:unhideWhenUsed="0"/>
+    <w:lsdException w:name="Medium Grid 3 Accent 4" w:semiHidden="0" w:uiPriority="69" w:unhideWhenUsed="0"/>
+    <w:lsdException w:name="Dark List Accent 4" w:semiHidden="0" w:uiPriority="70" w:unhideWhenUsed="0"/>
+    <w:lsdException w:name="Colorful Shading Accent 4" w:semiHidden="0" w:uiPriority="71" w:unhideWhenUsed="0"/>
+    <w:lsdException w:name="Colorful List Accent 4" w:semiHidden="0" w:uiPriority="72" w:unhideWhenUsed="0"/>
+    <w:lsdException w:name="Colorful Grid Accent 4" w:semiHidden="0" w:uiPriority="73" w:unhideWhenUsed="0"/>
+    <w:lsdException w:name="Light Shading Accent 5" w:semiHidden="0" w:uiPriority="60" w:unhideWhenUsed="0"/>
+    <w:lsdException w:name="Light List Accent 5" w:semiHidden="0" w:uiPriority="61" w:unhideWhenUsed="0"/>
+    <w:lsdException w:name="Light Grid Accent 5" w:semiHidden="0" w:uiPriority="62" w:unhideWhenUsed="0"/>
+    <w:lsdException w:name="Medium Shading 1 Accent 5" w:semiHidden="0" w:uiPriority="63" w:unhideWhenUsed="0"/>
+    <w:lsdException w:name="Medium Shading 2 Accent 5" w:semiHidden="0" w:uiPriority="64" w:unhideWhenUsed="0"/>
+    <w:lsdException w:name="Medium List 1 Accent 5" w:semiHidden="0" w:uiPriority="65" w:unhideWhenUsed="0"/>
+    <w:lsdException w:name="Medium List 2 Accent 5" w:semiHidden="0" w:uiPriority="66" w:unhideWhenUsed="0"/>
+    <w:lsdException w:name="Medium Grid 1 Accent 5" w:semiHidden="0" w:uiPriority="67" w:unhideWhenUsed="0"/>
+    <w:lsdException w:name="Medium Grid 2 Accent 5" w:semiHidden="0" w:uiPriority="68" w:unhideWhenUsed="0"/>
+    <w:lsdException w:name="Medium Grid 3 Accent 5" w:semiHidden="0" w:uiPriority="69" w:unhideWhenUsed="0"/>
+    <w:lsdException w:name="Dark List Accent 5" w:semiHidden="0" w:uiPriority="70" w:unhideWhenUsed="0"/>
+    <w:lsdException w:name="Colorful Shading Accent 5" w:semiHidden="0" w:uiPriority="71" w:unhideWhenUsed="0"/>
+    <w:lsdException w:name="Colorful List Accent 5" w:semiHidden="0" w:uiPriority="72" w:unhideWhenUsed="0"/>
+    <w:lsdException w:name="Colorful Grid Accent 5" w:semiHidden="0" w:uiPriority="73" w:unhideWhenUsed="0"/>
+    <w:lsdException w:name="Light Shading Accent 6" w:semiHidden="0" w:uiPriority="60" w:unhideWhenUsed="0"/>
+    <w:lsdException w:name="Light List Accent 6" w:semiHidden="0" w:uiPriority="61" w:unhideWhenUsed="0"/>
+    <w:lsdException w:name="Light Grid Accent 6" w:semiHidden="0" w:uiPriority="62" w:unhideWhenUsed="0"/>
+    <w:lsdException w:name="Medium Shading 1 Accent 6" w:semiHidden="0" w:uiPriority="63" w:unhideWhenUsed="0"/>
+    <w:lsdException w:name="Medium Shading 2 Accent 6" w:semiHidden="0" w:uiPriority="64" w:unhideWhenUsed="0"/>
+    <w:lsdException w:name="Medium List 1 Accent 6" w:semiHidden="0" w:uiPriority="65" w:unhideWhenUsed="0"/>
+    <w:lsdException w:name="Medium List 2 Accent 6" w:semiHidden="0" w:uiPriority="66" w:unhideWhenUsed="0"/>
+    <w:lsdException w:name="Medium Grid 1 Accent 6" w:semiHidden="0" w:uiPriority="67" w:unhideWhenUsed="0"/>
+    <w:lsdException w:name="Medium Grid 2 Accent 6" w:semiHidden="0" w:uiPriority="68" w:unhideWhenUsed="0"/>
+    <w:lsdException w:name="Medium Grid 3 Accent 6" w:semiHidden="0" w:uiPriority="69" w:unhideWhenUsed="0"/>
+    <w:lsdException w:name="Dark List Accent 6" w:semiHidden="0" w:uiPriority="70" w:unhideWhenUsed="0"/>
+    <w:lsdException w:name="Colorful Shading Accent 6" w:semiHidden="0" w:uiPriority="71" w:unhideWhenUsed="0"/>
+    <w:lsdException w:name="Colorful List Accent 6" w:semiHidden="0" w:uiPriority="72" w:unhideWhenUsed="0"/>
+    <w:lsdException w:name="Colorful Grid Accent 6" w:semiHidden="0" w:uiPriority="73" w:unhideWhenUsed="0"/>
+    <w:lsdException w:name="Subtle Emphasis" w:semiHidden="0" w:uiPriority="19" w:unhideWhenUsed="0" w:qFormat="1"/>
+    <w:lsdException w:name="Intense Emphasis" w:semiHidden="0" w:uiPriority="21" w:unhideWhenUsed="0" w:qFormat="1"/>
+    <w:lsdException w:name="Subtle Reference" w:semiHidden="0" w:uiPriority="31" w:unhideWhenUsed="0" w:qFormat="1"/>
+    <w:lsdException w:name="Intense Reference" w:semiHidden="0" w:uiPriority="32" w:unhideWhenUsed="0" w:qFormat="1"/>
+    <w:lsdException w:name="Book Title" w:semiHidden="0" w:uiPriority="33" w:unhideWhenUsed="0" w:qFormat="1"/>
+    <w:lsdException w:name="Bibliography" w:uiPriority="37"/>
+    <w:lsdException w:name="TOC Heading" w:uiPriority="39" w:qFormat="1"/>
   </w:latentStyles>
   <w:style w:type="paragraph" w:default="1" w:styleId="Normal">
     <w:name w:val="Normal"/>
@@ -2852,6 +2888,357 @@
       <w:ind w:left="720"/>
     </w:pPr>
   </w:style>
+  <w:style w:type="character" w:styleId="Hyperlink">
+    <w:name w:val="Hyperlink"/>
+    <w:basedOn w:val="DefaultParagraphFont"/>
+    <w:uiPriority w:val="99"/>
+    <w:unhideWhenUsed/>
+    <w:rsid w:val="00C03376"/>
+    <w:rPr>
+      <w:color w:val="0563C1" w:themeColor="hyperlink"/>
+      <w:u w:val="single"/>
+    </w:rPr>
+  </w:style>
+</w:styles>
+</file>
+
+<file path=word/stylesWithEffects.xml><?xml version="1.0" encoding="utf-8"?>
+<w:styles xmlns:wpc="http://schemas.microsoft.com/office/word/2010/wordprocessingCanvas" xmlns:mo="http://schemas.microsoft.com/office/mac/office/2008/main" xmlns:mc="http://schemas.openxmlformats.org/markup-compatibility/2006" xmlns:mv="urn:schemas-microsoft-com:mac:vml" xmlns:o="urn:schemas-microsoft-com:office:office" xmlns:r="http://schemas.openxmlformats.org/officeDocument/2006/relationships" xmlns:m="http://schemas.openxmlformats.org/officeDocument/2006/math" xmlns:v="urn:schemas-microsoft-com:vml" xmlns:wp14="http://schemas.microsoft.com/office/word/2010/wordprocessingDrawing" xmlns:wp="http://schemas.openxmlformats.org/drawingml/2006/wordprocessingDrawing" xmlns:w10="urn:schemas-microsoft-com:office:word" xmlns:w="http://schemas.openxmlformats.org/wordprocessingml/2006/main" xmlns:w14="http://schemas.microsoft.com/office/word/2010/wordml" xmlns:wpg="http://schemas.microsoft.com/office/word/2010/wordprocessingGroup" xmlns:wpi="http://schemas.microsoft.com/office/word/2010/wordprocessingInk" xmlns:wne="http://schemas.microsoft.com/office/word/2006/wordml" xmlns:wps="http://schemas.microsoft.com/office/word/2010/wordprocessingShape" mc:Ignorable="w14 wp14">
+  <w:docDefaults>
+    <w:rPrDefault>
+      <w:rPr>
+        <w:rFonts w:ascii="Times New Roman" w:eastAsia="Times New Roman" w:hAnsi="Times New Roman" w:cs="Times New Roman"/>
+        <w:color w:val="000000"/>
+        <w:sz w:val="24"/>
+        <w:szCs w:val="24"/>
+        <w:lang w:val="en-US" w:eastAsia="en-US" w:bidi="ar-SA"/>
+      </w:rPr>
+    </w:rPrDefault>
+    <w:pPrDefault>
+      <w:pPr>
+        <w:contextualSpacing/>
+      </w:pPr>
+    </w:pPrDefault>
+  </w:docDefaults>
+  <w:latentStyles w:defLockedState="0" w:defUIPriority="99" w:defSemiHidden="1" w:defUnhideWhenUsed="1" w:defQFormat="0" w:count="276">
+    <w:lsdException w:name="Normal" w:semiHidden="0" w:uiPriority="0" w:unhideWhenUsed="0" w:qFormat="1"/>
+    <w:lsdException w:name="heading 1" w:semiHidden="0" w:uiPriority="9" w:unhideWhenUsed="0" w:qFormat="1"/>
+    <w:lsdException w:name="heading 2" w:uiPriority="9" w:qFormat="1"/>
+    <w:lsdException w:name="heading 3" w:uiPriority="9" w:qFormat="1"/>
+    <w:lsdException w:name="heading 4" w:uiPriority="9" w:qFormat="1"/>
+    <w:lsdException w:name="heading 5" w:uiPriority="9" w:qFormat="1"/>
+    <w:lsdException w:name="heading 6" w:uiPriority="9" w:qFormat="1"/>
+    <w:lsdException w:name="heading 7" w:uiPriority="9" w:qFormat="1"/>
+    <w:lsdException w:name="heading 8" w:uiPriority="9" w:qFormat="1"/>
+    <w:lsdException w:name="heading 9" w:uiPriority="9" w:qFormat="1"/>
+    <w:lsdException w:name="toc 1" w:uiPriority="39"/>
+    <w:lsdException w:name="toc 2" w:uiPriority="39"/>
+    <w:lsdException w:name="toc 3" w:uiPriority="39"/>
+    <w:lsdException w:name="toc 4" w:uiPriority="39"/>
+    <w:lsdException w:name="toc 5" w:uiPriority="39"/>
+    <w:lsdException w:name="toc 6" w:uiPriority="39"/>
+    <w:lsdException w:name="toc 7" w:uiPriority="39"/>
+    <w:lsdException w:name="toc 8" w:uiPriority="39"/>
+    <w:lsdException w:name="toc 9" w:uiPriority="39"/>
+    <w:lsdException w:name="caption" w:uiPriority="35" w:qFormat="1"/>
+    <w:lsdException w:name="Title" w:semiHidden="0" w:uiPriority="10" w:unhideWhenUsed="0" w:qFormat="1"/>
+    <w:lsdException w:name="Default Paragraph Font" w:uiPriority="1"/>
+    <w:lsdException w:name="Subtitle" w:semiHidden="0" w:uiPriority="11" w:unhideWhenUsed="0" w:qFormat="1"/>
+    <w:lsdException w:name="Strong" w:semiHidden="0" w:uiPriority="22" w:unhideWhenUsed="0" w:qFormat="1"/>
+    <w:lsdException w:name="Emphasis" w:semiHidden="0" w:uiPriority="20" w:unhideWhenUsed="0" w:qFormat="1"/>
+    <w:lsdException w:name="Table Grid" w:semiHidden="0" w:uiPriority="39" w:unhideWhenUsed="0"/>
+    <w:lsdException w:name="Note Level 1" w:semiHidden="0" w:unhideWhenUsed="0"/>
+    <w:lsdException w:name="Note Level 2" w:semiHidden="0" w:unhideWhenUsed="0"/>
+    <w:lsdException w:name="Note Level 3" w:semiHidden="0" w:unhideWhenUsed="0"/>
+    <w:lsdException w:name="Note Level 4" w:semiHidden="0" w:unhideWhenUsed="0"/>
+    <w:lsdException w:name="Note Level 5" w:semiHidden="0" w:unhideWhenUsed="0"/>
+    <w:lsdException w:name="Note Level 6" w:semiHidden="0" w:unhideWhenUsed="0"/>
+    <w:lsdException w:name="Note Level 7" w:semiHidden="0" w:unhideWhenUsed="0"/>
+    <w:lsdException w:name="Note Level 8" w:semiHidden="0" w:unhideWhenUsed="0"/>
+    <w:lsdException w:name="Note Level 9" w:semiHidden="0" w:unhideWhenUsed="0"/>
+    <w:lsdException w:name="Placeholder Text" w:unhideWhenUsed="0"/>
+    <w:lsdException w:name="No Spacing" w:semiHidden="0" w:uiPriority="1" w:unhideWhenUsed="0" w:qFormat="1"/>
+    <w:lsdException w:name="Light Shading" w:semiHidden="0" w:uiPriority="60" w:unhideWhenUsed="0"/>
+    <w:lsdException w:name="Light List" w:semiHidden="0" w:uiPriority="61" w:unhideWhenUsed="0"/>
+    <w:lsdException w:name="Light Grid" w:semiHidden="0" w:uiPriority="62" w:unhideWhenUsed="0"/>
+    <w:lsdException w:name="Medium Shading 1" w:semiHidden="0" w:uiPriority="63" w:unhideWhenUsed="0"/>
+    <w:lsdException w:name="Medium Shading 2" w:semiHidden="0" w:uiPriority="64" w:unhideWhenUsed="0"/>
+    <w:lsdException w:name="Medium List 1" w:semiHidden="0" w:uiPriority="65" w:unhideWhenUsed="0"/>
+    <w:lsdException w:name="Medium List 2" w:semiHidden="0" w:uiPriority="66" w:unhideWhenUsed="0"/>
+    <w:lsdException w:name="Medium Grid 1" w:semiHidden="0" w:uiPriority="67" w:unhideWhenUsed="0"/>
+    <w:lsdException w:name="Medium Grid 2" w:semiHidden="0" w:uiPriority="68" w:unhideWhenUsed="0"/>
+    <w:lsdException w:name="Medium Grid 3" w:semiHidden="0" w:uiPriority="69" w:unhideWhenUsed="0"/>
+    <w:lsdException w:name="Dark List" w:semiHidden="0" w:uiPriority="70" w:unhideWhenUsed="0"/>
+    <w:lsdException w:name="Colorful Shading" w:semiHidden="0" w:uiPriority="71" w:unhideWhenUsed="0"/>
+    <w:lsdException w:name="Colorful List" w:semiHidden="0" w:uiPriority="72" w:unhideWhenUsed="0"/>
+    <w:lsdException w:name="Colorful Grid" w:semiHidden="0" w:uiPriority="73" w:unhideWhenUsed="0"/>
+    <w:lsdException w:name="Light Shading Accent 1" w:semiHidden="0" w:uiPriority="60" w:unhideWhenUsed="0"/>
+    <w:lsdException w:name="Light List Accent 1" w:semiHidden="0" w:uiPriority="61" w:unhideWhenUsed="0"/>
+    <w:lsdException w:name="Light Grid Accent 1" w:semiHidden="0" w:uiPriority="62" w:unhideWhenUsed="0"/>
+    <w:lsdException w:name="Medium Shading 1 Accent 1" w:semiHidden="0" w:uiPriority="63" w:unhideWhenUsed="0"/>
+    <w:lsdException w:name="Medium Shading 2 Accent 1" w:semiHidden="0" w:uiPriority="64" w:unhideWhenUsed="0"/>
+    <w:lsdException w:name="Medium List 1 Accent 1" w:semiHidden="0" w:uiPriority="65" w:unhideWhenUsed="0"/>
+    <w:lsdException w:name="Revision" w:unhideWhenUsed="0"/>
+    <w:lsdException w:name="List Paragraph" w:semiHidden="0" w:uiPriority="34" w:unhideWhenUsed="0" w:qFormat="1"/>
+    <w:lsdException w:name="Quote" w:semiHidden="0" w:uiPriority="29" w:unhideWhenUsed="0" w:qFormat="1"/>
+    <w:lsdException w:name="Intense Quote" w:semiHidden="0" w:uiPriority="30" w:unhideWhenUsed="0" w:qFormat="1"/>
+    <w:lsdException w:name="Medium List 2 Accent 1" w:semiHidden="0" w:uiPriority="66" w:unhideWhenUsed="0"/>
+    <w:lsdException w:name="Medium Grid 1 Accent 1" w:semiHidden="0" w:uiPriority="67" w:unhideWhenUsed="0"/>
+    <w:lsdException w:name="Medium Grid 2 Accent 1" w:semiHidden="0" w:uiPriority="68" w:unhideWhenUsed="0"/>
+    <w:lsdException w:name="Medium Grid 3 Accent 1" w:semiHidden="0" w:uiPriority="69" w:unhideWhenUsed="0"/>
+    <w:lsdException w:name="Dark List Accent 1" w:semiHidden="0" w:uiPriority="70" w:unhideWhenUsed="0"/>
+    <w:lsdException w:name="Colorful Shading Accent 1" w:semiHidden="0" w:uiPriority="71" w:unhideWhenUsed="0"/>
+    <w:lsdException w:name="Colorful List Accent 1" w:semiHidden="0" w:uiPriority="72" w:unhideWhenUsed="0"/>
+    <w:lsdException w:name="Colorful Grid Accent 1" w:semiHidden="0" w:uiPriority="73" w:unhideWhenUsed="0"/>
+    <w:lsdException w:name="Light Shading Accent 2" w:semiHidden="0" w:uiPriority="60" w:unhideWhenUsed="0"/>
+    <w:lsdException w:name="Light List Accent 2" w:semiHidden="0" w:uiPriority="61" w:unhideWhenUsed="0"/>
+    <w:lsdException w:name="Light Grid Accent 2" w:semiHidden="0" w:uiPriority="62" w:unhideWhenUsed="0"/>
+    <w:lsdException w:name="Medium Shading 1 Accent 2" w:semiHidden="0" w:uiPriority="63" w:unhideWhenUsed="0"/>
+    <w:lsdException w:name="Medium Shading 2 Accent 2" w:semiHidden="0" w:uiPriority="64" w:unhideWhenUsed="0"/>
+    <w:lsdException w:name="Medium List 1 Accent 2" w:semiHidden="0" w:uiPriority="65" w:unhideWhenUsed="0"/>
+    <w:lsdException w:name="Medium List 2 Accent 2" w:semiHidden="0" w:uiPriority="66" w:unhideWhenUsed="0"/>
+    <w:lsdException w:name="Medium Grid 1 Accent 2" w:semiHidden="0" w:uiPriority="67" w:unhideWhenUsed="0"/>
+    <w:lsdException w:name="Medium Grid 2 Accent 2" w:semiHidden="0" w:uiPriority="68" w:unhideWhenUsed="0"/>
+    <w:lsdException w:name="Medium Grid 3 Accent 2" w:semiHidden="0" w:uiPriority="69" w:unhideWhenUsed="0"/>
+    <w:lsdException w:name="Dark List Accent 2" w:semiHidden="0" w:uiPriority="70" w:unhideWhenUsed="0"/>
+    <w:lsdException w:name="Colorful Shading Accent 2" w:semiHidden="0" w:uiPriority="71" w:unhideWhenUsed="0"/>
+    <w:lsdException w:name="Colorful List Accent 2" w:semiHidden="0" w:uiPriority="72" w:unhideWhenUsed="0"/>
+    <w:lsdException w:name="Colorful Grid Accent 2" w:semiHidden="0" w:uiPriority="73" w:unhideWhenUsed="0"/>
+    <w:lsdException w:name="Light Shading Accent 3" w:semiHidden="0" w:uiPriority="60" w:unhideWhenUsed="0"/>
+    <w:lsdException w:name="Light List Accent 3" w:semiHidden="0" w:uiPriority="61" w:unhideWhenUsed="0"/>
+    <w:lsdException w:name="Light Grid Accent 3" w:semiHidden="0" w:uiPriority="62" w:unhideWhenUsed="0"/>
+    <w:lsdException w:name="Medium Shading 1 Accent 3" w:semiHidden="0" w:uiPriority="63" w:unhideWhenUsed="0"/>
+    <w:lsdException w:name="Medium Shading 2 Accent 3" w:semiHidden="0" w:uiPriority="64" w:unhideWhenUsed="0"/>
+    <w:lsdException w:name="Medium List 1 Accent 3" w:semiHidden="0" w:uiPriority="65" w:unhideWhenUsed="0"/>
+    <w:lsdException w:name="Medium List 2 Accent 3" w:semiHidden="0" w:uiPriority="66" w:unhideWhenUsed="0"/>
+    <w:lsdException w:name="Medium Grid 1 Accent 3" w:semiHidden="0" w:uiPriority="67" w:unhideWhenUsed="0"/>
+    <w:lsdException w:name="Medium Grid 2 Accent 3" w:semiHidden="0" w:uiPriority="68" w:unhideWhenUsed="0"/>
+    <w:lsdException w:name="Medium Grid 3 Accent 3" w:semiHidden="0" w:uiPriority="69" w:unhideWhenUsed="0"/>
+    <w:lsdException w:name="Dark List Accent 3" w:semiHidden="0" w:uiPriority="70" w:unhideWhenUsed="0"/>
+    <w:lsdException w:name="Colorful Shading Accent 3" w:semiHidden="0" w:uiPriority="71" w:unhideWhenUsed="0"/>
+    <w:lsdException w:name="Colorful List Accent 3" w:semiHidden="0" w:uiPriority="72" w:unhideWhenUsed="0"/>
+    <w:lsdException w:name="Colorful Grid Accent 3" w:semiHidden="0" w:uiPriority="73" w:unhideWhenUsed="0"/>
+    <w:lsdException w:name="Light Shading Accent 4" w:semiHidden="0" w:uiPriority="60" w:unhideWhenUsed="0"/>
+    <w:lsdException w:name="Light List Accent 4" w:semiHidden="0" w:uiPriority="61" w:unhideWhenUsed="0"/>
+    <w:lsdException w:name="Light Grid Accent 4" w:semiHidden="0" w:uiPriority="62" w:unhideWhenUsed="0"/>
+    <w:lsdException w:name="Medium Shading 1 Accent 4" w:semiHidden="0" w:uiPriority="63" w:unhideWhenUsed="0"/>
+    <w:lsdException w:name="Medium Shading 2 Accent 4" w:semiHidden="0" w:uiPriority="64" w:unhideWhenUsed="0"/>
+    <w:lsdException w:name="Medium List 1 Accent 4" w:semiHidden="0" w:uiPriority="65" w:unhideWhenUsed="0"/>
+    <w:lsdException w:name="Medium List 2 Accent 4" w:semiHidden="0" w:uiPriority="66" w:unhideWhenUsed="0"/>
+    <w:lsdException w:name="Medium Grid 1 Accent 4" w:semiHidden="0" w:uiPriority="67" w:unhideWhenUsed="0"/>
+    <w:lsdException w:name="Medium Grid 2 Accent 4" w:semiHidden="0" w:uiPriority="68" w:unhideWhenUsed="0"/>
+    <w:lsdException w:name="Medium Grid 3 Accent 4" w:semiHidden="0" w:uiPriority="69" w:unhideWhenUsed="0"/>
+    <w:lsdException w:name="Dark List Accent 4" w:semiHidden="0" w:uiPriority="70" w:unhideWhenUsed="0"/>
+    <w:lsdException w:name="Colorful Shading Accent 4" w:semiHidden="0" w:uiPriority="71" w:unhideWhenUsed="0"/>
+    <w:lsdException w:name="Colorful List Accent 4" w:semiHidden="0" w:uiPriority="72" w:unhideWhenUsed="0"/>
+    <w:lsdException w:name="Colorful Grid Accent 4" w:semiHidden="0" w:uiPriority="73" w:unhideWhenUsed="0"/>
+    <w:lsdException w:name="Light Shading Accent 5" w:semiHidden="0" w:uiPriority="60" w:unhideWhenUsed="0"/>
+    <w:lsdException w:name="Light List Accent 5" w:semiHidden="0" w:uiPriority="61" w:unhideWhenUsed="0"/>
+    <w:lsdException w:name="Light Grid Accent 5" w:semiHidden="0" w:uiPriority="62" w:unhideWhenUsed="0"/>
+    <w:lsdException w:name="Medium Shading 1 Accent 5" w:semiHidden="0" w:uiPriority="63" w:unhideWhenUsed="0"/>
+    <w:lsdException w:name="Medium Shading 2 Accent 5" w:semiHidden="0" w:uiPriority="64" w:unhideWhenUsed="0"/>
+    <w:lsdException w:name="Medium List 1 Accent 5" w:semiHidden="0" w:uiPriority="65" w:unhideWhenUsed="0"/>
+    <w:lsdException w:name="Medium List 2 Accent 5" w:semiHidden="0" w:uiPriority="66" w:unhideWhenUsed="0"/>
+    <w:lsdException w:name="Medium Grid 1 Accent 5" w:semiHidden="0" w:uiPriority="67" w:unhideWhenUsed="0"/>
+    <w:lsdException w:name="Medium Grid 2 Accent 5" w:semiHidden="0" w:uiPriority="68" w:unhideWhenUsed="0"/>
+    <w:lsdException w:name="Medium Grid 3 Accent 5" w:semiHidden="0" w:uiPriority="69" w:unhideWhenUsed="0"/>
+    <w:lsdException w:name="Dark List Accent 5" w:semiHidden="0" w:uiPriority="70" w:unhideWhenUsed="0"/>
+    <w:lsdException w:name="Colorful Shading Accent 5" w:semiHidden="0" w:uiPriority="71" w:unhideWhenUsed="0"/>
+    <w:lsdException w:name="Colorful List Accent 5" w:semiHidden="0" w:uiPriority="72" w:unhideWhenUsed="0"/>
+    <w:lsdException w:name="Colorful Grid Accent 5" w:semiHidden="0" w:uiPriority="73" w:unhideWhenUsed="0"/>
+    <w:lsdException w:name="Light Shading Accent 6" w:semiHidden="0" w:uiPriority="60" w:unhideWhenUsed="0"/>
+    <w:lsdException w:name="Light List Accent 6" w:semiHidden="0" w:uiPriority="61" w:unhideWhenUsed="0"/>
+    <w:lsdException w:name="Light Grid Accent 6" w:semiHidden="0" w:uiPriority="62" w:unhideWhenUsed="0"/>
+    <w:lsdException w:name="Medium Shading 1 Accent 6" w:semiHidden="0" w:uiPriority="63" w:unhideWhenUsed="0"/>
+    <w:lsdException w:name="Medium Shading 2 Accent 6" w:semiHidden="0" w:uiPriority="64" w:unhideWhenUsed="0"/>
+    <w:lsdException w:name="Medium List 1 Accent 6" w:semiHidden="0" w:uiPriority="65" w:unhideWhenUsed="0"/>
+    <w:lsdException w:name="Medium List 2 Accent 6" w:semiHidden="0" w:uiPriority="66" w:unhideWhenUsed="0"/>
+    <w:lsdException w:name="Medium Grid 1 Accent 6" w:semiHidden="0" w:uiPriority="67" w:unhideWhenUsed="0"/>
+    <w:lsdException w:name="Medium Grid 2 Accent 6" w:semiHidden="0" w:uiPriority="68" w:unhideWhenUsed="0"/>
+    <w:lsdException w:name="Medium Grid 3 Accent 6" w:semiHidden="0" w:uiPriority="69" w:unhideWhenUsed="0"/>
+    <w:lsdException w:name="Dark List Accent 6" w:semiHidden="0" w:uiPriority="70" w:unhideWhenUsed="0"/>
+    <w:lsdException w:name="Colorful Shading Accent 6" w:semiHidden="0" w:uiPriority="71" w:unhideWhenUsed="0"/>
+    <w:lsdException w:name="Colorful List Accent 6" w:semiHidden="0" w:uiPriority="72" w:unhideWhenUsed="0"/>
+    <w:lsdException w:name="Colorful Grid Accent 6" w:semiHidden="0" w:uiPriority="73" w:unhideWhenUsed="0"/>
+    <w:lsdException w:name="Subtle Emphasis" w:semiHidden="0" w:uiPriority="19" w:unhideWhenUsed="0" w:qFormat="1"/>
+    <w:lsdException w:name="Intense Emphasis" w:semiHidden="0" w:uiPriority="21" w:unhideWhenUsed="0" w:qFormat="1"/>
+    <w:lsdException w:name="Subtle Reference" w:semiHidden="0" w:uiPriority="31" w:unhideWhenUsed="0" w:qFormat="1"/>
+    <w:lsdException w:name="Intense Reference" w:semiHidden="0" w:uiPriority="32" w:unhideWhenUsed="0" w:qFormat="1"/>
+    <w:lsdException w:name="Book Title" w:semiHidden="0" w:uiPriority="33" w:unhideWhenUsed="0" w:qFormat="1"/>
+    <w:lsdException w:name="Bibliography" w:uiPriority="37"/>
+    <w:lsdException w:name="TOC Heading" w:uiPriority="39" w:qFormat="1"/>
+  </w:latentStyles>
+  <w:style w:type="paragraph" w:default="1" w:styleId="Normal">
+    <w:name w:val="Normal"/>
+  </w:style>
+  <w:style w:type="paragraph" w:styleId="Heading1">
+    <w:name w:val="heading 1"/>
+    <w:basedOn w:val="Normal"/>
+    <w:next w:val="Normal"/>
+    <w:pPr>
+      <w:keepNext/>
+      <w:spacing w:before="240" w:after="60"/>
+      <w:outlineLvl w:val="0"/>
+    </w:pPr>
+    <w:rPr>
+      <w:rFonts w:ascii="Arial" w:eastAsia="Arial" w:hAnsi="Arial" w:cs="Arial"/>
+      <w:b/>
+      <w:sz w:val="32"/>
+      <w:szCs w:val="32"/>
+    </w:rPr>
+  </w:style>
+  <w:style w:type="paragraph" w:styleId="Heading2">
+    <w:name w:val="heading 2"/>
+    <w:basedOn w:val="Normal"/>
+    <w:next w:val="Normal"/>
+    <w:pPr>
+      <w:keepNext/>
+      <w:spacing w:before="240" w:after="60"/>
+      <w:outlineLvl w:val="1"/>
+    </w:pPr>
+    <w:rPr>
+      <w:rFonts w:ascii="Arial" w:eastAsia="Arial" w:hAnsi="Arial" w:cs="Arial"/>
+      <w:b/>
+      <w:i/>
+      <w:sz w:val="28"/>
+      <w:szCs w:val="28"/>
+    </w:rPr>
+  </w:style>
+  <w:style w:type="paragraph" w:styleId="Heading3">
+    <w:name w:val="heading 3"/>
+    <w:basedOn w:val="Normal"/>
+    <w:next w:val="Normal"/>
+    <w:pPr>
+      <w:keepNext/>
+      <w:spacing w:before="240" w:after="60"/>
+      <w:outlineLvl w:val="2"/>
+    </w:pPr>
+    <w:rPr>
+      <w:rFonts w:ascii="Arial" w:eastAsia="Arial" w:hAnsi="Arial" w:cs="Arial"/>
+      <w:b/>
+      <w:sz w:val="26"/>
+      <w:szCs w:val="26"/>
+    </w:rPr>
+  </w:style>
+  <w:style w:type="paragraph" w:styleId="Heading4">
+    <w:name w:val="heading 4"/>
+    <w:basedOn w:val="Normal"/>
+    <w:next w:val="Normal"/>
+    <w:pPr>
+      <w:keepNext/>
+      <w:spacing w:before="240" w:after="60"/>
+      <w:outlineLvl w:val="3"/>
+    </w:pPr>
+    <w:rPr>
+      <w:b/>
+      <w:sz w:val="28"/>
+      <w:szCs w:val="28"/>
+    </w:rPr>
+  </w:style>
+  <w:style w:type="paragraph" w:styleId="Heading5">
+    <w:name w:val="heading 5"/>
+    <w:basedOn w:val="Normal"/>
+    <w:next w:val="Normal"/>
+    <w:pPr>
+      <w:spacing w:before="240" w:after="60"/>
+      <w:outlineLvl w:val="4"/>
+    </w:pPr>
+    <w:rPr>
+      <w:b/>
+      <w:i/>
+      <w:sz w:val="26"/>
+      <w:szCs w:val="26"/>
+    </w:rPr>
+  </w:style>
+  <w:style w:type="paragraph" w:styleId="Heading6">
+    <w:name w:val="heading 6"/>
+    <w:basedOn w:val="Normal"/>
+    <w:next w:val="Normal"/>
+    <w:pPr>
+      <w:spacing w:before="240" w:after="60"/>
+      <w:outlineLvl w:val="5"/>
+    </w:pPr>
+    <w:rPr>
+      <w:b/>
+      <w:sz w:val="22"/>
+      <w:szCs w:val="22"/>
+    </w:rPr>
+  </w:style>
+  <w:style w:type="character" w:default="1" w:styleId="DefaultParagraphFont">
+    <w:name w:val="Default Paragraph Font"/>
+    <w:uiPriority w:val="1"/>
+    <w:semiHidden/>
+    <w:unhideWhenUsed/>
+  </w:style>
+  <w:style w:type="table" w:default="1" w:styleId="TableNormal">
+    <w:name w:val="Normal Table"/>
+    <w:uiPriority w:val="99"/>
+    <w:semiHidden/>
+    <w:unhideWhenUsed/>
+    <w:tblPr>
+      <w:tblInd w:w="0" w:type="dxa"/>
+      <w:tblCellMar>
+        <w:top w:w="0" w:type="dxa"/>
+        <w:left w:w="108" w:type="dxa"/>
+        <w:bottom w:w="0" w:type="dxa"/>
+        <w:right w:w="108" w:type="dxa"/>
+      </w:tblCellMar>
+    </w:tblPr>
+  </w:style>
+  <w:style w:type="numbering" w:default="1" w:styleId="NoList">
+    <w:name w:val="No List"/>
+    <w:uiPriority w:val="99"/>
+    <w:semiHidden/>
+    <w:unhideWhenUsed/>
+  </w:style>
+  <w:style w:type="paragraph" w:styleId="Title">
+    <w:name w:val="Title"/>
+    <w:basedOn w:val="Normal"/>
+    <w:next w:val="Normal"/>
+    <w:pPr>
+      <w:spacing w:before="240" w:after="60"/>
+      <w:jc w:val="center"/>
+    </w:pPr>
+    <w:rPr>
+      <w:rFonts w:ascii="Arial" w:eastAsia="Arial" w:hAnsi="Arial" w:cs="Arial"/>
+      <w:b/>
+      <w:sz w:val="32"/>
+      <w:szCs w:val="32"/>
+    </w:rPr>
+  </w:style>
+  <w:style w:type="paragraph" w:styleId="Subtitle">
+    <w:name w:val="Subtitle"/>
+    <w:basedOn w:val="Normal"/>
+    <w:next w:val="Normal"/>
+    <w:pPr>
+      <w:spacing w:after="60"/>
+      <w:jc w:val="center"/>
+    </w:pPr>
+    <w:rPr>
+      <w:rFonts w:ascii="Arial" w:eastAsia="Arial" w:hAnsi="Arial" w:cs="Arial"/>
+    </w:rPr>
+  </w:style>
+  <w:style w:type="paragraph" w:styleId="ListParagraph">
+    <w:name w:val="List Paragraph"/>
+    <w:basedOn w:val="Normal"/>
+    <w:uiPriority w:val="34"/>
+    <w:qFormat/>
+    <w:rsid w:val="00EE638F"/>
+    <w:pPr>
+      <w:ind w:left="720"/>
+    </w:pPr>
+  </w:style>
+  <w:style w:type="character" w:styleId="Hyperlink">
+    <w:name w:val="Hyperlink"/>
+    <w:basedOn w:val="DefaultParagraphFont"/>
+    <w:uiPriority w:val="99"/>
+    <w:unhideWhenUsed/>
+    <w:rsid w:val="00C03376"/>
+    <w:rPr>
+      <w:color w:val="0563C1" w:themeColor="hyperlink"/>
+      <w:u w:val="single"/>
+    </w:rPr>
+  </w:style>
 </w:styles>
 </file>
 
@@ -2898,7 +3285,7 @@
     </a:clrScheme>
     <a:fontScheme name="Office">
       <a:majorFont>
-        <a:latin typeface="Calibri Light" panose="020F0302020204030204"/>
+        <a:latin typeface="Calibri Light"/>
         <a:ea typeface=""/>
         <a:cs typeface=""/>
         <a:font script="Jpan" typeface="Yu Gothic Light"/>
@@ -2933,7 +3320,7 @@
         <a:font script="Geor" typeface="Sylfaen"/>
       </a:majorFont>
       <a:minorFont>
-        <a:latin typeface="Calibri" panose="020F0502020204030204"/>
+        <a:latin typeface="Calibri"/>
         <a:ea typeface=""/>
         <a:cs typeface=""/>
         <a:font script="Jpan" typeface="Yu Mincho"/>
@@ -3110,7 +3497,7 @@
   <a:extraClrSchemeLst/>
   <a:extLst>
     <a:ext uri="{05A4C25C-085E-4340-85A3-A5531E510DB2}">
-      <thm15:themeFamily xmlns:thm15="http://schemas.microsoft.com/office/thememl/2012/main" name="Office Theme" id="{62F939B6-93AF-4DB8-9C6B-D6C7DFDC589F}" vid="{4A3C46E8-61CC-4603-A589-7422A47A8E4A}"/>
+      <thm15:themeFamily xmlns:thm15="http://schemas.microsoft.com/office/thememl/2012/main" xmlns="" name="Office Theme" id="{62F939B6-93AF-4DB8-9C6B-D6C7DFDC589F}" vid="{4A3C46E8-61CC-4603-A589-7422A47A8E4A}"/>
     </a:ext>
   </a:extLst>
 </a:theme>

</xml_diff>

<commit_message>
Updated with more blockchain stuff
</commit_message>
<xml_diff>
--- a/resume.docx
+++ b/resume.docx
@@ -278,7 +278,14 @@
           <w:rFonts w:ascii="Calibri" w:eastAsia="Calibri" w:hAnsi="Calibri" w:cs="Calibri"/>
           <w:szCs w:val="26"/>
         </w:rPr>
-        <w:t>Javascript</w:t>
+        <w:t>Javascrip</w:t>
+      </w:r>
+      <w:r>
+        <w:rPr>
+          <w:rFonts w:ascii="Calibri" w:eastAsia="Calibri" w:hAnsi="Calibri" w:cs="Calibri"/>
+          <w:szCs w:val="26"/>
+        </w:rPr>
+        <w:t>t</w:t>
       </w:r>
       <w:proofErr w:type="spellEnd"/>
       <w:r>
@@ -286,7 +293,7 @@
           <w:rFonts w:ascii="Calibri" w:eastAsia="Calibri" w:hAnsi="Calibri" w:cs="Calibri"/>
           <w:szCs w:val="26"/>
         </w:rPr>
-        <w:t xml:space="preserve">, </w:t>
+        <w:t xml:space="preserve">, D3, </w:t>
       </w:r>
       <w:proofErr w:type="spellStart"/>
       <w:r>
@@ -302,7 +309,7 @@
           <w:rFonts w:ascii="Calibri" w:eastAsia="Calibri" w:hAnsi="Calibri" w:cs="Calibri"/>
           <w:szCs w:val="26"/>
         </w:rPr>
-        <w:t xml:space="preserve">, Bash, Docker, and </w:t>
+        <w:t xml:space="preserve">, Bash, Docker, Python, and </w:t>
       </w:r>
       <w:proofErr w:type="spellStart"/>
       <w:r>
@@ -318,7 +325,7 @@
           <w:rFonts w:ascii="Calibri" w:eastAsia="Calibri" w:hAnsi="Calibri" w:cs="Calibri"/>
           <w:szCs w:val="26"/>
         </w:rPr>
-        <w:t xml:space="preserve"> </w:t>
+        <w:t>.</w:t>
       </w:r>
     </w:p>
     <w:p>
@@ -340,7 +347,7 @@
           <w:rFonts w:ascii="Calibri" w:eastAsia="Calibri" w:hAnsi="Calibri" w:cs="Calibri"/>
           <w:szCs w:val="26"/>
         </w:rPr>
-        <w:t>Made and presented presentations on Blockchain technology.</w:t>
+        <w:t>Created Composer Blockchain deployment pipeline with an interactive blockchain visualizer</w:t>
       </w:r>
     </w:p>
     <w:p>
@@ -549,6 +556,8 @@
         </w:rPr>
         <w:t>.</w:t>
       </w:r>
+      <w:bookmarkStart w:id="0" w:name="_GoBack"/>
+      <w:bookmarkEnd w:id="0"/>
     </w:p>
     <w:p>
       <w:pPr>
@@ -924,8 +933,6 @@
         </w:rPr>
         <w:t xml:space="preserve"> – Cofounder</w:t>
       </w:r>
-      <w:bookmarkStart w:id="0" w:name="_GoBack"/>
-      <w:bookmarkEnd w:id="0"/>
     </w:p>
     <w:p>
       <w:pPr>

</xml_diff>

<commit_message>
Capitolized a lowercase instance of blockchain
</commit_message>
<xml_diff>
--- a/resume.docx
+++ b/resume.docx
@@ -129,18 +129,8 @@
           <w:sz w:val="26"/>
           <w:szCs w:val="26"/>
         </w:rPr>
-        <w:t xml:space="preserve"> Intern – United Health Group – </w:t>
-      </w:r>
-      <w:proofErr w:type="spellStart"/>
-      <w:r>
-        <w:rPr>
-          <w:rFonts w:ascii="Calibri" w:eastAsia="Calibri" w:hAnsi="Calibri" w:cs="Calibri"/>
-          <w:sz w:val="26"/>
-          <w:szCs w:val="26"/>
-        </w:rPr>
-        <w:t>Optum</w:t>
-      </w:r>
-      <w:proofErr w:type="spellEnd"/>
+        <w:t xml:space="preserve"> Intern – United Health Group – Optum</w:t>
+      </w:r>
     </w:p>
     <w:p>
       <w:pPr>
@@ -211,21 +201,12 @@
         </w:rPr>
         <w:t xml:space="preserve">e use of </w:t>
       </w:r>
-      <w:proofErr w:type="spellStart"/>
-      <w:r>
-        <w:rPr>
-          <w:rFonts w:ascii="Calibri" w:eastAsia="Calibri" w:hAnsi="Calibri" w:cs="Calibri"/>
-          <w:szCs w:val="26"/>
-        </w:rPr>
-        <w:t>Hyperledger</w:t>
-      </w:r>
-      <w:proofErr w:type="spellEnd"/>
-      <w:r>
-        <w:rPr>
-          <w:rFonts w:ascii="Calibri" w:eastAsia="Calibri" w:hAnsi="Calibri" w:cs="Calibri"/>
-          <w:szCs w:val="26"/>
-        </w:rPr>
-        <w:t xml:space="preserve"> Fabric and Composer to develop permissioned Blockchain solutions</w:t>
+      <w:r>
+        <w:rPr>
+          <w:rFonts w:ascii="Calibri" w:eastAsia="Calibri" w:hAnsi="Calibri" w:cs="Calibri"/>
+          <w:szCs w:val="26"/>
+        </w:rPr>
+        <w:t>Hyperledger Fabric and Composer to develop permissioned Blockchain solutions</w:t>
       </w:r>
       <w:r>
         <w:rPr>
@@ -254,78 +235,14 @@
           <w:rFonts w:ascii="Calibri" w:eastAsia="Calibri" w:hAnsi="Calibri" w:cs="Calibri"/>
           <w:szCs w:val="26"/>
         </w:rPr>
-        <w:t xml:space="preserve">Uses </w:t>
-      </w:r>
-      <w:proofErr w:type="spellStart"/>
-      <w:r>
-        <w:rPr>
-          <w:rFonts w:ascii="Calibri" w:eastAsia="Calibri" w:hAnsi="Calibri" w:cs="Calibri"/>
-          <w:szCs w:val="26"/>
-        </w:rPr>
-        <w:t>Golang</w:t>
-      </w:r>
-      <w:proofErr w:type="spellEnd"/>
-      <w:r>
-        <w:rPr>
-          <w:rFonts w:ascii="Calibri" w:eastAsia="Calibri" w:hAnsi="Calibri" w:cs="Calibri"/>
-          <w:szCs w:val="26"/>
-        </w:rPr>
-        <w:t xml:space="preserve">, </w:t>
-      </w:r>
-      <w:proofErr w:type="spellStart"/>
-      <w:r>
-        <w:rPr>
-          <w:rFonts w:ascii="Calibri" w:eastAsia="Calibri" w:hAnsi="Calibri" w:cs="Calibri"/>
-          <w:szCs w:val="26"/>
-        </w:rPr>
-        <w:t>Javascrip</w:t>
-      </w:r>
-      <w:r>
-        <w:rPr>
-          <w:rFonts w:ascii="Calibri" w:eastAsia="Calibri" w:hAnsi="Calibri" w:cs="Calibri"/>
-          <w:szCs w:val="26"/>
-        </w:rPr>
-        <w:t>t</w:t>
-      </w:r>
-      <w:proofErr w:type="spellEnd"/>
-      <w:r>
-        <w:rPr>
-          <w:rFonts w:ascii="Calibri" w:eastAsia="Calibri" w:hAnsi="Calibri" w:cs="Calibri"/>
-          <w:szCs w:val="26"/>
-        </w:rPr>
-        <w:t xml:space="preserve">, D3, </w:t>
-      </w:r>
-      <w:proofErr w:type="spellStart"/>
-      <w:r>
-        <w:rPr>
-          <w:rFonts w:ascii="Calibri" w:eastAsia="Calibri" w:hAnsi="Calibri" w:cs="Calibri"/>
-          <w:szCs w:val="26"/>
-        </w:rPr>
-        <w:t>Nodejs</w:t>
-      </w:r>
-      <w:proofErr w:type="spellEnd"/>
-      <w:r>
-        <w:rPr>
-          <w:rFonts w:ascii="Calibri" w:eastAsia="Calibri" w:hAnsi="Calibri" w:cs="Calibri"/>
-          <w:szCs w:val="26"/>
-        </w:rPr>
-        <w:t xml:space="preserve">, Bash, Docker, Python, and </w:t>
-      </w:r>
-      <w:proofErr w:type="spellStart"/>
-      <w:r>
-        <w:rPr>
-          <w:rFonts w:ascii="Calibri" w:eastAsia="Calibri" w:hAnsi="Calibri" w:cs="Calibri"/>
-          <w:szCs w:val="26"/>
-        </w:rPr>
-        <w:t>Git</w:t>
-      </w:r>
-      <w:proofErr w:type="spellEnd"/>
-      <w:r>
-        <w:rPr>
-          <w:rFonts w:ascii="Calibri" w:eastAsia="Calibri" w:hAnsi="Calibri" w:cs="Calibri"/>
-          <w:szCs w:val="26"/>
-        </w:rPr>
-        <w:t>.</w:t>
+        <w:t>Uses Golang, Javascrip</w:t>
+      </w:r>
+      <w:r>
+        <w:rPr>
+          <w:rFonts w:ascii="Calibri" w:eastAsia="Calibri" w:hAnsi="Calibri" w:cs="Calibri"/>
+          <w:szCs w:val="26"/>
+        </w:rPr>
+        <w:t>t, D3, Nodejs, Bash, Docker, Python, and Git.</w:t>
       </w:r>
     </w:p>
     <w:p>
@@ -347,7 +264,21 @@
           <w:rFonts w:ascii="Calibri" w:eastAsia="Calibri" w:hAnsi="Calibri" w:cs="Calibri"/>
           <w:szCs w:val="26"/>
         </w:rPr>
-        <w:t>Created Composer Blockchain deployment pipeline with an interactive blockchain visualizer</w:t>
+        <w:t xml:space="preserve">Created Composer Blockchain deployment pipeline with an interactive </w:t>
+      </w:r>
+      <w:r>
+        <w:rPr>
+          <w:rFonts w:ascii="Calibri" w:eastAsia="Calibri" w:hAnsi="Calibri" w:cs="Calibri"/>
+          <w:szCs w:val="26"/>
+        </w:rPr>
+        <w:t>B</w:t>
+      </w:r>
+      <w:r>
+        <w:rPr>
+          <w:rFonts w:ascii="Calibri" w:eastAsia="Calibri" w:hAnsi="Calibri" w:cs="Calibri"/>
+          <w:szCs w:val="26"/>
+        </w:rPr>
+        <w:t>lockchain visualizer</w:t>
       </w:r>
     </w:p>
     <w:p>
@@ -491,7 +422,16 @@
           <w:rFonts w:ascii="Calibri" w:eastAsia="Calibri" w:hAnsi="Calibri" w:cs="Calibri"/>
           <w:szCs w:val="26"/>
         </w:rPr>
-        <w:t>Graphics Libraries</w:t>
+        <w:t>graphics l</w:t>
+      </w:r>
+      <w:bookmarkStart w:id="0" w:name="_GoBack"/>
+      <w:bookmarkEnd w:id="0"/>
+      <w:r>
+        <w:rPr>
+          <w:rFonts w:ascii="Calibri" w:eastAsia="Calibri" w:hAnsi="Calibri" w:cs="Calibri"/>
+          <w:szCs w:val="26"/>
+        </w:rPr>
+        <w:t>ibraries</w:t>
       </w:r>
       <w:r>
         <w:rPr>
@@ -556,8 +496,6 @@
         </w:rPr>
         <w:t>.</w:t>
       </w:r>
-      <w:bookmarkStart w:id="0" w:name="_GoBack"/>
-      <w:bookmarkEnd w:id="0"/>
     </w:p>
     <w:p>
       <w:pPr>
@@ -919,19 +857,11 @@
           <w:rFonts w:ascii="Calibri" w:eastAsia="Calibri" w:hAnsi="Calibri" w:cs="Calibri"/>
         </w:rPr>
       </w:pPr>
-      <w:proofErr w:type="spellStart"/>
-      <w:r>
-        <w:rPr>
-          <w:rFonts w:ascii="Calibri" w:eastAsia="Calibri" w:hAnsi="Calibri" w:cs="Calibri"/>
-        </w:rPr>
-        <w:t>BadgerBlockchain</w:t>
-      </w:r>
-      <w:proofErr w:type="spellEnd"/>
-      <w:r>
-        <w:rPr>
-          <w:rFonts w:ascii="Calibri" w:eastAsia="Calibri" w:hAnsi="Calibri" w:cs="Calibri"/>
-        </w:rPr>
-        <w:t xml:space="preserve"> – Cofounder</w:t>
+      <w:r>
+        <w:rPr>
+          <w:rFonts w:ascii="Calibri" w:eastAsia="Calibri" w:hAnsi="Calibri" w:cs="Calibri"/>
+        </w:rPr>
+        <w:t>BadgerBlockchain – Cofounder</w:t>
       </w:r>
     </w:p>
     <w:p>
@@ -1095,21 +1025,7 @@
         <w:rPr>
           <w:rFonts w:ascii="Calibri" w:hAnsi="Calibri"/>
         </w:rPr>
-        <w:t xml:space="preserve">Made use of Python / Flask, Solidity, Bash, and </w:t>
-      </w:r>
-      <w:proofErr w:type="spellStart"/>
-      <w:r>
-        <w:rPr>
-          <w:rFonts w:ascii="Calibri" w:hAnsi="Calibri"/>
-        </w:rPr>
-        <w:t>Javascript</w:t>
-      </w:r>
-      <w:proofErr w:type="spellEnd"/>
-      <w:r>
-        <w:rPr>
-          <w:rFonts w:ascii="Calibri" w:hAnsi="Calibri"/>
-        </w:rPr>
-        <w:t xml:space="preserve"> for implementation</w:t>
+        <w:t>Made use of Python / Flask, Solidity, Bash, and Javascript for implementation</w:t>
       </w:r>
     </w:p>
     <w:p>
@@ -1152,21 +1068,7 @@
         <w:rPr>
           <w:rFonts w:ascii="Calibri" w:hAnsi="Calibri"/>
         </w:rPr>
-        <w:t xml:space="preserve">Python, Bash Scripting, </w:t>
-      </w:r>
-      <w:proofErr w:type="spellStart"/>
-      <w:r>
-        <w:rPr>
-          <w:rFonts w:ascii="Calibri" w:hAnsi="Calibri"/>
-        </w:rPr>
-        <w:t>Nodejs</w:t>
-      </w:r>
-      <w:proofErr w:type="spellEnd"/>
-      <w:r>
-        <w:rPr>
-          <w:rFonts w:ascii="Calibri" w:hAnsi="Calibri"/>
-        </w:rPr>
-        <w:t xml:space="preserve">, and the Twitter API to monitor internet speed and tweet at Charter whenever internet service drops below advertised download Mbps. </w:t>
+        <w:t xml:space="preserve">Python, Bash Scripting, Nodejs, and the Twitter API to monitor internet speed and tweet at Charter whenever internet service drops below advertised download Mbps. </w:t>
       </w:r>
     </w:p>
     <w:p>

</xml_diff>

<commit_message>
Update graduation date + aegle
</commit_message>
<xml_diff>
--- a/resume.docx
+++ b/resume.docx
@@ -129,8 +129,18 @@
           <w:sz w:val="26"/>
           <w:szCs w:val="26"/>
         </w:rPr>
-        <w:t xml:space="preserve"> Intern – United Health Group – Optum</w:t>
-      </w:r>
+        <w:t xml:space="preserve"> Intern – United Health Group – </w:t>
+      </w:r>
+      <w:proofErr w:type="spellStart"/>
+      <w:r>
+        <w:rPr>
+          <w:rFonts w:ascii="Calibri" w:eastAsia="Calibri" w:hAnsi="Calibri" w:cs="Calibri"/>
+          <w:sz w:val="26"/>
+          <w:szCs w:val="26"/>
+        </w:rPr>
+        <w:t>Optum</w:t>
+      </w:r>
+      <w:proofErr w:type="spellEnd"/>
     </w:p>
     <w:p>
       <w:pPr>
@@ -148,7 +158,15 @@
           <w:i/>
           <w:szCs w:val="26"/>
         </w:rPr>
-        <w:t>June 2017 – Present</w:t>
+        <w:t xml:space="preserve">June 2017 – </w:t>
+      </w:r>
+      <w:r>
+        <w:rPr>
+          <w:rFonts w:ascii="Calibri" w:eastAsia="Calibri" w:hAnsi="Calibri" w:cs="Calibri"/>
+          <w:i/>
+          <w:szCs w:val="26"/>
+        </w:rPr>
+        <w:t>August 2017</w:t>
       </w:r>
     </w:p>
     <w:p>
@@ -170,7 +188,21 @@
           <w:rFonts w:ascii="Calibri" w:eastAsia="Calibri" w:hAnsi="Calibri" w:cs="Calibri"/>
           <w:szCs w:val="26"/>
         </w:rPr>
-        <w:t>Develop Proof of Concept models for Blockchain focusing on data management.</w:t>
+        <w:t>Develop</w:t>
+      </w:r>
+      <w:r>
+        <w:rPr>
+          <w:rFonts w:ascii="Calibri" w:eastAsia="Calibri" w:hAnsi="Calibri" w:cs="Calibri"/>
+          <w:szCs w:val="26"/>
+        </w:rPr>
+        <w:t>ed</w:t>
+      </w:r>
+      <w:r>
+        <w:rPr>
+          <w:rFonts w:ascii="Calibri" w:eastAsia="Calibri" w:hAnsi="Calibri" w:cs="Calibri"/>
+          <w:szCs w:val="26"/>
+        </w:rPr>
+        <w:t xml:space="preserve"> Proof of Concept models for Blockchain focusing on data management.</w:t>
       </w:r>
     </w:p>
     <w:p>
@@ -201,12 +233,21 @@
         </w:rPr>
         <w:t xml:space="preserve">e use of </w:t>
       </w:r>
-      <w:r>
-        <w:rPr>
-          <w:rFonts w:ascii="Calibri" w:eastAsia="Calibri" w:hAnsi="Calibri" w:cs="Calibri"/>
-          <w:szCs w:val="26"/>
-        </w:rPr>
-        <w:t>Hyperledger Fabric and Composer to develop permissioned Blockchain solutions</w:t>
+      <w:proofErr w:type="spellStart"/>
+      <w:r>
+        <w:rPr>
+          <w:rFonts w:ascii="Calibri" w:eastAsia="Calibri" w:hAnsi="Calibri" w:cs="Calibri"/>
+          <w:szCs w:val="26"/>
+        </w:rPr>
+        <w:t>Hyperledger</w:t>
+      </w:r>
+      <w:proofErr w:type="spellEnd"/>
+      <w:r>
+        <w:rPr>
+          <w:rFonts w:ascii="Calibri" w:eastAsia="Calibri" w:hAnsi="Calibri" w:cs="Calibri"/>
+          <w:szCs w:val="26"/>
+        </w:rPr>
+        <w:t xml:space="preserve"> Fabric and Composer to develop permissioned Blockchain solutions</w:t>
       </w:r>
       <w:r>
         <w:rPr>
@@ -235,14 +276,78 @@
           <w:rFonts w:ascii="Calibri" w:eastAsia="Calibri" w:hAnsi="Calibri" w:cs="Calibri"/>
           <w:szCs w:val="26"/>
         </w:rPr>
-        <w:t>Uses Golang, Javascrip</w:t>
-      </w:r>
-      <w:r>
-        <w:rPr>
-          <w:rFonts w:ascii="Calibri" w:eastAsia="Calibri" w:hAnsi="Calibri" w:cs="Calibri"/>
-          <w:szCs w:val="26"/>
-        </w:rPr>
-        <w:t>t, D3, Nodejs, Bash, Docker, Python, and Git.</w:t>
+        <w:t xml:space="preserve">Uses </w:t>
+      </w:r>
+      <w:proofErr w:type="spellStart"/>
+      <w:r>
+        <w:rPr>
+          <w:rFonts w:ascii="Calibri" w:eastAsia="Calibri" w:hAnsi="Calibri" w:cs="Calibri"/>
+          <w:szCs w:val="26"/>
+        </w:rPr>
+        <w:t>Golang</w:t>
+      </w:r>
+      <w:proofErr w:type="spellEnd"/>
+      <w:r>
+        <w:rPr>
+          <w:rFonts w:ascii="Calibri" w:eastAsia="Calibri" w:hAnsi="Calibri" w:cs="Calibri"/>
+          <w:szCs w:val="26"/>
+        </w:rPr>
+        <w:t xml:space="preserve">, </w:t>
+      </w:r>
+      <w:proofErr w:type="spellStart"/>
+      <w:r>
+        <w:rPr>
+          <w:rFonts w:ascii="Calibri" w:eastAsia="Calibri" w:hAnsi="Calibri" w:cs="Calibri"/>
+          <w:szCs w:val="26"/>
+        </w:rPr>
+        <w:t>Javascrip</w:t>
+      </w:r>
+      <w:r>
+        <w:rPr>
+          <w:rFonts w:ascii="Calibri" w:eastAsia="Calibri" w:hAnsi="Calibri" w:cs="Calibri"/>
+          <w:szCs w:val="26"/>
+        </w:rPr>
+        <w:t>t</w:t>
+      </w:r>
+      <w:proofErr w:type="spellEnd"/>
+      <w:r>
+        <w:rPr>
+          <w:rFonts w:ascii="Calibri" w:eastAsia="Calibri" w:hAnsi="Calibri" w:cs="Calibri"/>
+          <w:szCs w:val="26"/>
+        </w:rPr>
+        <w:t xml:space="preserve">, D3, </w:t>
+      </w:r>
+      <w:proofErr w:type="spellStart"/>
+      <w:r>
+        <w:rPr>
+          <w:rFonts w:ascii="Calibri" w:eastAsia="Calibri" w:hAnsi="Calibri" w:cs="Calibri"/>
+          <w:szCs w:val="26"/>
+        </w:rPr>
+        <w:t>Nodejs</w:t>
+      </w:r>
+      <w:proofErr w:type="spellEnd"/>
+      <w:r>
+        <w:rPr>
+          <w:rFonts w:ascii="Calibri" w:eastAsia="Calibri" w:hAnsi="Calibri" w:cs="Calibri"/>
+          <w:szCs w:val="26"/>
+        </w:rPr>
+        <w:t xml:space="preserve">, Bash, Docker, Python, and </w:t>
+      </w:r>
+      <w:proofErr w:type="spellStart"/>
+      <w:r>
+        <w:rPr>
+          <w:rFonts w:ascii="Calibri" w:eastAsia="Calibri" w:hAnsi="Calibri" w:cs="Calibri"/>
+          <w:szCs w:val="26"/>
+        </w:rPr>
+        <w:t>Git</w:t>
+      </w:r>
+      <w:proofErr w:type="spellEnd"/>
+      <w:r>
+        <w:rPr>
+          <w:rFonts w:ascii="Calibri" w:eastAsia="Calibri" w:hAnsi="Calibri" w:cs="Calibri"/>
+          <w:szCs w:val="26"/>
+        </w:rPr>
+        <w:t>.</w:t>
       </w:r>
     </w:p>
     <w:p>
@@ -380,7 +485,31 @@
           <w:i/>
           <w:szCs w:val="26"/>
         </w:rPr>
-        <w:t>March 2017 -- Present</w:t>
+        <w:t xml:space="preserve">March 2017 </w:t>
+      </w:r>
+      <w:r>
+        <w:rPr>
+          <w:rFonts w:ascii="Calibri" w:eastAsia="Calibri" w:hAnsi="Calibri" w:cs="Calibri"/>
+          <w:i/>
+          <w:szCs w:val="26"/>
+        </w:rPr>
+        <w:t>–</w:t>
+      </w:r>
+      <w:r>
+        <w:rPr>
+          <w:rFonts w:ascii="Calibri" w:eastAsia="Calibri" w:hAnsi="Calibri" w:cs="Calibri"/>
+          <w:i/>
+          <w:szCs w:val="26"/>
+        </w:rPr>
+        <w:t xml:space="preserve"> </w:t>
+      </w:r>
+      <w:r>
+        <w:rPr>
+          <w:rFonts w:ascii="Calibri" w:eastAsia="Calibri" w:hAnsi="Calibri" w:cs="Calibri"/>
+          <w:i/>
+          <w:szCs w:val="26"/>
+        </w:rPr>
+        <w:t>September 2017</w:t>
       </w:r>
     </w:p>
     <w:p>
@@ -401,7 +530,21 @@
           <w:rFonts w:ascii="Calibri" w:eastAsia="Calibri" w:hAnsi="Calibri" w:cs="Calibri"/>
           <w:szCs w:val="26"/>
         </w:rPr>
-        <w:t xml:space="preserve">Assist PhD students in their research by </w:t>
+        <w:t>Assist</w:t>
+      </w:r>
+      <w:r>
+        <w:rPr>
+          <w:rFonts w:ascii="Calibri" w:eastAsia="Calibri" w:hAnsi="Calibri" w:cs="Calibri"/>
+          <w:szCs w:val="26"/>
+        </w:rPr>
+        <w:t>ed</w:t>
+      </w:r>
+      <w:r>
+        <w:rPr>
+          <w:rFonts w:ascii="Calibri" w:eastAsia="Calibri" w:hAnsi="Calibri" w:cs="Calibri"/>
+          <w:szCs w:val="26"/>
+        </w:rPr>
+        <w:t xml:space="preserve"> PhD students in their research by </w:t>
       </w:r>
       <w:r>
         <w:rPr>
@@ -424,8 +567,6 @@
         </w:rPr>
         <w:t>graphics l</w:t>
       </w:r>
-      <w:bookmarkStart w:id="0" w:name="_GoBack"/>
-      <w:bookmarkEnd w:id="0"/>
       <w:r>
         <w:rPr>
           <w:rFonts w:ascii="Calibri" w:eastAsia="Calibri" w:hAnsi="Calibri" w:cs="Calibri"/>
@@ -466,6 +607,13 @@
           <w:rFonts w:ascii="Calibri" w:eastAsia="Calibri" w:hAnsi="Calibri" w:cs="Calibri"/>
           <w:szCs w:val="26"/>
         </w:rPr>
+        <w:t>ed</w:t>
+      </w:r>
+      <w:r>
+        <w:rPr>
+          <w:rFonts w:ascii="Calibri" w:eastAsia="Calibri" w:hAnsi="Calibri" w:cs="Calibri"/>
+          <w:szCs w:val="26"/>
+        </w:rPr>
         <w:t xml:space="preserve"> the Graphics Lab’s website, as well as </w:t>
       </w:r>
       <w:r>
@@ -573,7 +721,19 @@
         <w:rPr>
           <w:rFonts w:ascii="Calibri" w:hAnsi="Calibri"/>
         </w:rPr>
-        <w:t>Lead programmer for a small research team creating concise models of social n</w:t>
+        <w:t>Lead programmer fo</w:t>
+      </w:r>
+      <w:r>
+        <w:rPr>
+          <w:rFonts w:ascii="Calibri" w:hAnsi="Calibri"/>
+        </w:rPr>
+        <w:t>r a small research team that created</w:t>
+      </w:r>
+      <w:r>
+        <w:rPr>
+          <w:rFonts w:ascii="Calibri" w:hAnsi="Calibri"/>
+        </w:rPr>
+        <w:t xml:space="preserve"> concise models of social n</w:t>
       </w:r>
       <w:r>
         <w:rPr>
@@ -586,7 +746,7 @@
       <w:pPr>
         <w:pStyle w:val="ListParagraph"/>
         <w:numPr>
-          <w:ilvl w:val="1"/>
+          <w:ilvl w:val="0"/>
           <w:numId w:val="8"/>
         </w:numPr>
         <w:contextualSpacing w:val="0"/>
@@ -600,7 +760,19 @@
         <w:rPr>
           <w:rFonts w:ascii="Calibri" w:hAnsi="Calibri"/>
         </w:rPr>
-        <w:t xml:space="preserve">Use Python, MongoDB, and the Twitter API to develop efficient and reusable techniques of fetching, storing, and managing data. </w:t>
+        <w:t>Use</w:t>
+      </w:r>
+      <w:r>
+        <w:rPr>
+          <w:rFonts w:ascii="Calibri" w:hAnsi="Calibri"/>
+        </w:rPr>
+        <w:t>d</w:t>
+      </w:r>
+      <w:r>
+        <w:rPr>
+          <w:rFonts w:ascii="Calibri" w:hAnsi="Calibri"/>
+        </w:rPr>
+        <w:t xml:space="preserve"> Python, MongoDB, and the Twitter API to develop efficient and reusable techniques of fetching, storing, and managing data.</w:t>
       </w:r>
     </w:p>
     <w:p>
@@ -647,23 +819,23 @@
           <w:sz w:val="26"/>
           <w:szCs w:val="26"/>
         </w:rPr>
-        <w:t xml:space="preserve"> -- </w:t>
-      </w:r>
-      <w:r>
-        <w:rPr>
-          <w:rFonts w:ascii="Calibri" w:eastAsia="Calibri" w:hAnsi="Calibri" w:cs="Calibri"/>
-          <w:sz w:val="26"/>
-          <w:szCs w:val="26"/>
-        </w:rPr>
-        <w:t>Junior</w:t>
-      </w:r>
-      <w:r>
-        <w:rPr>
-          <w:rFonts w:ascii="Calibri" w:eastAsia="Calibri" w:hAnsi="Calibri" w:cs="Calibri"/>
-          <w:sz w:val="26"/>
-          <w:szCs w:val="26"/>
-        </w:rPr>
-        <w:t xml:space="preserve"> -- </w:t>
+        <w:t xml:space="preserve"> </w:t>
+      </w:r>
+      <w:r>
+        <w:rPr>
+          <w:rFonts w:ascii="Calibri" w:eastAsia="Calibri" w:hAnsi="Calibri" w:cs="Calibri"/>
+          <w:sz w:val="26"/>
+          <w:szCs w:val="26"/>
+        </w:rPr>
+        <w:t xml:space="preserve">– </w:t>
+      </w:r>
+      <w:r>
+        <w:rPr>
+          <w:rFonts w:ascii="Calibri" w:eastAsia="Calibri" w:hAnsi="Calibri" w:cs="Calibri"/>
+          <w:sz w:val="26"/>
+          <w:szCs w:val="26"/>
+        </w:rPr>
+        <w:t xml:space="preserve">B.S. </w:t>
       </w:r>
       <w:r>
         <w:rPr>
@@ -672,6 +844,30 @@
           <w:szCs w:val="26"/>
         </w:rPr>
         <w:t>Computer Science</w:t>
+      </w:r>
+      <w:r>
+        <w:rPr>
+          <w:rFonts w:ascii="Calibri" w:eastAsia="Calibri" w:hAnsi="Calibri" w:cs="Calibri"/>
+          <w:sz w:val="26"/>
+          <w:szCs w:val="26"/>
+        </w:rPr>
+        <w:t xml:space="preserve"> </w:t>
+      </w:r>
+      <w:r>
+        <w:rPr>
+          <w:rFonts w:ascii="Calibri" w:eastAsia="Calibri" w:hAnsi="Calibri" w:cs="Calibri"/>
+          <w:sz w:val="26"/>
+          <w:szCs w:val="26"/>
+        </w:rPr>
+        <w:t>–</w:t>
+      </w:r>
+      <w:r>
+        <w:rPr>
+          <w:rFonts w:ascii="Calibri" w:eastAsia="Calibri" w:hAnsi="Calibri" w:cs="Calibri"/>
+          <w:sz w:val="26"/>
+          <w:szCs w:val="26"/>
+        </w:rPr>
+        <w:t xml:space="preserve"> expected graduation May 2019</w:t>
       </w:r>
     </w:p>
     <w:p>
@@ -695,7 +891,21 @@
         <w:rPr>
           <w:rFonts w:ascii="Calibri" w:eastAsia="Calibri" w:hAnsi="Calibri" w:cs="Calibri"/>
         </w:rPr>
-        <w:t xml:space="preserve"> -- Coordinator</w:t>
+        <w:t xml:space="preserve"> </w:t>
+      </w:r>
+      <w:r>
+        <w:rPr>
+          <w:rFonts w:ascii="Calibri" w:eastAsia="Calibri" w:hAnsi="Calibri" w:cs="Calibri"/>
+          <w:sz w:val="26"/>
+          <w:szCs w:val="26"/>
+        </w:rPr>
+        <w:t xml:space="preserve">– </w:t>
+      </w:r>
+      <w:r>
+        <w:rPr>
+          <w:rFonts w:ascii="Calibri" w:eastAsia="Calibri" w:hAnsi="Calibri" w:cs="Calibri"/>
+        </w:rPr>
+        <w:t>Coordinator</w:t>
       </w:r>
     </w:p>
     <w:p>
@@ -768,12 +978,6 @@
           <w:rFonts w:ascii="Calibri" w:eastAsia="Calibri" w:hAnsi="Calibri" w:cs="Calibri"/>
         </w:rPr>
         <w:t>Social Chair</w:t>
-      </w:r>
-      <w:r>
-        <w:rPr>
-          <w:rFonts w:ascii="Calibri" w:eastAsia="Calibri" w:hAnsi="Calibri" w:cs="Calibri"/>
-        </w:rPr>
-        <w:t>.</w:t>
       </w:r>
     </w:p>
     <w:p>
@@ -857,11 +1061,25 @@
           <w:rFonts w:ascii="Calibri" w:eastAsia="Calibri" w:hAnsi="Calibri" w:cs="Calibri"/>
         </w:rPr>
       </w:pPr>
-      <w:r>
-        <w:rPr>
-          <w:rFonts w:ascii="Calibri" w:eastAsia="Calibri" w:hAnsi="Calibri" w:cs="Calibri"/>
-        </w:rPr>
-        <w:t>BadgerBlockchain – Cofounder</w:t>
+      <w:proofErr w:type="spellStart"/>
+      <w:r>
+        <w:rPr>
+          <w:rFonts w:ascii="Calibri" w:eastAsia="Calibri" w:hAnsi="Calibri" w:cs="Calibri"/>
+        </w:rPr>
+        <w:t>BadgerBlockchain</w:t>
+      </w:r>
+      <w:proofErr w:type="spellEnd"/>
+      <w:r>
+        <w:rPr>
+          <w:rFonts w:ascii="Calibri" w:eastAsia="Calibri" w:hAnsi="Calibri" w:cs="Calibri"/>
+        </w:rPr>
+        <w:t xml:space="preserve"> – Cofounder</w:t>
+      </w:r>
+      <w:r>
+        <w:rPr>
+          <w:rFonts w:ascii="Calibri" w:eastAsia="Calibri" w:hAnsi="Calibri" w:cs="Calibri"/>
+        </w:rPr>
+        <w:t xml:space="preserve"> and R&amp;D Chair</w:t>
       </w:r>
     </w:p>
     <w:p>
@@ -1025,7 +1243,27 @@
         <w:rPr>
           <w:rFonts w:ascii="Calibri" w:hAnsi="Calibri"/>
         </w:rPr>
-        <w:t>Made use of Python / Flask, Solidity, Bash, and Javascript for implementation</w:t>
+        <w:t xml:space="preserve">Made use of Python / Flask, Solidity, Bash, and </w:t>
+      </w:r>
+      <w:proofErr w:type="spellStart"/>
+      <w:r>
+        <w:rPr>
+          <w:rFonts w:ascii="Calibri" w:hAnsi="Calibri"/>
+        </w:rPr>
+        <w:t>Javascript</w:t>
+      </w:r>
+      <w:proofErr w:type="spellEnd"/>
+      <w:r>
+        <w:rPr>
+          <w:rFonts w:ascii="Calibri" w:hAnsi="Calibri"/>
+        </w:rPr>
+        <w:t xml:space="preserve"> for implementation</w:t>
+      </w:r>
+      <w:r>
+        <w:rPr>
+          <w:rFonts w:ascii="Calibri" w:hAnsi="Calibri"/>
+        </w:rPr>
+        <w:t>.</w:t>
       </w:r>
     </w:p>
     <w:p>
@@ -1043,7 +1281,7 @@
           <w:sz w:val="26"/>
           <w:szCs w:val="26"/>
         </w:rPr>
-        <w:t>Chatty Charter Box</w:t>
+        <w:t>Aegle – A Proof of Exercise Cryptocurrency</w:t>
       </w:r>
     </w:p>
     <w:p>
@@ -1062,51 +1300,35 @@
         <w:rPr>
           <w:rFonts w:ascii="Calibri" w:hAnsi="Calibri"/>
         </w:rPr>
-        <w:t xml:space="preserve">Uses </w:t>
-      </w:r>
-      <w:r>
-        <w:rPr>
-          <w:rFonts w:ascii="Calibri" w:hAnsi="Calibri"/>
-        </w:rPr>
-        <w:t xml:space="preserve">Python, Bash Scripting, Nodejs, and the Twitter API to monitor internet speed and tweet at Charter whenever internet service drops below advertised download Mbps. </w:t>
-      </w:r>
-    </w:p>
-    <w:p>
-      <w:pPr>
-        <w:contextualSpacing w:val="0"/>
-        <w:rPr>
-          <w:rFonts w:ascii="Calibri" w:hAnsi="Calibri"/>
-          <w:b/>
-          <w:sz w:val="26"/>
-          <w:szCs w:val="26"/>
-        </w:rPr>
-      </w:pPr>
-      <w:r>
-        <w:rPr>
-          <w:rFonts w:ascii="Calibri" w:hAnsi="Calibri"/>
-          <w:b/>
-          <w:sz w:val="26"/>
-          <w:szCs w:val="26"/>
-        </w:rPr>
-        <w:t>Talks</w:t>
-      </w:r>
-    </w:p>
-    <w:p>
-      <w:pPr>
-        <w:contextualSpacing w:val="0"/>
-        <w:rPr>
-          <w:rFonts w:ascii="Calibri" w:hAnsi="Calibri"/>
-          <w:sz w:val="26"/>
-          <w:szCs w:val="26"/>
-        </w:rPr>
-      </w:pPr>
-      <w:r>
-        <w:rPr>
-          <w:rFonts w:ascii="Calibri" w:hAnsi="Calibri"/>
-          <w:sz w:val="26"/>
-          <w:szCs w:val="26"/>
-        </w:rPr>
-        <w:t>Discourses in Debugging</w:t>
+        <w:t xml:space="preserve">Built on </w:t>
+      </w:r>
+      <w:proofErr w:type="spellStart"/>
+      <w:r>
+        <w:rPr>
+          <w:rFonts w:ascii="Calibri" w:hAnsi="Calibri"/>
+        </w:rPr>
+        <w:t>Ethereum</w:t>
+      </w:r>
+      <w:proofErr w:type="spellEnd"/>
+      <w:r>
+        <w:rPr>
+          <w:rFonts w:ascii="Calibri" w:hAnsi="Calibri"/>
+        </w:rPr>
+        <w:t xml:space="preserve">, created a mobile app that uses </w:t>
+      </w:r>
+      <w:proofErr w:type="spellStart"/>
+      <w:r>
+        <w:rPr>
+          <w:rFonts w:ascii="Calibri" w:hAnsi="Calibri"/>
+        </w:rPr>
+        <w:t>OpenCV</w:t>
+      </w:r>
+      <w:proofErr w:type="spellEnd"/>
+      <w:r>
+        <w:rPr>
+          <w:rFonts w:ascii="Calibri" w:hAnsi="Calibri"/>
+        </w:rPr>
+        <w:t xml:space="preserve"> to detect performed exercise. </w:t>
       </w:r>
     </w:p>
     <w:p>
@@ -1119,22 +1341,16 @@
         <w:contextualSpacing w:val="0"/>
         <w:rPr>
           <w:rFonts w:ascii="Calibri" w:hAnsi="Calibri"/>
-          <w:szCs w:val="26"/>
-        </w:rPr>
-      </w:pPr>
-      <w:r>
-        <w:rPr>
-          <w:rFonts w:ascii="Calibri" w:hAnsi="Calibri"/>
-          <w:szCs w:val="26"/>
-        </w:rPr>
-        <w:t>Organized a Distinguished Visiting Professor talk on Debug</w:t>
-      </w:r>
-      <w:r>
-        <w:rPr>
-          <w:rFonts w:ascii="Calibri" w:hAnsi="Calibri"/>
-          <w:szCs w:val="26"/>
-        </w:rPr>
-        <w:t>ging for ~120 students.</w:t>
+          <w:b/>
+          <w:sz w:val="26"/>
+          <w:szCs w:val="26"/>
+        </w:rPr>
+      </w:pPr>
+      <w:r>
+        <w:rPr>
+          <w:rFonts w:ascii="Calibri" w:hAnsi="Calibri"/>
+        </w:rPr>
+        <w:t xml:space="preserve">Automatically pays users based on amount of work they performed. </w:t>
       </w:r>
     </w:p>
     <w:p>
@@ -1142,17 +1358,37 @@
         <w:contextualSpacing w:val="0"/>
         <w:rPr>
           <w:rFonts w:ascii="Calibri" w:hAnsi="Calibri"/>
-          <w:sz w:val="26"/>
-          <w:szCs w:val="26"/>
-        </w:rPr>
-      </w:pPr>
-      <w:r>
-        <w:rPr>
-          <w:rFonts w:ascii="Calibri" w:hAnsi="Calibri"/>
-          <w:sz w:val="26"/>
-          <w:szCs w:val="26"/>
-        </w:rPr>
-        <w:t>Twitter Research Board Colloquium</w:t>
+          <w:b/>
+          <w:sz w:val="26"/>
+          <w:szCs w:val="26"/>
+        </w:rPr>
+      </w:pPr>
+      <w:r>
+        <w:rPr>
+          <w:rFonts w:ascii="Calibri" w:hAnsi="Calibri"/>
+          <w:b/>
+          <w:sz w:val="26"/>
+          <w:szCs w:val="26"/>
+        </w:rPr>
+        <w:t>Talks</w:t>
+      </w:r>
+    </w:p>
+    <w:p>
+      <w:pPr>
+        <w:contextualSpacing w:val="0"/>
+        <w:rPr>
+          <w:rFonts w:ascii="Calibri" w:hAnsi="Calibri"/>
+          <w:sz w:val="26"/>
+          <w:szCs w:val="26"/>
+        </w:rPr>
+      </w:pPr>
+      <w:r>
+        <w:rPr>
+          <w:rFonts w:ascii="Calibri" w:hAnsi="Calibri"/>
+          <w:sz w:val="26"/>
+          <w:szCs w:val="26"/>
+        </w:rPr>
+        <w:t>Introduction to Blockchain</w:t>
       </w:r>
     </w:p>
     <w:p>
@@ -1173,12 +1409,76 @@
           <w:rFonts w:ascii="Calibri" w:hAnsi="Calibri"/>
           <w:szCs w:val="26"/>
         </w:rPr>
+        <w:t>Created</w:t>
+      </w:r>
+      <w:r>
+        <w:rPr>
+          <w:rFonts w:ascii="Calibri" w:hAnsi="Calibri"/>
+          <w:szCs w:val="26"/>
+        </w:rPr>
+        <w:t xml:space="preserve"> slide deck and presented it to several technology and Business groups within </w:t>
+      </w:r>
+      <w:proofErr w:type="spellStart"/>
+      <w:r>
+        <w:rPr>
+          <w:rFonts w:ascii="Calibri" w:hAnsi="Calibri"/>
+          <w:szCs w:val="26"/>
+        </w:rPr>
+        <w:t>Optum</w:t>
+      </w:r>
+      <w:proofErr w:type="spellEnd"/>
+      <w:r>
+        <w:rPr>
+          <w:rFonts w:ascii="Calibri" w:hAnsi="Calibri"/>
+          <w:szCs w:val="26"/>
+        </w:rPr>
+        <w:t>.</w:t>
+      </w:r>
+    </w:p>
+    <w:p>
+      <w:pPr>
+        <w:contextualSpacing w:val="0"/>
+        <w:rPr>
+          <w:rFonts w:ascii="Calibri" w:hAnsi="Calibri"/>
+          <w:sz w:val="26"/>
+          <w:szCs w:val="26"/>
+        </w:rPr>
+      </w:pPr>
+      <w:r>
+        <w:rPr>
+          <w:rFonts w:ascii="Calibri" w:hAnsi="Calibri"/>
+          <w:sz w:val="26"/>
+          <w:szCs w:val="26"/>
+        </w:rPr>
+        <w:t>Twitter Research Board Colloquium</w:t>
+      </w:r>
+    </w:p>
+    <w:p>
+      <w:pPr>
+        <w:pStyle w:val="ListParagraph"/>
+        <w:numPr>
+          <w:ilvl w:val="0"/>
+          <w:numId w:val="8"/>
+        </w:numPr>
+        <w:contextualSpacing w:val="0"/>
+        <w:rPr>
+          <w:rFonts w:ascii="Calibri" w:hAnsi="Calibri"/>
+          <w:szCs w:val="26"/>
+        </w:rPr>
+      </w:pPr>
+      <w:r>
+        <w:rPr>
+          <w:rFonts w:ascii="Calibri" w:hAnsi="Calibri"/>
+          <w:szCs w:val="26"/>
+        </w:rPr>
         <w:t xml:space="preserve">Presented my research findings and pipeline to a board of Professors and PhD students. </w:t>
       </w:r>
+      <w:bookmarkStart w:id="0" w:name="_GoBack"/>
+      <w:bookmarkEnd w:id="0"/>
     </w:p>
     <w:sectPr>
       <w:pgSz w:w="12240" w:h="15840"/>
-      <w:pgMar w:top="270" w:right="1137" w:bottom="1137" w:left="1137" w:header="720" w:footer="720" w:gutter="0"/>
+      <w:pgMar w:top="396" w:right="1137" w:bottom="558" w:left="1137" w:header="720" w:footer="720" w:gutter="0"/>
       <w:pgNumType w:start="1"/>
       <w:cols w:space="720"/>
     </w:sectPr>

</xml_diff>